<commit_message>
* https://www.squishlist.com/ims/satscan/66519/  - revisions/508 by Hacker
</commit_message>
<xml_diff>
--- a/Doc/tutorials/tutorial1/SaTScanTutorial1v4.docx
+++ b/Doc/tutorials/tutorial1/SaTScanTutorial1v4.docx
@@ -4,867 +4,59 @@
   <w:body>
     <w:p>
       <w:pPr>
-        <w:jc w:val="both"/>
-        <w:rPr>
-          <w:rFonts w:ascii="Cambria" w:hAnsi="Cambria"/>
-          <w:noProof/>
-          <w:sz w:val="72"/>
-          <w:szCs w:val="72"/>
-        </w:rPr>
-      </w:pPr>
-      <w:r>
-        <w:rPr>
-          <w:rFonts w:ascii="Cambria" w:hAnsi="Cambria"/>
-          <w:noProof/>
-          <w:sz w:val="72"/>
-          <w:szCs w:val="72"/>
-        </w:rPr>
-        <mc:AlternateContent>
-          <mc:Choice Requires="wps">
-            <w:drawing>
-              <wp:anchor distT="0" distB="0" distL="114300" distR="114300" simplePos="0" relativeHeight="251603968" behindDoc="1" locked="0" layoutInCell="1" allowOverlap="1" wp14:anchorId="105AC178" wp14:editId="70A7130C">
-                <wp:simplePos x="0" y="0"/>
-                <wp:positionH relativeFrom="column">
-                  <wp:posOffset>9525</wp:posOffset>
-                </wp:positionH>
-                <wp:positionV relativeFrom="paragraph">
-                  <wp:posOffset>-9525</wp:posOffset>
-                </wp:positionV>
-                <wp:extent cx="6858000" cy="9144000"/>
-                <wp:effectExtent l="19050" t="19050" r="38100" b="57150"/>
-                <wp:wrapNone/>
-                <wp:docPr id="332" name="Rectangle 53"/>
-                <wp:cNvGraphicFramePr>
-                  <a:graphicFrameLocks xmlns:a="http://schemas.openxmlformats.org/drawingml/2006/main"/>
-                </wp:cNvGraphicFramePr>
-                <a:graphic xmlns:a="http://schemas.openxmlformats.org/drawingml/2006/main">
-                  <a:graphicData uri="http://schemas.microsoft.com/office/word/2010/wordprocessingShape">
-                    <wps:wsp>
-                      <wps:cNvSpPr>
-                        <a:spLocks noChangeArrowheads="1"/>
-                      </wps:cNvSpPr>
-                      <wps:spPr bwMode="auto">
-                        <a:xfrm>
-                          <a:off x="0" y="0"/>
-                          <a:ext cx="6858000" cy="9144000"/>
-                        </a:xfrm>
-                        <a:prstGeom prst="rect">
-                          <a:avLst/>
-                        </a:prstGeom>
-                        <a:solidFill>
-                          <a:srgbClr val="4BACC6"/>
-                        </a:solidFill>
-                        <a:ln w="38100" algn="ctr">
-                          <a:solidFill>
-                            <a:srgbClr val="F2F2F2"/>
-                          </a:solidFill>
-                          <a:miter lim="800000"/>
-                          <a:headEnd/>
-                          <a:tailEnd/>
-                        </a:ln>
-                        <a:effectLst>
-                          <a:outerShdw dist="28398" dir="3806097" algn="ctr" rotWithShape="0">
-                            <a:srgbClr val="205867">
-                              <a:alpha val="50000"/>
-                            </a:srgbClr>
-                          </a:outerShdw>
-                        </a:effectLst>
-                      </wps:spPr>
-                      <wps:bodyPr rot="0" vert="horz" wrap="square" lIns="91440" tIns="45720" rIns="91440" bIns="45720" anchor="t" anchorCtr="0" upright="1">
-                        <a:noAutofit/>
-                      </wps:bodyPr>
-                    </wps:wsp>
-                  </a:graphicData>
-                </a:graphic>
-                <wp14:sizeRelH relativeFrom="page">
-                  <wp14:pctWidth>0</wp14:pctWidth>
-                </wp14:sizeRelH>
-                <wp14:sizeRelV relativeFrom="page">
-                  <wp14:pctHeight>0</wp14:pctHeight>
-                </wp14:sizeRelV>
-              </wp:anchor>
-            </w:drawing>
-          </mc:Choice>
-          <mc:Fallback>
-            <w:pict>
-              <v:rect w14:anchorId="418719DD" id="Rectangle 53" o:spid="_x0000_s1026" style="position:absolute;margin-left:.75pt;margin-top:-.75pt;width:540pt;height:10in;z-index:-251712512;visibility:visible;mso-wrap-style:square;mso-width-percent:0;mso-height-percent:0;mso-wrap-distance-left:9pt;mso-wrap-distance-top:0;mso-wrap-distance-right:9pt;mso-wrap-distance-bottom:0;mso-position-horizontal:absolute;mso-position-horizontal-relative:text;mso-position-vertical:absolute;mso-position-vertical-relative:text;mso-width-percent:0;mso-height-percent:0;mso-width-relative:page;mso-height-relative:page;v-text-anchor:top" o:gfxdata="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" fillcolor="#4bacc6" strokecolor="#f2f2f2" strokeweight="3pt">
-                <v:shadow on="t" color="#205867" opacity=".5" offset="1pt"/>
-              </v:rect>
-            </w:pict>
-          </mc:Fallback>
-        </mc:AlternateContent>
-      </w:r>
-    </w:p>
-    <w:p>
-      <w:pPr>
-        <w:jc w:val="both"/>
-        <w:rPr>
-          <w:rFonts w:ascii="Cambria" w:hAnsi="Cambria"/>
-          <w:noProof/>
-          <w:sz w:val="22"/>
-          <w:szCs w:val="22"/>
-        </w:rPr>
-      </w:pPr>
-    </w:p>
-    <w:p>
-      <w:pPr>
-        <w:jc w:val="both"/>
-        <w:rPr>
-          <w:rFonts w:ascii="Cambria" w:hAnsi="Cambria"/>
-          <w:noProof/>
-          <w:sz w:val="72"/>
-          <w:szCs w:val="72"/>
-        </w:rPr>
-      </w:pPr>
-      <w:r>
-        <w:rPr>
-          <w:rFonts w:ascii="Cambria" w:hAnsi="Cambria"/>
-          <w:noProof/>
-          <w:sz w:val="72"/>
-          <w:szCs w:val="72"/>
-        </w:rPr>
-        <mc:AlternateContent>
-          <mc:Choice Requires="wps">
-            <w:drawing>
-              <wp:anchor distT="0" distB="0" distL="114300" distR="114300" simplePos="0" relativeHeight="251624448" behindDoc="0" locked="0" layoutInCell="1" allowOverlap="1" wp14:anchorId="04BCC6FA" wp14:editId="356A6A23">
-                <wp:simplePos x="0" y="0"/>
-                <wp:positionH relativeFrom="column">
-                  <wp:posOffset>676275</wp:posOffset>
-                </wp:positionH>
-                <wp:positionV relativeFrom="paragraph">
-                  <wp:posOffset>55245</wp:posOffset>
-                </wp:positionV>
-                <wp:extent cx="5562600" cy="666750"/>
-                <wp:effectExtent l="0" t="0" r="38100" b="57150"/>
-                <wp:wrapNone/>
-                <wp:docPr id="331" name="Text Box 51"/>
-                <wp:cNvGraphicFramePr>
-                  <a:graphicFrameLocks xmlns:a="http://schemas.openxmlformats.org/drawingml/2006/main"/>
-                </wp:cNvGraphicFramePr>
-                <a:graphic xmlns:a="http://schemas.openxmlformats.org/drawingml/2006/main">
-                  <a:graphicData uri="http://schemas.microsoft.com/office/word/2010/wordprocessingShape">
-                    <wps:wsp>
-                      <wps:cNvSpPr txBox="1">
-                        <a:spLocks noChangeArrowheads="1"/>
-                      </wps:cNvSpPr>
-                      <wps:spPr bwMode="auto">
-                        <a:xfrm>
-                          <a:off x="0" y="0"/>
-                          <a:ext cx="5562600" cy="666750"/>
-                        </a:xfrm>
-                        <a:prstGeom prst="rect">
-                          <a:avLst/>
-                        </a:prstGeom>
-                        <a:gradFill rotWithShape="0">
-                          <a:gsLst>
-                            <a:gs pos="0">
-                              <a:srgbClr val="92CDDC"/>
-                            </a:gs>
-                            <a:gs pos="50000">
-                              <a:srgbClr val="DAEEF3"/>
-                            </a:gs>
-                            <a:gs pos="100000">
-                              <a:srgbClr val="92CDDC"/>
-                            </a:gs>
-                          </a:gsLst>
-                          <a:lin ang="18900000" scaled="1"/>
-                        </a:gradFill>
-                        <a:ln w="12700">
-                          <a:solidFill>
-                            <a:srgbClr val="92CDDC"/>
-                          </a:solidFill>
-                          <a:miter lim="800000"/>
-                          <a:headEnd/>
-                          <a:tailEnd/>
-                        </a:ln>
-                        <a:effectLst>
-                          <a:outerShdw dist="28398" dir="3806097" algn="ctr" rotWithShape="0">
-                            <a:srgbClr val="205867">
-                              <a:alpha val="50000"/>
-                            </a:srgbClr>
-                          </a:outerShdw>
-                        </a:effectLst>
-                      </wps:spPr>
-                      <wps:txbx>
-                        <w:txbxContent>
-                          <w:p>
-                            <w:pPr>
-                              <w:jc w:val="center"/>
-                            </w:pPr>
-                            <w:r>
-                              <w:rPr>
-                                <w:noProof/>
-                                <w:sz w:val="72"/>
-                                <w:szCs w:val="72"/>
-                              </w:rPr>
-                              <w:t>SaTScan Tutorial #1</w:t>
-                            </w:r>
-                          </w:p>
-                        </w:txbxContent>
-                      </wps:txbx>
-                      <wps:bodyPr rot="0" vert="horz" wrap="square" lIns="91440" tIns="45720" rIns="91440" bIns="45720" anchor="t" anchorCtr="0" upright="1">
-                        <a:noAutofit/>
-                      </wps:bodyPr>
-                    </wps:wsp>
-                  </a:graphicData>
-                </a:graphic>
-                <wp14:sizeRelH relativeFrom="page">
-                  <wp14:pctWidth>0</wp14:pctWidth>
-                </wp14:sizeRelH>
-                <wp14:sizeRelV relativeFrom="page">
-                  <wp14:pctHeight>0</wp14:pctHeight>
-                </wp14:sizeRelV>
-              </wp:anchor>
-            </w:drawing>
-          </mc:Choice>
-          <mc:Fallback>
-            <w:pict>
-              <v:shapetype w14:anchorId="04BCC6FA" id="_x0000_t202" coordsize="21600,21600" o:spt="202" path="m,l,21600r21600,l21600,xe">
-                <v:stroke joinstyle="miter"/>
-                <v:path gradientshapeok="t" o:connecttype="rect"/>
-              </v:shapetype>
-              <v:shape id="Text Box 51" o:spid="_x0000_s1026" type="#_x0000_t202" style="position:absolute;left:0;text-align:left;margin-left:53.25pt;margin-top:4.35pt;width:438pt;height:52.5pt;z-index:251624448;visibility:visible;mso-wrap-style:square;mso-width-percent:0;mso-height-percent:0;mso-wrap-distance-left:9pt;mso-wrap-distance-top:0;mso-wrap-distance-right:9pt;mso-wrap-distance-bottom:0;mso-position-horizontal:absolute;mso-position-horizontal-relative:text;mso-position-vertical:absolute;mso-position-vertical-relative:text;mso-width-percent:0;mso-height-percent:0;mso-width-relative:page;mso-height-relative:page;v-text-anchor:top" o:gfxdata="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" fillcolor="#92cddc" strokecolor="#92cddc" strokeweight="1pt">
-                <v:fill color2="#daeef3" angle="135" focus="50%" type="gradient"/>
-                <v:shadow on="t" color="#205867" opacity=".5" offset="1pt"/>
-                <v:textbox>
-                  <w:txbxContent>
-                    <w:p>
-                      <w:pPr>
-                        <w:jc w:val="center"/>
-                      </w:pPr>
-                      <w:r>
-                        <w:rPr>
-                          <w:noProof/>
-                          <w:sz w:val="72"/>
-                          <w:szCs w:val="72"/>
-                        </w:rPr>
-                        <w:t>SaTScan Tutorial #1</w:t>
-                      </w:r>
-                    </w:p>
-                  </w:txbxContent>
-                </v:textbox>
-              </v:shape>
-            </w:pict>
-          </mc:Fallback>
-        </mc:AlternateContent>
-      </w:r>
-      <w:r>
-        <w:rPr>
-          <w:rFonts w:ascii="Cambria" w:hAnsi="Cambria"/>
-          <w:noProof/>
-          <w:sz w:val="72"/>
-          <w:szCs w:val="72"/>
-        </w:rPr>
-        <w:t xml:space="preserve"> </w:t>
-      </w:r>
-      <w:r>
-        <w:rPr>
-          <w:rFonts w:ascii="Cambria" w:hAnsi="Cambria"/>
-          <w:noProof/>
-          <w:sz w:val="72"/>
-          <w:szCs w:val="72"/>
-        </w:rPr>
-        <w:br/>
-      </w:r>
-    </w:p>
-    <w:p>
-      <w:pPr>
-        <w:jc w:val="both"/>
-        <w:rPr>
-          <w:rFonts w:ascii="Cambria" w:hAnsi="Cambria"/>
-          <w:noProof/>
-          <w:sz w:val="96"/>
-          <w:szCs w:val="96"/>
-        </w:rPr>
-      </w:pPr>
-      <w:r>
-        <w:rPr>
-          <w:rFonts w:ascii="Cambria" w:hAnsi="Cambria"/>
-          <w:noProof/>
-          <w:sz w:val="96"/>
-          <w:szCs w:val="96"/>
-        </w:rPr>
-        <mc:AlternateContent>
-          <mc:Choice Requires="wps">
-            <w:drawing>
-              <wp:anchor distT="0" distB="0" distL="114300" distR="114300" simplePos="0" relativeHeight="251623424" behindDoc="0" locked="0" layoutInCell="1" allowOverlap="1" wp14:anchorId="592A2901" wp14:editId="77F321AE">
-                <wp:simplePos x="0" y="0"/>
-                <wp:positionH relativeFrom="column">
-                  <wp:posOffset>676275</wp:posOffset>
-                </wp:positionH>
-                <wp:positionV relativeFrom="paragraph">
-                  <wp:posOffset>88900</wp:posOffset>
-                </wp:positionV>
-                <wp:extent cx="5562600" cy="2609850"/>
-                <wp:effectExtent l="0" t="0" r="38100" b="57150"/>
-                <wp:wrapNone/>
-                <wp:docPr id="330" name="Text Box 50"/>
-                <wp:cNvGraphicFramePr>
-                  <a:graphicFrameLocks xmlns:a="http://schemas.openxmlformats.org/drawingml/2006/main"/>
-                </wp:cNvGraphicFramePr>
-                <a:graphic xmlns:a="http://schemas.openxmlformats.org/drawingml/2006/main">
-                  <a:graphicData uri="http://schemas.microsoft.com/office/word/2010/wordprocessingShape">
-                    <wps:wsp>
-                      <wps:cNvSpPr txBox="1">
-                        <a:spLocks noChangeArrowheads="1"/>
-                      </wps:cNvSpPr>
-                      <wps:spPr bwMode="auto">
-                        <a:xfrm>
-                          <a:off x="0" y="0"/>
-                          <a:ext cx="5562600" cy="2609850"/>
-                        </a:xfrm>
-                        <a:prstGeom prst="rect">
-                          <a:avLst/>
-                        </a:prstGeom>
-                        <a:gradFill rotWithShape="0">
-                          <a:gsLst>
-                            <a:gs pos="0">
-                              <a:srgbClr val="95B3D7"/>
-                            </a:gs>
-                            <a:gs pos="50000">
-                              <a:srgbClr val="DBE5F1"/>
-                            </a:gs>
-                            <a:gs pos="100000">
-                              <a:srgbClr val="95B3D7"/>
-                            </a:gs>
-                          </a:gsLst>
-                          <a:lin ang="18900000" scaled="1"/>
-                        </a:gradFill>
-                        <a:ln w="12700">
-                          <a:solidFill>
-                            <a:srgbClr val="95B3D7"/>
-                          </a:solidFill>
-                          <a:miter lim="800000"/>
-                          <a:headEnd/>
-                          <a:tailEnd/>
-                        </a:ln>
-                        <a:effectLst>
-                          <a:outerShdw dist="28398" dir="3806097" algn="ctr" rotWithShape="0">
-                            <a:srgbClr val="243F60">
-                              <a:alpha val="50000"/>
-                            </a:srgbClr>
-                          </a:outerShdw>
-                        </a:effectLst>
-                      </wps:spPr>
-                      <wps:txbx>
-                        <w:txbxContent>
-                          <w:p>
-                            <w:pPr>
-                              <w:jc w:val="center"/>
-                              <w:rPr>
-                                <w:noProof/>
-                                <w:sz w:val="96"/>
-                                <w:szCs w:val="96"/>
-                              </w:rPr>
-                            </w:pPr>
-                            <w:r>
-                              <w:rPr>
-                                <w:noProof/>
-                                <w:sz w:val="96"/>
-                                <w:szCs w:val="96"/>
-                              </w:rPr>
-                              <w:t>Purely Spatial Poisson Scan Statistic for Cancer Incidence</w:t>
-                            </w:r>
-                          </w:p>
-                          <w:p/>
-                        </w:txbxContent>
-                      </wps:txbx>
-                      <wps:bodyPr rot="0" vert="horz" wrap="square" lIns="91440" tIns="45720" rIns="91440" bIns="45720" anchor="t" anchorCtr="0" upright="1">
-                        <a:noAutofit/>
-                      </wps:bodyPr>
-                    </wps:wsp>
-                  </a:graphicData>
-                </a:graphic>
-                <wp14:sizeRelH relativeFrom="page">
-                  <wp14:pctWidth>0</wp14:pctWidth>
-                </wp14:sizeRelH>
-                <wp14:sizeRelV relativeFrom="page">
-                  <wp14:pctHeight>0</wp14:pctHeight>
-                </wp14:sizeRelV>
-              </wp:anchor>
-            </w:drawing>
-          </mc:Choice>
-          <mc:Fallback>
-            <w:pict>
-              <v:shape w14:anchorId="592A2901" id="Text Box 50" o:spid="_x0000_s1027" type="#_x0000_t202" style="position:absolute;left:0;text-align:left;margin-left:53.25pt;margin-top:7pt;width:438pt;height:205.5pt;z-index:251623424;visibility:visible;mso-wrap-style:square;mso-width-percent:0;mso-height-percent:0;mso-wrap-distance-left:9pt;mso-wrap-distance-top:0;mso-wrap-distance-right:9pt;mso-wrap-distance-bottom:0;mso-position-horizontal:absolute;mso-position-horizontal-relative:text;mso-position-vertical:absolute;mso-position-vertical-relative:text;mso-width-percent:0;mso-height-percent:0;mso-width-relative:page;mso-height-relative:page;v-text-anchor:top" o:gfxdata="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" fillcolor="#95b3d7" strokecolor="#95b3d7" strokeweight="1pt">
-                <v:fill color2="#dbe5f1" angle="135" focus="50%" type="gradient"/>
-                <v:shadow on="t" color="#243f60" opacity=".5" offset="1pt"/>
-                <v:textbox>
-                  <w:txbxContent>
-                    <w:p>
-                      <w:pPr>
-                        <w:jc w:val="center"/>
-                        <w:rPr>
-                          <w:noProof/>
-                          <w:sz w:val="96"/>
-                          <w:szCs w:val="96"/>
-                        </w:rPr>
-                      </w:pPr>
-                      <w:r>
-                        <w:rPr>
-                          <w:noProof/>
-                          <w:sz w:val="96"/>
-                          <w:szCs w:val="96"/>
-                        </w:rPr>
-                        <w:t>Purely Spatial Poisson Scan Statistic for Cancer Incidence</w:t>
-                      </w:r>
-                    </w:p>
-                    <w:p/>
-                  </w:txbxContent>
-                </v:textbox>
-              </v:shape>
-            </w:pict>
-          </mc:Fallback>
-        </mc:AlternateContent>
-      </w:r>
-    </w:p>
-    <w:p>
-      <w:pPr>
-        <w:jc w:val="both"/>
-        <w:rPr>
-          <w:rFonts w:ascii="Cambria" w:hAnsi="Cambria"/>
-          <w:noProof/>
-          <w:sz w:val="96"/>
-          <w:szCs w:val="96"/>
-        </w:rPr>
-      </w:pPr>
-    </w:p>
-    <w:p>
-      <w:pPr>
-        <w:jc w:val="both"/>
-        <w:rPr>
-          <w:rFonts w:ascii="Cambria" w:hAnsi="Cambria"/>
-          <w:noProof/>
-          <w:sz w:val="96"/>
-          <w:szCs w:val="96"/>
-        </w:rPr>
-      </w:pPr>
-    </w:p>
-    <w:p>
-      <w:pPr>
-        <w:jc w:val="both"/>
-        <w:rPr>
-          <w:rFonts w:ascii="Cambria" w:hAnsi="Cambria"/>
-          <w:noProof/>
-          <w:sz w:val="96"/>
-          <w:szCs w:val="96"/>
-        </w:rPr>
-      </w:pPr>
-    </w:p>
-    <w:p>
-      <w:pPr>
-        <w:jc w:val="both"/>
-        <w:rPr>
-          <w:rFonts w:ascii="Cambria" w:hAnsi="Cambria"/>
-          <w:noProof/>
-        </w:rPr>
-      </w:pPr>
-    </w:p>
-    <w:p>
-      <w:pPr>
         <w:pStyle w:val="Heading1"/>
         <w:rPr>
           <w:noProof/>
         </w:rPr>
       </w:pPr>
-      <w:r>
-        <w:rPr>
-          <w:noProof/>
-          <w:sz w:val="96"/>
-          <w:szCs w:val="96"/>
-        </w:rPr>
-        <mc:AlternateContent>
-          <mc:Choice Requires="wps">
-            <w:drawing>
-              <wp:anchor distT="0" distB="0" distL="114300" distR="114300" simplePos="0" relativeHeight="251625472" behindDoc="0" locked="0" layoutInCell="1" allowOverlap="1" wp14:anchorId="4173F071" wp14:editId="1E66F279">
-                <wp:simplePos x="0" y="0"/>
-                <wp:positionH relativeFrom="column">
-                  <wp:posOffset>1076325</wp:posOffset>
-                </wp:positionH>
-                <wp:positionV relativeFrom="paragraph">
-                  <wp:posOffset>1763395</wp:posOffset>
-                </wp:positionV>
-                <wp:extent cx="4924425" cy="2068195"/>
-                <wp:effectExtent l="0" t="0" r="47625" b="65405"/>
-                <wp:wrapNone/>
-                <wp:docPr id="329" name="Text Box 52"/>
-                <wp:cNvGraphicFramePr>
-                  <a:graphicFrameLocks xmlns:a="http://schemas.openxmlformats.org/drawingml/2006/main"/>
-                </wp:cNvGraphicFramePr>
-                <a:graphic xmlns:a="http://schemas.openxmlformats.org/drawingml/2006/main">
-                  <a:graphicData uri="http://schemas.microsoft.com/office/word/2010/wordprocessingShape">
-                    <wps:wsp>
-                      <wps:cNvSpPr txBox="1">
-                        <a:spLocks noChangeArrowheads="1"/>
-                      </wps:cNvSpPr>
-                      <wps:spPr bwMode="auto">
-                        <a:xfrm>
-                          <a:off x="0" y="0"/>
-                          <a:ext cx="4924425" cy="2068195"/>
-                        </a:xfrm>
-                        <a:prstGeom prst="rect">
-                          <a:avLst/>
-                        </a:prstGeom>
-                        <a:gradFill rotWithShape="0">
-                          <a:gsLst>
-                            <a:gs pos="0">
-                              <a:srgbClr val="FFFFFF"/>
-                            </a:gs>
-                            <a:gs pos="100000">
-                              <a:srgbClr val="CCC0D9"/>
-                            </a:gs>
-                          </a:gsLst>
-                          <a:lin ang="5400000" scaled="1"/>
-                        </a:gradFill>
-                        <a:ln w="12700">
-                          <a:solidFill>
-                            <a:srgbClr val="B2A1C7"/>
-                          </a:solidFill>
-                          <a:miter lim="800000"/>
-                          <a:headEnd/>
-                          <a:tailEnd/>
-                        </a:ln>
-                        <a:effectLst>
-                          <a:outerShdw dist="28398" dir="3806097" algn="ctr" rotWithShape="0">
-                            <a:srgbClr val="3F3151">
-                              <a:alpha val="50000"/>
-                            </a:srgbClr>
-                          </a:outerShdw>
-                        </a:effectLst>
-                      </wps:spPr>
-                      <wps:txbx>
-                        <w:txbxContent>
-                          <w:p>
-                            <w:pPr>
-                              <w:jc w:val="center"/>
-                              <w:rPr>
-                                <w:color w:val="0070C0"/>
-                                <w:sz w:val="36"/>
-                                <w:szCs w:val="36"/>
-                              </w:rPr>
-                            </w:pPr>
-                          </w:p>
-                          <w:p>
-                            <w:pPr>
-                              <w:jc w:val="center"/>
-                              <w:rPr>
-                                <w:color w:val="0070C0"/>
-                                <w:sz w:val="36"/>
-                                <w:szCs w:val="36"/>
-                              </w:rPr>
-                            </w:pPr>
-                            <w:r>
-                              <w:rPr>
-                                <w:color w:val="0070C0"/>
-                                <w:sz w:val="36"/>
-                                <w:szCs w:val="36"/>
-                              </w:rPr>
-                              <w:t>Thomas Talbot and Sanjaya Kumar</w:t>
-                            </w:r>
-                          </w:p>
-                          <w:p>
-                            <w:pPr>
-                              <w:ind w:left="720" w:firstLine="720"/>
-                              <w:rPr>
-                                <w:color w:val="0070C0"/>
-                                <w:sz w:val="28"/>
-                                <w:szCs w:val="28"/>
-                              </w:rPr>
-                            </w:pPr>
-                            <w:r>
-                              <w:rPr>
-                                <w:color w:val="0070C0"/>
-                                <w:sz w:val="28"/>
-                                <w:szCs w:val="28"/>
-                              </w:rPr>
-                              <w:t>New York State Department of Health</w:t>
-                            </w:r>
-                          </w:p>
-                          <w:p>
-                            <w:pPr>
-                              <w:jc w:val="center"/>
-                              <w:rPr>
-                                <w:color w:val="0070C0"/>
-                                <w:sz w:val="36"/>
-                                <w:szCs w:val="36"/>
-                              </w:rPr>
-                            </w:pPr>
-                            <w:r>
-                              <w:rPr>
-                                <w:color w:val="0070C0"/>
-                                <w:sz w:val="36"/>
-                                <w:szCs w:val="36"/>
-                              </w:rPr>
-                              <w:t>Martin Kulldorff</w:t>
-                            </w:r>
-                          </w:p>
-                          <w:p>
-                            <w:pPr>
-                              <w:jc w:val="center"/>
-                              <w:rPr>
-                                <w:color w:val="0070C0"/>
-                                <w:sz w:val="28"/>
-                                <w:szCs w:val="28"/>
-                              </w:rPr>
-                            </w:pPr>
-                            <w:r>
-                              <w:rPr>
-                                <w:color w:val="0070C0"/>
-                                <w:sz w:val="28"/>
-                                <w:szCs w:val="28"/>
-                              </w:rPr>
-                              <w:t>Harvard Medical School</w:t>
-                            </w:r>
-                          </w:p>
-                          <w:p>
-                            <w:pPr>
-                              <w:jc w:val="center"/>
-                              <w:rPr>
-                                <w:color w:val="0070C0"/>
-                                <w:sz w:val="36"/>
-                                <w:szCs w:val="36"/>
-                              </w:rPr>
-                            </w:pPr>
-                            <w:r>
-                              <w:rPr>
-                                <w:color w:val="0070C0"/>
-                                <w:sz w:val="36"/>
-                                <w:szCs w:val="36"/>
-                              </w:rPr>
-                              <w:t>November</w:t>
-                            </w:r>
-                            <w:r>
-                              <w:rPr>
-                                <w:color w:val="0070C0"/>
-                                <w:sz w:val="36"/>
-                                <w:szCs w:val="36"/>
-                              </w:rPr>
-                              <w:t>, 2014</w:t>
-                            </w:r>
-                          </w:p>
-                          <w:p>
-                            <w:pPr>
-                              <w:jc w:val="center"/>
-                              <w:rPr>
-                                <w:color w:val="0070C0"/>
-                                <w:sz w:val="36"/>
-                                <w:szCs w:val="36"/>
-                              </w:rPr>
-                            </w:pPr>
-                            <w:r>
-                              <w:rPr>
-                                <w:color w:val="0070C0"/>
-                                <w:sz w:val="36"/>
-                                <w:szCs w:val="36"/>
-                              </w:rPr>
-                              <w:t>v1.0</w:t>
-                            </w:r>
-                          </w:p>
-                          <w:p>
-                            <w:pPr>
-                              <w:jc w:val="center"/>
-                              <w:rPr>
-                                <w:color w:val="0070C0"/>
-                                <w:sz w:val="36"/>
-                                <w:szCs w:val="36"/>
-                              </w:rPr>
-                            </w:pPr>
-                          </w:p>
-                          <w:p>
-                            <w:pPr>
-                              <w:jc w:val="center"/>
-                              <w:rPr>
-                                <w:color w:val="0070C0"/>
-                                <w:sz w:val="36"/>
-                                <w:szCs w:val="36"/>
-                              </w:rPr>
-                            </w:pPr>
-                          </w:p>
-                        </w:txbxContent>
-                      </wps:txbx>
-                      <wps:bodyPr rot="0" vert="horz" wrap="square" lIns="91440" tIns="45720" rIns="91440" bIns="45720" anchor="t" anchorCtr="0" upright="1">
-                        <a:noAutofit/>
-                      </wps:bodyPr>
-                    </wps:wsp>
-                  </a:graphicData>
-                </a:graphic>
-                <wp14:sizeRelH relativeFrom="page">
-                  <wp14:pctWidth>0</wp14:pctWidth>
-                </wp14:sizeRelH>
-                <wp14:sizeRelV relativeFrom="page">
-                  <wp14:pctHeight>0</wp14:pctHeight>
-                </wp14:sizeRelV>
-              </wp:anchor>
-            </w:drawing>
-          </mc:Choice>
-          <mc:Fallback>
-            <w:pict>
-              <v:shape w14:anchorId="4173F071" id="Text Box 52" o:spid="_x0000_s1028" type="#_x0000_t202" style="position:absolute;margin-left:84.75pt;margin-top:138.85pt;width:387.75pt;height:162.85pt;z-index:251625472;visibility:visible;mso-wrap-style:square;mso-width-percent:0;mso-height-percent:0;mso-wrap-distance-left:9pt;mso-wrap-distance-top:0;mso-wrap-distance-right:9pt;mso-wrap-distance-bottom:0;mso-position-horizontal:absolute;mso-position-horizontal-relative:text;mso-position-vertical:absolute;mso-position-vertical-relative:text;mso-width-percent:0;mso-height-percent:0;mso-width-relative:page;mso-height-relative:page;v-text-anchor:top" o:gfxdata="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" strokecolor="#b2a1c7" strokeweight="1pt">
-                <v:fill color2="#ccc0d9" focus="100%" type="gradient"/>
-                <v:shadow on="t" color="#3f3151" opacity=".5" offset="1pt"/>
-                <v:textbox>
-                  <w:txbxContent>
-                    <w:p>
-                      <w:pPr>
-                        <w:jc w:val="center"/>
-                        <w:rPr>
-                          <w:color w:val="0070C0"/>
-                          <w:sz w:val="36"/>
-                          <w:szCs w:val="36"/>
-                        </w:rPr>
-                      </w:pPr>
-                    </w:p>
-                    <w:p>
-                      <w:pPr>
-                        <w:jc w:val="center"/>
-                        <w:rPr>
-                          <w:color w:val="0070C0"/>
-                          <w:sz w:val="36"/>
-                          <w:szCs w:val="36"/>
-                        </w:rPr>
-                      </w:pPr>
-                      <w:r>
-                        <w:rPr>
-                          <w:color w:val="0070C0"/>
-                          <w:sz w:val="36"/>
-                          <w:szCs w:val="36"/>
-                        </w:rPr>
-                        <w:t>Thomas Talbot and Sanjaya Kumar</w:t>
-                      </w:r>
-                    </w:p>
-                    <w:p>
-                      <w:pPr>
-                        <w:ind w:left="720" w:firstLine="720"/>
-                        <w:rPr>
-                          <w:color w:val="0070C0"/>
-                          <w:sz w:val="28"/>
-                          <w:szCs w:val="28"/>
-                        </w:rPr>
-                      </w:pPr>
-                      <w:r>
-                        <w:rPr>
-                          <w:color w:val="0070C0"/>
-                          <w:sz w:val="28"/>
-                          <w:szCs w:val="28"/>
-                        </w:rPr>
-                        <w:t>New York State Department of Health</w:t>
-                      </w:r>
-                    </w:p>
-                    <w:p>
-                      <w:pPr>
-                        <w:jc w:val="center"/>
-                        <w:rPr>
-                          <w:color w:val="0070C0"/>
-                          <w:sz w:val="36"/>
-                          <w:szCs w:val="36"/>
-                        </w:rPr>
-                      </w:pPr>
-                      <w:r>
-                        <w:rPr>
-                          <w:color w:val="0070C0"/>
-                          <w:sz w:val="36"/>
-                          <w:szCs w:val="36"/>
-                        </w:rPr>
-                        <w:t>Martin Kulldorff</w:t>
-                      </w:r>
-                    </w:p>
-                    <w:p>
-                      <w:pPr>
-                        <w:jc w:val="center"/>
-                        <w:rPr>
-                          <w:color w:val="0070C0"/>
-                          <w:sz w:val="28"/>
-                          <w:szCs w:val="28"/>
-                        </w:rPr>
-                      </w:pPr>
-                      <w:r>
-                        <w:rPr>
-                          <w:color w:val="0070C0"/>
-                          <w:sz w:val="28"/>
-                          <w:szCs w:val="28"/>
-                        </w:rPr>
-                        <w:t>Harvard Medical School</w:t>
-                      </w:r>
-                    </w:p>
-                    <w:p>
-                      <w:pPr>
-                        <w:jc w:val="center"/>
-                        <w:rPr>
-                          <w:color w:val="0070C0"/>
-                          <w:sz w:val="36"/>
-                          <w:szCs w:val="36"/>
-                        </w:rPr>
-                      </w:pPr>
-                      <w:r>
-                        <w:rPr>
-                          <w:color w:val="0070C0"/>
-                          <w:sz w:val="36"/>
-                          <w:szCs w:val="36"/>
-                        </w:rPr>
-                        <w:t>November</w:t>
-                      </w:r>
-                      <w:r>
-                        <w:rPr>
-                          <w:color w:val="0070C0"/>
-                          <w:sz w:val="36"/>
-                          <w:szCs w:val="36"/>
-                        </w:rPr>
-                        <w:t>, 2014</w:t>
-                      </w:r>
-                    </w:p>
-                    <w:p>
-                      <w:pPr>
-                        <w:jc w:val="center"/>
-                        <w:rPr>
-                          <w:color w:val="0070C0"/>
-                          <w:sz w:val="36"/>
-                          <w:szCs w:val="36"/>
-                        </w:rPr>
-                      </w:pPr>
-                      <w:r>
-                        <w:rPr>
-                          <w:color w:val="0070C0"/>
-                          <w:sz w:val="36"/>
-                          <w:szCs w:val="36"/>
-                        </w:rPr>
-                        <w:t>v1.0</w:t>
-                      </w:r>
-                    </w:p>
-                    <w:p>
-                      <w:pPr>
-                        <w:jc w:val="center"/>
-                        <w:rPr>
-                          <w:color w:val="0070C0"/>
-                          <w:sz w:val="36"/>
-                          <w:szCs w:val="36"/>
-                        </w:rPr>
-                      </w:pPr>
-                    </w:p>
-                    <w:p>
-                      <w:pPr>
-                        <w:jc w:val="center"/>
-                        <w:rPr>
-                          <w:color w:val="0070C0"/>
-                          <w:sz w:val="36"/>
-                          <w:szCs w:val="36"/>
-                        </w:rPr>
-                      </w:pPr>
-                    </w:p>
-                  </w:txbxContent>
-                </v:textbox>
-              </v:shape>
-            </w:pict>
-          </mc:Fallback>
-        </mc:AlternateContent>
-      </w:r>
-      <w:r>
-        <w:rPr>
-          <w:noProof/>
-          <w:sz w:val="96"/>
-          <w:szCs w:val="96"/>
-        </w:rPr>
-        <w:br w:type="page"/>
-      </w:r>
+      <w:bookmarkStart w:id="0" w:name="_GoBack"/>
+      <w:r>
+        <w:rPr>
+          <w:noProof/>
+        </w:rPr>
+        <w:drawing>
+          <wp:inline distT="0" distB="0" distL="0" distR="0" wp14:anchorId="72181031" wp14:editId="1F504EFA">
+            <wp:extent cx="6963508" cy="9195402"/>
+            <wp:effectExtent l="0" t="0" r="8890" b="6350"/>
+            <wp:docPr id="13" name="Picture 13" descr="Purely Spatial Poisson Scan Statistic for Cancer Incidence." title="SatSCan Tutorial #1"/>
+            <wp:cNvGraphicFramePr>
+              <a:graphicFrameLocks xmlns:a="http://schemas.openxmlformats.org/drawingml/2006/main" noChangeAspect="1"/>
+            </wp:cNvGraphicFramePr>
+            <a:graphic xmlns:a="http://schemas.openxmlformats.org/drawingml/2006/main">
+              <a:graphicData uri="http://schemas.openxmlformats.org/drawingml/2006/picture">
+                <pic:pic xmlns:pic="http://schemas.openxmlformats.org/drawingml/2006/picture">
+                  <pic:nvPicPr>
+                    <pic:cNvPr id="13" name="Title Page.jpg"/>
+                    <pic:cNvPicPr/>
+                  </pic:nvPicPr>
+                  <pic:blipFill>
+                    <a:blip r:embed="rId9">
+                      <a:extLst>
+                        <a:ext uri="{28A0092B-C50C-407E-A947-70E740481C1C}">
+                          <a14:useLocalDpi xmlns:a14="http://schemas.microsoft.com/office/drawing/2010/main" val="0"/>
+                        </a:ext>
+                      </a:extLst>
+                    </a:blip>
+                    <a:stretch>
+                      <a:fillRect/>
+                    </a:stretch>
+                  </pic:blipFill>
+                  <pic:spPr>
+                    <a:xfrm>
+                      <a:off x="0" y="0"/>
+                      <a:ext cx="6979126" cy="9216026"/>
+                    </a:xfrm>
+                    <a:prstGeom prst="rect">
+                      <a:avLst/>
+                    </a:prstGeom>
+                  </pic:spPr>
+                </pic:pic>
+              </a:graphicData>
+            </a:graphic>
+          </wp:inline>
+        </w:drawing>
+      </w:r>
+      <w:bookmarkEnd w:id="0"/>
       <w:r>
         <w:rPr>
           <w:noProof/>
@@ -1031,7 +223,7 @@
         </w:rPr>
         <w:t xml:space="preserve">application areas can be found in the SaTScan bibliography: </w:t>
       </w:r>
-      <w:hyperlink r:id="rId9" w:history="1">
+      <w:hyperlink r:id="rId10" w:history="1">
         <w:r>
           <w:rPr>
             <w:rStyle w:val="Hyperlink"/>
@@ -1588,7 +780,7 @@
         </w:rPr>
         <w:t xml:space="preserve"> </w:t>
       </w:r>
-      <w:hyperlink r:id="rId10" w:tgtFrame="_blank" w:tooltip="Short link, opens in new window" w:history="1">
+      <w:hyperlink r:id="rId11" w:tgtFrame="_blank" w:tooltip="Short link, opens in new window" w:history="1">
         <w:r>
           <w:rPr>
             <w:rStyle w:val="Hyperlink"/>
@@ -1695,7 +887,23 @@
           <w:sz w:val="28"/>
           <w:szCs w:val="28"/>
         </w:rPr>
-        <w:t xml:space="preserve"> to have a minimum of 6 tumors diagnosed among males and females separately. Block groups not meeting this threshold were merged with neighboring block groups. This resulted in a reduction in the number of block groups. </w:t>
+        <w:t xml:space="preserve"> to have a minimum of </w:t>
+      </w:r>
+      <w:r>
+        <w:rPr>
+          <w:rFonts w:ascii="Cambria" w:hAnsi="Cambria"/>
+          <w:sz w:val="28"/>
+          <w:szCs w:val="28"/>
+        </w:rPr>
+        <w:t>six</w:t>
+      </w:r>
+      <w:r>
+        <w:rPr>
+          <w:rFonts w:ascii="Cambria" w:hAnsi="Cambria"/>
+          <w:sz w:val="28"/>
+          <w:szCs w:val="28"/>
+        </w:rPr>
+        <w:t xml:space="preserve"> tumors diagnosed among males and females separately. Block groups not meeting this threshold were merged with neighboring block groups. This resulted in a reduction in the number of block groups. </w:t>
       </w:r>
     </w:p>
     <w:p>
@@ -1950,7 +1158,7 @@
         </w:rPr>
         <w:t xml:space="preserve"> </w:t>
       </w:r>
-      <w:hyperlink r:id="rId11" w:history="1">
+      <w:hyperlink r:id="rId12" w:history="1">
         <w:r>
           <w:rPr>
             <w:rStyle w:val="Hyperlink"/>
@@ -1958,7 +1166,25 @@
             <w:sz w:val="28"/>
             <w:szCs w:val="28"/>
           </w:rPr>
-          <w:t>http://www.health.ny.gov/statistics/cancer/registry/</w:t>
+          <w:t>http://www.h</w:t>
+        </w:r>
+        <w:r>
+          <w:rPr>
+            <w:rStyle w:val="Hyperlink"/>
+            <w:rFonts w:ascii="Cambria" w:hAnsi="Cambria"/>
+            <w:sz w:val="28"/>
+            <w:szCs w:val="28"/>
+          </w:rPr>
+          <w:t>e</w:t>
+        </w:r>
+        <w:r>
+          <w:rPr>
+            <w:rStyle w:val="Hyperlink"/>
+            <w:rFonts w:ascii="Cambria" w:hAnsi="Cambria"/>
+            <w:sz w:val="28"/>
+            <w:szCs w:val="28"/>
+          </w:rPr>
+          <w:t>alth.ny.gov/statistics/cancer/registry/</w:t>
         </w:r>
       </w:hyperlink>
       <w:r>
@@ -1977,7 +1203,7 @@
         </w:rPr>
         <w:t xml:space="preserve">and </w:t>
       </w:r>
-      <w:hyperlink r:id="rId12" w:history="1">
+      <w:hyperlink r:id="rId13" w:history="1">
         <w:r>
           <w:rPr>
             <w:rStyle w:val="Hyperlink"/>
@@ -2049,10 +1275,12 @@
         <w:tblInd w:w="93" w:type="dxa"/>
         <w:tblLayout w:type="fixed"/>
         <w:tblLook w:val="04A0" w:firstRow="1" w:lastRow="0" w:firstColumn="1" w:lastColumn="0" w:noHBand="0" w:noVBand="1"/>
+        <w:tblCaption w:val="Links to Data Sources"/>
+        <w:tblDescription w:val="Links to cancer data, populationdata, and SES Data"/>
       </w:tblPr>
       <w:tblGrid>
-        <w:gridCol w:w="2625"/>
-        <w:gridCol w:w="8190"/>
+        <w:gridCol w:w="2687"/>
+        <w:gridCol w:w="8128"/>
       </w:tblGrid>
       <w:tr>
         <w:trPr>
@@ -2060,8 +1288,7 @@
         </w:trPr>
         <w:tc>
           <w:tcPr>
-            <w:tcW w:w="10815" w:type="dxa"/>
-            <w:gridSpan w:val="2"/>
+            <w:tcW w:w="2687" w:type="dxa"/>
             <w:tcBorders>
               <w:top w:val="single" w:sz="8" w:space="0" w:color="auto"/>
               <w:left w:val="single" w:sz="8" w:space="0" w:color="auto"/>
@@ -2094,6 +1321,39 @@
             </w:r>
           </w:p>
         </w:tc>
+        <w:tc>
+          <w:tcPr>
+            <w:tcW w:w="8128" w:type="dxa"/>
+            <w:tcBorders>
+              <w:top w:val="single" w:sz="8" w:space="0" w:color="auto"/>
+              <w:left w:val="single" w:sz="8" w:space="0" w:color="auto"/>
+              <w:bottom w:val="single" w:sz="8" w:space="0" w:color="auto"/>
+              <w:right w:val="single" w:sz="8" w:space="0" w:color="000000"/>
+            </w:tcBorders>
+            <w:shd w:val="clear" w:color="auto" w:fill="auto"/>
+            <w:vAlign w:val="bottom"/>
+          </w:tcPr>
+          <w:p>
+            <w:pPr>
+              <w:jc w:val="both"/>
+              <w:rPr>
+                <w:rFonts w:ascii="Cambria" w:eastAsia="Times New Roman" w:hAnsi="Cambria" w:cs="Calibri"/>
+                <w:color w:val="000000"/>
+                <w:sz w:val="28"/>
+                <w:szCs w:val="28"/>
+              </w:rPr>
+            </w:pPr>
+            <w:r>
+              <w:rPr>
+                <w:rFonts w:ascii="Cambria" w:eastAsia="Times New Roman" w:hAnsi="Cambria" w:cs="Calibri"/>
+                <w:color w:val="000000"/>
+                <w:sz w:val="28"/>
+                <w:szCs w:val="28"/>
+              </w:rPr>
+              <w:t>Links</w:t>
+            </w:r>
+          </w:p>
+        </w:tc>
       </w:tr>
       <w:tr>
         <w:trPr>
@@ -2101,7 +1361,7 @@
         </w:trPr>
         <w:tc>
           <w:tcPr>
-            <w:tcW w:w="2625" w:type="dxa"/>
+            <w:tcW w:w="2687" w:type="dxa"/>
             <w:tcBorders>
               <w:top w:val="nil"/>
               <w:left w:val="single" w:sz="8" w:space="0" w:color="auto"/>
@@ -2135,7 +1395,7 @@
         </w:tc>
         <w:tc>
           <w:tcPr>
-            <w:tcW w:w="8190" w:type="dxa"/>
+            <w:tcW w:w="8128" w:type="dxa"/>
             <w:tcBorders>
               <w:top w:val="nil"/>
               <w:left w:val="nil"/>
@@ -2156,7 +1416,7 @@
                 <w:szCs w:val="28"/>
               </w:rPr>
             </w:pPr>
-            <w:hyperlink r:id="rId13" w:history="1">
+            <w:hyperlink r:id="rId14" w:history="1">
               <w:r>
                 <w:rPr>
                   <w:rStyle w:val="Hyperlink"/>
@@ -2164,7 +1424,43 @@
                   <w:sz w:val="28"/>
                   <w:szCs w:val="28"/>
                 </w:rPr>
-                <w:t>https://health.data.ny.gov/d/cw3n-fkji?category=Health&amp;view_name=Cancer-Mapping-Data-2005-2009</w:t>
+                <w:t>https://hea</w:t>
+              </w:r>
+              <w:r>
+                <w:rPr>
+                  <w:rStyle w:val="Hyperlink"/>
+                  <w:rFonts w:ascii="Cambria" w:eastAsia="Times New Roman" w:hAnsi="Cambria" w:cs="Calibri"/>
+                  <w:sz w:val="28"/>
+                  <w:szCs w:val="28"/>
+                </w:rPr>
+                <w:t>l</w:t>
+              </w:r>
+              <w:r>
+                <w:rPr>
+                  <w:rStyle w:val="Hyperlink"/>
+                  <w:rFonts w:ascii="Cambria" w:eastAsia="Times New Roman" w:hAnsi="Cambria" w:cs="Calibri"/>
+                  <w:sz w:val="28"/>
+                  <w:szCs w:val="28"/>
+                </w:rPr>
+                <w:t>th.data.ny.gov/d/cw3n-fkji?c</w:t>
+              </w:r>
+              <w:r>
+                <w:rPr>
+                  <w:rStyle w:val="Hyperlink"/>
+                  <w:rFonts w:ascii="Cambria" w:eastAsia="Times New Roman" w:hAnsi="Cambria" w:cs="Calibri"/>
+                  <w:sz w:val="28"/>
+                  <w:szCs w:val="28"/>
+                </w:rPr>
+                <w:t>a</w:t>
+              </w:r>
+              <w:r>
+                <w:rPr>
+                  <w:rStyle w:val="Hyperlink"/>
+                  <w:rFonts w:ascii="Cambria" w:eastAsia="Times New Roman" w:hAnsi="Cambria" w:cs="Calibri"/>
+                  <w:sz w:val="28"/>
+                  <w:szCs w:val="28"/>
+                </w:rPr>
+                <w:t>tegory=Health&amp;view_name=Cancer-Mapping-Data-2005-2009</w:t>
               </w:r>
             </w:hyperlink>
             <w:r>
@@ -2185,7 +1481,7 @@
         </w:trPr>
         <w:tc>
           <w:tcPr>
-            <w:tcW w:w="2625" w:type="dxa"/>
+            <w:tcW w:w="2687" w:type="dxa"/>
             <w:tcBorders>
               <w:top w:val="nil"/>
               <w:left w:val="single" w:sz="8" w:space="0" w:color="auto"/>
@@ -2219,7 +1515,7 @@
         </w:tc>
         <w:tc>
           <w:tcPr>
-            <w:tcW w:w="8190" w:type="dxa"/>
+            <w:tcW w:w="8128" w:type="dxa"/>
             <w:tcBorders>
               <w:top w:val="nil"/>
               <w:left w:val="nil"/>
@@ -2240,7 +1536,7 @@
                 <w:szCs w:val="28"/>
               </w:rPr>
             </w:pPr>
-            <w:hyperlink r:id="rId14" w:history="1">
+            <w:hyperlink r:id="rId15" w:history="1">
               <w:r>
                 <w:rPr>
                   <w:rStyle w:val="Hyperlink"/>
@@ -2248,7 +1544,25 @@
                   <w:sz w:val="28"/>
                   <w:szCs w:val="28"/>
                 </w:rPr>
-                <w:t>http://www2.census.gov/census_2010/04-Summary_File_1/</w:t>
+                <w:t>http://</w:t>
+              </w:r>
+              <w:r>
+                <w:rPr>
+                  <w:rStyle w:val="Hyperlink"/>
+                  <w:rFonts w:ascii="Cambria" w:eastAsia="Times New Roman" w:hAnsi="Cambria" w:cs="Calibri"/>
+                  <w:sz w:val="28"/>
+                  <w:szCs w:val="28"/>
+                </w:rPr>
+                <w:t>w</w:t>
+              </w:r>
+              <w:r>
+                <w:rPr>
+                  <w:rStyle w:val="Hyperlink"/>
+                  <w:rFonts w:ascii="Cambria" w:eastAsia="Times New Roman" w:hAnsi="Cambria" w:cs="Calibri"/>
+                  <w:sz w:val="28"/>
+                  <w:szCs w:val="28"/>
+                </w:rPr>
+                <w:t>ww2.census.gov/census_2010/04-Summary_File_1/</w:t>
               </w:r>
             </w:hyperlink>
             <w:r>
@@ -2269,7 +1583,7 @@
         </w:trPr>
         <w:tc>
           <w:tcPr>
-            <w:tcW w:w="2625" w:type="dxa"/>
+            <w:tcW w:w="2687" w:type="dxa"/>
             <w:tcBorders>
               <w:top w:val="nil"/>
               <w:left w:val="single" w:sz="8" w:space="0" w:color="auto"/>
@@ -2303,7 +1617,7 @@
         </w:tc>
         <w:tc>
           <w:tcPr>
-            <w:tcW w:w="8190" w:type="dxa"/>
+            <w:tcW w:w="8128" w:type="dxa"/>
             <w:tcBorders>
               <w:top w:val="nil"/>
               <w:left w:val="nil"/>
@@ -2324,7 +1638,7 @@
                 <w:szCs w:val="28"/>
               </w:rPr>
             </w:pPr>
-            <w:hyperlink r:id="rId15" w:history="1">
+            <w:hyperlink r:id="rId16" w:history="1">
               <w:r>
                 <w:rPr>
                   <w:rStyle w:val="Hyperlink"/>
@@ -2332,7 +1646,43 @@
                   <w:sz w:val="28"/>
                   <w:szCs w:val="28"/>
                 </w:rPr>
-                <w:t>http://www.census.gov/acs/www/about_the_survey/american_community_survey_and_2010_census/</w:t>
+                <w:t>http://w</w:t>
+              </w:r>
+              <w:r>
+                <w:rPr>
+                  <w:rStyle w:val="Hyperlink"/>
+                  <w:rFonts w:ascii="Cambria" w:eastAsia="Times New Roman" w:hAnsi="Cambria" w:cs="Calibri"/>
+                  <w:sz w:val="28"/>
+                  <w:szCs w:val="28"/>
+                </w:rPr>
+                <w:t>w</w:t>
+              </w:r>
+              <w:r>
+                <w:rPr>
+                  <w:rStyle w:val="Hyperlink"/>
+                  <w:rFonts w:ascii="Cambria" w:eastAsia="Times New Roman" w:hAnsi="Cambria" w:cs="Calibri"/>
+                  <w:sz w:val="28"/>
+                  <w:szCs w:val="28"/>
+                </w:rPr>
+                <w:t>w.c</w:t>
+              </w:r>
+              <w:r>
+                <w:rPr>
+                  <w:rStyle w:val="Hyperlink"/>
+                  <w:rFonts w:ascii="Cambria" w:eastAsia="Times New Roman" w:hAnsi="Cambria" w:cs="Calibri"/>
+                  <w:sz w:val="28"/>
+                  <w:szCs w:val="28"/>
+                </w:rPr>
+                <w:t>e</w:t>
+              </w:r>
+              <w:r>
+                <w:rPr>
+                  <w:rStyle w:val="Hyperlink"/>
+                  <w:rFonts w:ascii="Cambria" w:eastAsia="Times New Roman" w:hAnsi="Cambria" w:cs="Calibri"/>
+                  <w:sz w:val="28"/>
+                  <w:szCs w:val="28"/>
+                </w:rPr>
+                <w:t>nsus.gov/acs/www/about_the_survey/american_community_survey_and_2010_census/</w:t>
               </w:r>
             </w:hyperlink>
             <w:r>
@@ -2428,7 +1778,7 @@
         </w:rPr>
         <w:t xml:space="preserve">The data required for this tutorial can be found on the SatScan website, at </w:t>
       </w:r>
-      <w:hyperlink r:id="rId16" w:history="1">
+      <w:hyperlink r:id="rId17" w:history="1">
         <w:r>
           <w:rPr>
             <w:rStyle w:val="Hyperlink"/>
@@ -2436,7 +1786,25 @@
             <w:sz w:val="28"/>
             <w:szCs w:val="28"/>
           </w:rPr>
-          <w:t>http://www.satscan.org/datasets</w:t>
+          <w:t>http://www.s</w:t>
+        </w:r>
+        <w:r>
+          <w:rPr>
+            <w:rStyle w:val="Hyperlink"/>
+            <w:rFonts w:ascii="Cambria" w:hAnsi="Cambria"/>
+            <w:sz w:val="28"/>
+            <w:szCs w:val="28"/>
+          </w:rPr>
+          <w:t>a</w:t>
+        </w:r>
+        <w:r>
+          <w:rPr>
+            <w:rStyle w:val="Hyperlink"/>
+            <w:rFonts w:ascii="Cambria" w:hAnsi="Cambria"/>
+            <w:sz w:val="28"/>
+            <w:szCs w:val="28"/>
+          </w:rPr>
+          <w:t>tscan.org/datasets</w:t>
         </w:r>
         <w:r>
           <w:rPr>
@@ -3157,7 +2525,7 @@
         </w:rPr>
         <w:t xml:space="preserve">To download the free SaTScan software, please go to </w:t>
       </w:r>
-      <w:hyperlink r:id="rId17" w:history="1">
+      <w:hyperlink r:id="rId18" w:history="1">
         <w:r>
           <w:rPr>
             <w:rStyle w:val="Hyperlink"/>
@@ -3254,7 +2622,7 @@
         </w:rPr>
         <w:t xml:space="preserve"> To download, go to </w:t>
       </w:r>
-      <w:hyperlink r:id="rId18" w:history="1">
+      <w:hyperlink r:id="rId19" w:history="1">
         <w:r>
           <w:rPr>
             <w:rStyle w:val="Hyperlink"/>
@@ -3262,7 +2630,25 @@
             <w:sz w:val="28"/>
             <w:szCs w:val="28"/>
           </w:rPr>
-          <w:t>http://www.google.com/earth/index.html</w:t>
+          <w:t>http://www</w:t>
+        </w:r>
+        <w:r>
+          <w:rPr>
+            <w:rStyle w:val="Hyperlink"/>
+            <w:rFonts w:ascii="Cambria" w:eastAsia="Times New Roman" w:hAnsi="Cambria" w:cs="Calibri"/>
+            <w:sz w:val="28"/>
+            <w:szCs w:val="28"/>
+          </w:rPr>
+          <w:t>.</w:t>
+        </w:r>
+        <w:r>
+          <w:rPr>
+            <w:rStyle w:val="Hyperlink"/>
+            <w:rFonts w:ascii="Cambria" w:eastAsia="Times New Roman" w:hAnsi="Cambria" w:cs="Calibri"/>
+            <w:sz w:val="28"/>
+            <w:szCs w:val="28"/>
+          </w:rPr>
+          <w:t>google.com/earth/index.html</w:t>
         </w:r>
       </w:hyperlink>
       <w:r>
@@ -3491,7 +2877,7 @@
                     <pic:cNvPicPr/>
                   </pic:nvPicPr>
                   <pic:blipFill>
-                    <a:blip r:embed="rId19">
+                    <a:blip r:embed="rId20">
                       <a:extLst>
                         <a:ext uri="{28A0092B-C50C-407E-A947-70E740481C1C}">
                           <a14:useLocalDpi xmlns:a14="http://schemas.microsoft.com/office/drawing/2010/main" val="0"/>
@@ -3632,7 +3018,7 @@
                     <pic:cNvPicPr/>
                   </pic:nvPicPr>
                   <pic:blipFill>
-                    <a:blip r:embed="rId20">
+                    <a:blip r:embed="rId21">
                       <a:extLst>
                         <a:ext uri="{28A0092B-C50C-407E-A947-70E740481C1C}">
                           <a14:useLocalDpi xmlns:a14="http://schemas.microsoft.com/office/drawing/2010/main" val="0"/>
@@ -3803,7 +3189,7 @@
                     <pic:cNvPicPr/>
                   </pic:nvPicPr>
                   <pic:blipFill>
-                    <a:blip r:embed="rId21">
+                    <a:blip r:embed="rId22">
                       <a:extLst>
                         <a:ext uri="{28A0092B-C50C-407E-A947-70E740481C1C}">
                           <a14:useLocalDpi xmlns:a14="http://schemas.microsoft.com/office/drawing/2010/main" val="0"/>
@@ -4648,7 +4034,7 @@
                     <pic:cNvPicPr/>
                   </pic:nvPicPr>
                   <pic:blipFill>
-                    <a:blip r:embed="rId22">
+                    <a:blip r:embed="rId23">
                       <a:extLst>
                         <a:ext uri="{28A0092B-C50C-407E-A947-70E740481C1C}">
                           <a14:useLocalDpi xmlns:a14="http://schemas.microsoft.com/office/drawing/2010/main" val="0"/>
@@ -4781,7 +4167,25 @@
           <w:sz w:val="28"/>
           <w:szCs w:val="28"/>
         </w:rPr>
-        <w:t xml:space="preserve">Once the import file has been selected, you must assign columns to each of the required SaTScan variables. For the case file, we first need to specify the column for the location ID, which in our case is DOHREGION. Click on the word “unassigned” that is to the right of the Location ID variable name, and then select DOHREGION. The next step is to repeat the same procedure for the number of cases. Since we are interested in breast cancer, we select OBREAST. The O in OBREAT stands for the Observed number of breast cancer cases. After finishing this tutorial, you can reapeat the analysis for a different cancer site such as bladder, bone or brain cancer. As a third step, assign YEAR as the date/time. For a purely spatial analysis, this step is optional. </w:t>
+        <w:t>Once the import file has been selected, you must assign columns to each of the required SaTScan variables. For the case file, we first need to specify the column for the location ID, which in our case is DOHREGION. Click on the word “unassigned” that is to the right of the Location ID variable name, and then select DOHREGION. The next step is to repeat the same procedure for the number of cases. Since we are interested in breast cancer, we select OBREAST. The O in OBREA</w:t>
+      </w:r>
+      <w:r>
+        <w:rPr>
+          <w:rFonts w:ascii="Cambria" w:hAnsi="Cambria"/>
+          <w:noProof/>
+          <w:sz w:val="28"/>
+          <w:szCs w:val="28"/>
+        </w:rPr>
+        <w:t>S</w:t>
+      </w:r>
+      <w:r>
+        <w:rPr>
+          <w:rFonts w:ascii="Cambria" w:hAnsi="Cambria"/>
+          <w:noProof/>
+          <w:sz w:val="28"/>
+          <w:szCs w:val="28"/>
+        </w:rPr>
+        <w:t xml:space="preserve">T stands for the Observed number of breast cancer cases. After finishing this tutorial, you can reapeat the analysis for a different cancer site such as bladder, bone or brain cancer. As a third step, assign YEAR as the date/time. For a purely spatial analysis, this step is optional. </w:t>
       </w:r>
     </w:p>
     <w:p>
@@ -4823,7 +4227,7 @@
                     <pic:cNvPicPr/>
                   </pic:nvPicPr>
                   <pic:blipFill>
-                    <a:blip r:embed="rId23">
+                    <a:blip r:embed="rId24">
                       <a:extLst>
                         <a:ext uri="{28A0092B-C50C-407E-A947-70E740481C1C}">
                           <a14:useLocalDpi xmlns:a14="http://schemas.microsoft.com/office/drawing/2010/main" val="0"/>
@@ -4902,7 +4306,7 @@
                     <pic:cNvPicPr/>
                   </pic:nvPicPr>
                   <pic:blipFill>
-                    <a:blip r:embed="rId24">
+                    <a:blip r:embed="rId25">
                       <a:extLst>
                         <a:ext uri="{28A0092B-C50C-407E-A947-70E740481C1C}">
                           <a14:useLocalDpi xmlns:a14="http://schemas.microsoft.com/office/drawing/2010/main" val="0"/>
@@ -5120,7 +4524,7 @@
                     <pic:cNvPicPr/>
                   </pic:nvPicPr>
                   <pic:blipFill>
-                    <a:blip r:embed="rId25">
+                    <a:blip r:embed="rId26">
                       <a:extLst>
                         <a:ext uri="{28A0092B-C50C-407E-A947-70E740481C1C}">
                           <a14:useLocalDpi xmlns:a14="http://schemas.microsoft.com/office/drawing/2010/main" val="0"/>
@@ -5212,7 +4616,7 @@
                     <pic:cNvPicPr/>
                   </pic:nvPicPr>
                   <pic:blipFill>
-                    <a:blip r:embed="rId26">
+                    <a:blip r:embed="rId27">
                       <a:extLst>
                         <a:ext uri="{28A0092B-C50C-407E-A947-70E740481C1C}">
                           <a14:useLocalDpi xmlns:a14="http://schemas.microsoft.com/office/drawing/2010/main" val="0"/>
@@ -5479,7 +4883,7 @@
                     <pic:cNvPicPr/>
                   </pic:nvPicPr>
                   <pic:blipFill>
-                    <a:blip r:embed="rId27">
+                    <a:blip r:embed="rId28">
                       <a:extLst>
                         <a:ext uri="{28A0092B-C50C-407E-A947-70E740481C1C}">
                           <a14:useLocalDpi xmlns:a14="http://schemas.microsoft.com/office/drawing/2010/main" val="0"/>
@@ -5548,7 +4952,7 @@
                     <pic:cNvPicPr/>
                   </pic:nvPicPr>
                   <pic:blipFill>
-                    <a:blip r:embed="rId28">
+                    <a:blip r:embed="rId29">
                       <a:extLst>
                         <a:ext uri="{28A0092B-C50C-407E-A947-70E740481C1C}">
                           <a14:useLocalDpi xmlns:a14="http://schemas.microsoft.com/office/drawing/2010/main" val="0"/>
@@ -5616,7 +5020,7 @@
                     <pic:cNvPicPr/>
                   </pic:nvPicPr>
                   <pic:blipFill>
-                    <a:blip r:embed="rId29">
+                    <a:blip r:embed="rId30">
                       <a:extLst>
                         <a:ext uri="{28A0092B-C50C-407E-A947-70E740481C1C}">
                           <a14:useLocalDpi xmlns:a14="http://schemas.microsoft.com/office/drawing/2010/main" val="0"/>
@@ -5747,7 +5151,7 @@
                     <pic:cNvPicPr/>
                   </pic:nvPicPr>
                   <pic:blipFill>
-                    <a:blip r:embed="rId30">
+                    <a:blip r:embed="rId31">
                       <a:extLst>
                         <a:ext uri="{28A0092B-C50C-407E-A947-70E740481C1C}">
                           <a14:useLocalDpi xmlns:a14="http://schemas.microsoft.com/office/drawing/2010/main" val="0"/>
@@ -5867,7 +5271,7 @@
                     <pic:cNvPicPr/>
                   </pic:nvPicPr>
                   <pic:blipFill>
-                    <a:blip r:embed="rId31">
+                    <a:blip r:embed="rId32">
                       <a:extLst>
                         <a:ext uri="{28A0092B-C50C-407E-A947-70E740481C1C}">
                           <a14:useLocalDpi xmlns:a14="http://schemas.microsoft.com/office/drawing/2010/main" val="0"/>
@@ -6006,7 +5410,7 @@
                     <pic:cNvPicPr/>
                   </pic:nvPicPr>
                   <pic:blipFill>
-                    <a:blip r:embed="rId32">
+                    <a:blip r:embed="rId33">
                       <a:extLst>
                         <a:ext uri="{28A0092B-C50C-407E-A947-70E740481C1C}">
                           <a14:useLocalDpi xmlns:a14="http://schemas.microsoft.com/office/drawing/2010/main" val="0"/>
@@ -6234,7 +5638,7 @@
                     <pic:cNvPicPr/>
                   </pic:nvPicPr>
                   <pic:blipFill>
-                    <a:blip r:embed="rId33">
+                    <a:blip r:embed="rId34">
                       <a:extLst>
                         <a:ext uri="{28A0092B-C50C-407E-A947-70E740481C1C}">
                           <a14:useLocalDpi xmlns:a14="http://schemas.microsoft.com/office/drawing/2010/main" val="0"/>
@@ -6291,7 +5695,7 @@
                     <pic:cNvPicPr/>
                   </pic:nvPicPr>
                   <pic:blipFill>
-                    <a:blip r:embed="rId34">
+                    <a:blip r:embed="rId35">
                       <a:extLst>
                         <a:ext uri="{28A0092B-C50C-407E-A947-70E740481C1C}">
                           <a14:useLocalDpi xmlns:a14="http://schemas.microsoft.com/office/drawing/2010/main" val="0"/>
@@ -6359,7 +5763,7 @@
                     <pic:cNvPicPr/>
                   </pic:nvPicPr>
                   <pic:blipFill>
-                    <a:blip r:embed="rId35">
+                    <a:blip r:embed="rId36">
                       <a:extLst>
                         <a:ext uri="{28A0092B-C50C-407E-A947-70E740481C1C}">
                           <a14:useLocalDpi xmlns:a14="http://schemas.microsoft.com/office/drawing/2010/main" val="0"/>
@@ -6418,7 +5822,7 @@
                     <pic:cNvPicPr/>
                   </pic:nvPicPr>
                   <pic:blipFill>
-                    <a:blip r:embed="rId36">
+                    <a:blip r:embed="rId37">
                       <a:extLst>
                         <a:ext uri="{28A0092B-C50C-407E-A947-70E740481C1C}">
                           <a14:useLocalDpi xmlns:a14="http://schemas.microsoft.com/office/drawing/2010/main" val="0"/>
@@ -6550,7 +5954,7 @@
                     <pic:cNvPicPr/>
                   </pic:nvPicPr>
                   <pic:blipFill>
-                    <a:blip r:embed="rId37">
+                    <a:blip r:embed="rId38">
                       <a:extLst>
                         <a:ext uri="{28A0092B-C50C-407E-A947-70E740481C1C}">
                           <a14:useLocalDpi xmlns:a14="http://schemas.microsoft.com/office/drawing/2010/main" val="0"/>
@@ -6701,7 +6105,7 @@
                     <pic:cNvPicPr/>
                   </pic:nvPicPr>
                   <pic:blipFill>
-                    <a:blip r:embed="rId38">
+                    <a:blip r:embed="rId39">
                       <a:extLst>
                         <a:ext uri="{28A0092B-C50C-407E-A947-70E740481C1C}">
                           <a14:useLocalDpi xmlns:a14="http://schemas.microsoft.com/office/drawing/2010/main" val="0"/>
@@ -6901,7 +6305,7 @@
                     <pic:cNvPicPr/>
                   </pic:nvPicPr>
                   <pic:blipFill>
-                    <a:blip r:embed="rId39">
+                    <a:blip r:embed="rId40">
                       <a:extLst>
                         <a:ext uri="{28A0092B-C50C-407E-A947-70E740481C1C}">
                           <a14:useLocalDpi xmlns:a14="http://schemas.microsoft.com/office/drawing/2010/main" val="0"/>
@@ -7210,7 +6614,7 @@
                     </pic:cNvPicPr>
                   </pic:nvPicPr>
                   <pic:blipFill>
-                    <a:blip r:embed="rId40" cstate="print">
+                    <a:blip r:embed="rId41" cstate="print">
                       <a:extLst>
                         <a:ext uri="{28A0092B-C50C-407E-A947-70E740481C1C}">
                           <a14:useLocalDpi xmlns:a14="http://schemas.microsoft.com/office/drawing/2010/main" val="0"/>
@@ -7405,7 +6809,7 @@
                     <pic:cNvPicPr/>
                   </pic:nvPicPr>
                   <pic:blipFill>
-                    <a:blip r:embed="rId41">
+                    <a:blip r:embed="rId42">
                       <a:extLst>
                         <a:ext uri="{28A0092B-C50C-407E-A947-70E740481C1C}">
                           <a14:useLocalDpi xmlns:a14="http://schemas.microsoft.com/office/drawing/2010/main" val="0"/>
@@ -7571,15 +6975,23 @@
       <w:r>
         <w:rPr>
           <w:rFonts w:ascii="Cambria" w:hAnsi="Cambria"/>
-          <w:b/>
-          <w:noProof/>
-          <w:sz w:val="28"/>
+          <w:noProof/>
+          <w:sz w:val="28"/>
+          <w:szCs w:val="28"/>
         </w:rPr>
         <w:drawing>
-          <wp:inline distT="0" distB="0" distL="0" distR="0" wp14:anchorId="6DC5F8EE" wp14:editId="6E6BE2C8">
-            <wp:extent cx="4935415" cy="4925156"/>
-            <wp:effectExtent l="0" t="0" r="0" b="8890"/>
-            <wp:docPr id="9" name="Picture 9" title="Final Check Input Tab"/>
+          <wp:anchor distT="0" distB="0" distL="114300" distR="114300" simplePos="0" relativeHeight="251813888" behindDoc="0" locked="0" layoutInCell="1" allowOverlap="1" wp14:anchorId="7440F05B" wp14:editId="7A51D6C8">
+            <wp:simplePos x="0" y="0"/>
+            <wp:positionH relativeFrom="column">
+              <wp:posOffset>4017645</wp:posOffset>
+            </wp:positionH>
+            <wp:positionV relativeFrom="paragraph">
+              <wp:posOffset>464185</wp:posOffset>
+            </wp:positionV>
+            <wp:extent cx="228600" cy="238125"/>
+            <wp:effectExtent l="0" t="0" r="0" b="9525"/>
+            <wp:wrapNone/>
+            <wp:docPr id="23" name="Picture 1"/>
             <wp:cNvGraphicFramePr>
               <a:graphicFrameLocks xmlns:a="http://schemas.openxmlformats.org/drawingml/2006/main" noChangeAspect="1"/>
             </wp:cNvGraphicFramePr>
@@ -7587,17 +6999,384 @@
               <a:graphicData uri="http://schemas.openxmlformats.org/drawingml/2006/picture">
                 <pic:pic xmlns:pic="http://schemas.openxmlformats.org/drawingml/2006/picture">
                   <pic:nvPicPr>
-                    <pic:cNvPr id="9" name="Input final check 5.5.1.jpg"/>
-                    <pic:cNvPicPr/>
+                    <pic:cNvPr id="0" name="Picture 1"/>
+                    <pic:cNvPicPr>
+                      <a:picLocks noChangeAspect="1" noChangeArrowheads="1"/>
+                    </pic:cNvPicPr>
                   </pic:nvPicPr>
                   <pic:blipFill>
-                    <a:blip r:embed="rId42">
+                    <a:blip r:embed="rId43" cstate="print">
                       <a:extLst>
                         <a:ext uri="{28A0092B-C50C-407E-A947-70E740481C1C}">
                           <a14:useLocalDpi xmlns:a14="http://schemas.microsoft.com/office/drawing/2010/main" val="0"/>
                         </a:ext>
                       </a:extLst>
                     </a:blip>
+                    <a:srcRect/>
+                    <a:stretch>
+                      <a:fillRect/>
+                    </a:stretch>
+                  </pic:blipFill>
+                  <pic:spPr bwMode="auto">
+                    <a:xfrm>
+                      <a:off x="0" y="0"/>
+                      <a:ext cx="228600" cy="238125"/>
+                    </a:xfrm>
+                    <a:prstGeom prst="rect">
+                      <a:avLst/>
+                    </a:prstGeom>
+                    <a:noFill/>
+                    <a:ln>
+                      <a:noFill/>
+                    </a:ln>
+                  </pic:spPr>
+                </pic:pic>
+              </a:graphicData>
+            </a:graphic>
+          </wp:anchor>
+        </w:drawing>
+      </w:r>
+      <w:r>
+        <w:rPr>
+          <w:rFonts w:ascii="Cambria" w:hAnsi="Cambria"/>
+          <w:noProof/>
+          <w:sz w:val="28"/>
+          <w:szCs w:val="28"/>
+        </w:rPr>
+        <w:drawing>
+          <wp:anchor distT="0" distB="0" distL="114300" distR="114300" simplePos="0" relativeHeight="251812864" behindDoc="0" locked="0" layoutInCell="1" allowOverlap="1" wp14:anchorId="30A99D16" wp14:editId="75FC1427">
+            <wp:simplePos x="0" y="0"/>
+            <wp:positionH relativeFrom="column">
+              <wp:posOffset>4122420</wp:posOffset>
+            </wp:positionH>
+            <wp:positionV relativeFrom="paragraph">
+              <wp:posOffset>2854960</wp:posOffset>
+            </wp:positionV>
+            <wp:extent cx="228600" cy="238125"/>
+            <wp:effectExtent l="0" t="0" r="0" b="9525"/>
+            <wp:wrapNone/>
+            <wp:docPr id="24" name="Picture 1"/>
+            <wp:cNvGraphicFramePr>
+              <a:graphicFrameLocks xmlns:a="http://schemas.openxmlformats.org/drawingml/2006/main" noChangeAspect="1"/>
+            </wp:cNvGraphicFramePr>
+            <a:graphic xmlns:a="http://schemas.openxmlformats.org/drawingml/2006/main">
+              <a:graphicData uri="http://schemas.openxmlformats.org/drawingml/2006/picture">
+                <pic:pic xmlns:pic="http://schemas.openxmlformats.org/drawingml/2006/picture">
+                  <pic:nvPicPr>
+                    <pic:cNvPr id="0" name="Picture 1"/>
+                    <pic:cNvPicPr>
+                      <a:picLocks noChangeAspect="1" noChangeArrowheads="1"/>
+                    </pic:cNvPicPr>
+                  </pic:nvPicPr>
+                  <pic:blipFill>
+                    <a:blip r:embed="rId43" cstate="print">
+                      <a:extLst>
+                        <a:ext uri="{28A0092B-C50C-407E-A947-70E740481C1C}">
+                          <a14:useLocalDpi xmlns:a14="http://schemas.microsoft.com/office/drawing/2010/main" val="0"/>
+                        </a:ext>
+                      </a:extLst>
+                    </a:blip>
+                    <a:srcRect/>
+                    <a:stretch>
+                      <a:fillRect/>
+                    </a:stretch>
+                  </pic:blipFill>
+                  <pic:spPr bwMode="auto">
+                    <a:xfrm>
+                      <a:off x="0" y="0"/>
+                      <a:ext cx="228600" cy="238125"/>
+                    </a:xfrm>
+                    <a:prstGeom prst="rect">
+                      <a:avLst/>
+                    </a:prstGeom>
+                    <a:noFill/>
+                    <a:ln>
+                      <a:noFill/>
+                    </a:ln>
+                  </pic:spPr>
+                </pic:pic>
+              </a:graphicData>
+            </a:graphic>
+          </wp:anchor>
+        </w:drawing>
+      </w:r>
+      <w:r>
+        <w:rPr>
+          <w:rFonts w:ascii="Cambria" w:hAnsi="Cambria"/>
+          <w:noProof/>
+          <w:sz w:val="28"/>
+          <w:szCs w:val="28"/>
+        </w:rPr>
+        <w:drawing>
+          <wp:anchor distT="0" distB="0" distL="114300" distR="114300" simplePos="0" relativeHeight="251811840" behindDoc="0" locked="0" layoutInCell="1" allowOverlap="1" wp14:anchorId="629E2117" wp14:editId="6768522F">
+            <wp:simplePos x="0" y="0"/>
+            <wp:positionH relativeFrom="column">
+              <wp:posOffset>83820</wp:posOffset>
+            </wp:positionH>
+            <wp:positionV relativeFrom="paragraph">
+              <wp:posOffset>1927860</wp:posOffset>
+            </wp:positionV>
+            <wp:extent cx="228600" cy="238125"/>
+            <wp:effectExtent l="0" t="0" r="0" b="9525"/>
+            <wp:wrapNone/>
+            <wp:docPr id="25" name="Picture 1"/>
+            <wp:cNvGraphicFramePr>
+              <a:graphicFrameLocks xmlns:a="http://schemas.openxmlformats.org/drawingml/2006/main" noChangeAspect="1"/>
+            </wp:cNvGraphicFramePr>
+            <a:graphic xmlns:a="http://schemas.openxmlformats.org/drawingml/2006/main">
+              <a:graphicData uri="http://schemas.openxmlformats.org/drawingml/2006/picture">
+                <pic:pic xmlns:pic="http://schemas.openxmlformats.org/drawingml/2006/picture">
+                  <pic:nvPicPr>
+                    <pic:cNvPr id="0" name="Picture 1"/>
+                    <pic:cNvPicPr>
+                      <a:picLocks noChangeAspect="1" noChangeArrowheads="1"/>
+                    </pic:cNvPicPr>
+                  </pic:nvPicPr>
+                  <pic:blipFill>
+                    <a:blip r:embed="rId43" cstate="print">
+                      <a:extLst>
+                        <a:ext uri="{28A0092B-C50C-407E-A947-70E740481C1C}">
+                          <a14:useLocalDpi xmlns:a14="http://schemas.microsoft.com/office/drawing/2010/main" val="0"/>
+                        </a:ext>
+                      </a:extLst>
+                    </a:blip>
+                    <a:srcRect/>
+                    <a:stretch>
+                      <a:fillRect/>
+                    </a:stretch>
+                  </pic:blipFill>
+                  <pic:spPr bwMode="auto">
+                    <a:xfrm>
+                      <a:off x="0" y="0"/>
+                      <a:ext cx="228600" cy="238125"/>
+                    </a:xfrm>
+                    <a:prstGeom prst="rect">
+                      <a:avLst/>
+                    </a:prstGeom>
+                    <a:noFill/>
+                    <a:ln>
+                      <a:noFill/>
+                    </a:ln>
+                  </pic:spPr>
+                </pic:pic>
+              </a:graphicData>
+            </a:graphic>
+          </wp:anchor>
+        </w:drawing>
+      </w:r>
+      <w:r>
+        <w:rPr>
+          <w:rFonts w:ascii="Cambria" w:hAnsi="Cambria"/>
+          <w:noProof/>
+          <w:sz w:val="28"/>
+          <w:szCs w:val="28"/>
+        </w:rPr>
+        <w:drawing>
+          <wp:anchor distT="0" distB="0" distL="114300" distR="114300" simplePos="0" relativeHeight="251810816" behindDoc="0" locked="0" layoutInCell="1" allowOverlap="1" wp14:anchorId="2825C552" wp14:editId="4C0F9203">
+            <wp:simplePos x="0" y="0"/>
+            <wp:positionH relativeFrom="column">
+              <wp:posOffset>83820</wp:posOffset>
+            </wp:positionH>
+            <wp:positionV relativeFrom="paragraph">
+              <wp:posOffset>3054985</wp:posOffset>
+            </wp:positionV>
+            <wp:extent cx="228600" cy="238125"/>
+            <wp:effectExtent l="0" t="0" r="0" b="9525"/>
+            <wp:wrapNone/>
+            <wp:docPr id="26" name="Picture 1"/>
+            <wp:cNvGraphicFramePr>
+              <a:graphicFrameLocks xmlns:a="http://schemas.openxmlformats.org/drawingml/2006/main" noChangeAspect="1"/>
+            </wp:cNvGraphicFramePr>
+            <a:graphic xmlns:a="http://schemas.openxmlformats.org/drawingml/2006/main">
+              <a:graphicData uri="http://schemas.openxmlformats.org/drawingml/2006/picture">
+                <pic:pic xmlns:pic="http://schemas.openxmlformats.org/drawingml/2006/picture">
+                  <pic:nvPicPr>
+                    <pic:cNvPr id="0" name="Picture 1"/>
+                    <pic:cNvPicPr>
+                      <a:picLocks noChangeAspect="1" noChangeArrowheads="1"/>
+                    </pic:cNvPicPr>
+                  </pic:nvPicPr>
+                  <pic:blipFill>
+                    <a:blip r:embed="rId43" cstate="print">
+                      <a:extLst>
+                        <a:ext uri="{28A0092B-C50C-407E-A947-70E740481C1C}">
+                          <a14:useLocalDpi xmlns:a14="http://schemas.microsoft.com/office/drawing/2010/main" val="0"/>
+                        </a:ext>
+                      </a:extLst>
+                    </a:blip>
+                    <a:srcRect/>
+                    <a:stretch>
+                      <a:fillRect/>
+                    </a:stretch>
+                  </pic:blipFill>
+                  <pic:spPr bwMode="auto">
+                    <a:xfrm>
+                      <a:off x="0" y="0"/>
+                      <a:ext cx="228600" cy="238125"/>
+                    </a:xfrm>
+                    <a:prstGeom prst="rect">
+                      <a:avLst/>
+                    </a:prstGeom>
+                    <a:noFill/>
+                    <a:ln>
+                      <a:noFill/>
+                    </a:ln>
+                  </pic:spPr>
+                </pic:pic>
+              </a:graphicData>
+            </a:graphic>
+          </wp:anchor>
+        </w:drawing>
+      </w:r>
+      <w:r>
+        <w:rPr>
+          <w:rFonts w:ascii="Cambria" w:hAnsi="Cambria"/>
+          <w:noProof/>
+          <w:sz w:val="28"/>
+          <w:szCs w:val="28"/>
+        </w:rPr>
+        <w:drawing>
+          <wp:anchor distT="0" distB="0" distL="114300" distR="114300" simplePos="0" relativeHeight="251809792" behindDoc="0" locked="0" layoutInCell="1" allowOverlap="1" wp14:anchorId="0C6151EA" wp14:editId="0C9022CD">
+            <wp:simplePos x="0" y="0"/>
+            <wp:positionH relativeFrom="column">
+              <wp:posOffset>83820</wp:posOffset>
+            </wp:positionH>
+            <wp:positionV relativeFrom="paragraph">
+              <wp:posOffset>2435860</wp:posOffset>
+            </wp:positionV>
+            <wp:extent cx="228600" cy="238125"/>
+            <wp:effectExtent l="0" t="0" r="0" b="9525"/>
+            <wp:wrapNone/>
+            <wp:docPr id="27" name="Picture 1"/>
+            <wp:cNvGraphicFramePr>
+              <a:graphicFrameLocks xmlns:a="http://schemas.openxmlformats.org/drawingml/2006/main" noChangeAspect="1"/>
+            </wp:cNvGraphicFramePr>
+            <a:graphic xmlns:a="http://schemas.openxmlformats.org/drawingml/2006/main">
+              <a:graphicData uri="http://schemas.openxmlformats.org/drawingml/2006/picture">
+                <pic:pic xmlns:pic="http://schemas.openxmlformats.org/drawingml/2006/picture">
+                  <pic:nvPicPr>
+                    <pic:cNvPr id="0" name="Picture 1"/>
+                    <pic:cNvPicPr>
+                      <a:picLocks noChangeAspect="1" noChangeArrowheads="1"/>
+                    </pic:cNvPicPr>
+                  </pic:nvPicPr>
+                  <pic:blipFill>
+                    <a:blip r:embed="rId43" cstate="print">
+                      <a:extLst>
+                        <a:ext uri="{28A0092B-C50C-407E-A947-70E740481C1C}">
+                          <a14:useLocalDpi xmlns:a14="http://schemas.microsoft.com/office/drawing/2010/main" val="0"/>
+                        </a:ext>
+                      </a:extLst>
+                    </a:blip>
+                    <a:srcRect/>
+                    <a:stretch>
+                      <a:fillRect/>
+                    </a:stretch>
+                  </pic:blipFill>
+                  <pic:spPr bwMode="auto">
+                    <a:xfrm>
+                      <a:off x="0" y="0"/>
+                      <a:ext cx="228600" cy="238125"/>
+                    </a:xfrm>
+                    <a:prstGeom prst="rect">
+                      <a:avLst/>
+                    </a:prstGeom>
+                    <a:noFill/>
+                    <a:ln>
+                      <a:noFill/>
+                    </a:ln>
+                  </pic:spPr>
+                </pic:pic>
+              </a:graphicData>
+            </a:graphic>
+          </wp:anchor>
+        </w:drawing>
+      </w:r>
+      <w:r>
+        <w:rPr>
+          <w:rFonts w:ascii="Cambria" w:hAnsi="Cambria"/>
+          <w:noProof/>
+          <w:sz w:val="28"/>
+          <w:szCs w:val="28"/>
+        </w:rPr>
+        <w:drawing>
+          <wp:anchor distT="0" distB="0" distL="114300" distR="114300" simplePos="0" relativeHeight="251808768" behindDoc="0" locked="0" layoutInCell="1" allowOverlap="1" wp14:anchorId="1093CD12" wp14:editId="112EE0AB">
+            <wp:simplePos x="0" y="0"/>
+            <wp:positionH relativeFrom="column">
+              <wp:posOffset>83820</wp:posOffset>
+            </wp:positionH>
+            <wp:positionV relativeFrom="paragraph">
+              <wp:posOffset>635635</wp:posOffset>
+            </wp:positionV>
+            <wp:extent cx="228600" cy="238125"/>
+            <wp:effectExtent l="0" t="0" r="0" b="9525"/>
+            <wp:wrapNone/>
+            <wp:docPr id="28" name="Picture 1"/>
+            <wp:cNvGraphicFramePr>
+              <a:graphicFrameLocks xmlns:a="http://schemas.openxmlformats.org/drawingml/2006/main" noChangeAspect="1"/>
+            </wp:cNvGraphicFramePr>
+            <a:graphic xmlns:a="http://schemas.openxmlformats.org/drawingml/2006/main">
+              <a:graphicData uri="http://schemas.openxmlformats.org/drawingml/2006/picture">
+                <pic:pic xmlns:pic="http://schemas.openxmlformats.org/drawingml/2006/picture">
+                  <pic:nvPicPr>
+                    <pic:cNvPr id="0" name="Picture 1"/>
+                    <pic:cNvPicPr>
+                      <a:picLocks noChangeAspect="1" noChangeArrowheads="1"/>
+                    </pic:cNvPicPr>
+                  </pic:nvPicPr>
+                  <pic:blipFill>
+                    <a:blip r:embed="rId43" cstate="print">
+                      <a:extLst>
+                        <a:ext uri="{28A0092B-C50C-407E-A947-70E740481C1C}">
+                          <a14:useLocalDpi xmlns:a14="http://schemas.microsoft.com/office/drawing/2010/main" val="0"/>
+                        </a:ext>
+                      </a:extLst>
+                    </a:blip>
+                    <a:srcRect/>
+                    <a:stretch>
+                      <a:fillRect/>
+                    </a:stretch>
+                  </pic:blipFill>
+                  <pic:spPr bwMode="auto">
+                    <a:xfrm>
+                      <a:off x="0" y="0"/>
+                      <a:ext cx="228600" cy="238125"/>
+                    </a:xfrm>
+                    <a:prstGeom prst="rect">
+                      <a:avLst/>
+                    </a:prstGeom>
+                    <a:noFill/>
+                    <a:ln>
+                      <a:noFill/>
+                    </a:ln>
+                  </pic:spPr>
+                </pic:pic>
+              </a:graphicData>
+            </a:graphic>
+          </wp:anchor>
+        </w:drawing>
+      </w:r>
+      <w:r>
+        <w:rPr>
+          <w:noProof/>
+        </w:rPr>
+        <w:drawing>
+          <wp:inline distT="0" distB="0" distL="0" distR="0" wp14:anchorId="4E6DAB47" wp14:editId="31429852">
+            <wp:extent cx="5419725" cy="5334000"/>
+            <wp:effectExtent l="0" t="0" r="9525" b="0"/>
+            <wp:docPr id="29" name="Picture 128" descr="This image shows what you should chack on the Input tab before continuing." title="Final Check of the Input Tab"/>
+            <wp:cNvGraphicFramePr>
+              <a:graphicFrameLocks xmlns:a="http://schemas.openxmlformats.org/drawingml/2006/main" noChangeAspect="1"/>
+            </wp:cNvGraphicFramePr>
+            <a:graphic xmlns:a="http://schemas.openxmlformats.org/drawingml/2006/main">
+              <a:graphicData uri="http://schemas.openxmlformats.org/drawingml/2006/picture">
+                <pic:pic xmlns:pic="http://schemas.openxmlformats.org/drawingml/2006/picture">
+                  <pic:nvPicPr>
+                    <pic:cNvPr id="1" name=""/>
+                    <pic:cNvPicPr/>
+                  </pic:nvPicPr>
+                  <pic:blipFill>
+                    <a:blip r:embed="rId44" cstate="print"/>
                     <a:stretch>
                       <a:fillRect/>
                     </a:stretch>
@@ -7605,7 +7384,7 @@
                   <pic:spPr>
                     <a:xfrm>
                       <a:off x="0" y="0"/>
-                      <a:ext cx="5006621" cy="4996214"/>
+                      <a:ext cx="5419725" cy="5334000"/>
                     </a:xfrm>
                     <a:prstGeom prst="rect">
                       <a:avLst/>
@@ -7773,7 +7552,7 @@
                     <pic:cNvPicPr/>
                   </pic:nvPicPr>
                   <pic:blipFill>
-                    <a:blip r:embed="rId43">
+                    <a:blip r:embed="rId45">
                       <a:extLst>
                         <a:ext uri="{28A0092B-C50C-407E-A947-70E740481C1C}">
                           <a14:useLocalDpi xmlns:a14="http://schemas.microsoft.com/office/drawing/2010/main" val="0"/>
@@ -7865,7 +7644,7 @@
           <w:sz w:val="28"/>
           <w:szCs w:val="28"/>
         </w:rPr>
-        <w:t xml:space="preserve">oral or a space-time scan statistic. We are not inetrested in time, so we will do a purely spatial analysis. </w:t>
+        <w:t xml:space="preserve">oral or a space-time scan statistic. We are not intrested in time, so we will do a purely spatial analysis. </w:t>
       </w:r>
     </w:p>
     <w:p>
@@ -7912,7 +7691,7 @@
                     <pic:cNvPicPr/>
                   </pic:nvPicPr>
                   <pic:blipFill>
-                    <a:blip r:embed="rId44">
+                    <a:blip r:embed="rId46">
                       <a:extLst>
                         <a:ext uri="{28A0092B-C50C-407E-A947-70E740481C1C}">
                           <a14:useLocalDpi xmlns:a14="http://schemas.microsoft.com/office/drawing/2010/main" val="0"/>
@@ -8113,7 +7892,37 @@
           <w:sz w:val="28"/>
           <w:szCs w:val="28"/>
         </w:rPr>
-        <w:t>Time Agagregation</w:t>
+        <w:t>Time A</w:t>
+      </w:r>
+      <w:r>
+        <w:rPr>
+          <w:rFonts w:ascii="Cambria" w:hAnsi="Cambria"/>
+          <w:i/>
+          <w:noProof/>
+          <w:sz w:val="28"/>
+          <w:szCs w:val="28"/>
+        </w:rPr>
+        <w:t>g</w:t>
+      </w:r>
+      <w:r>
+        <w:rPr>
+          <w:rFonts w:ascii="Cambria" w:hAnsi="Cambria"/>
+          <w:i/>
+          <w:noProof/>
+          <w:sz w:val="28"/>
+          <w:szCs w:val="28"/>
+        </w:rPr>
+        <w:t>g</w:t>
+      </w:r>
+      <w:r>
+        <w:rPr>
+          <w:rFonts w:ascii="Cambria" w:hAnsi="Cambria"/>
+          <w:i/>
+          <w:noProof/>
+          <w:sz w:val="28"/>
+          <w:szCs w:val="28"/>
+        </w:rPr>
+        <w:t>regation</w:t>
       </w:r>
       <w:r>
         <w:rPr>
@@ -8272,7 +8081,7 @@
                     <pic:cNvPicPr/>
                   </pic:nvPicPr>
                   <pic:blipFill>
-                    <a:blip r:embed="rId45">
+                    <a:blip r:embed="rId47">
                       <a:extLst>
                         <a:ext uri="{28A0092B-C50C-407E-A947-70E740481C1C}">
                           <a14:useLocalDpi xmlns:a14="http://schemas.microsoft.com/office/drawing/2010/main" val="0"/>
@@ -8455,7 +8264,7 @@
                     <pic:cNvPicPr/>
                   </pic:nvPicPr>
                   <pic:blipFill>
-                    <a:blip r:embed="rId46">
+                    <a:blip r:embed="rId48">
                       <a:extLst>
                         <a:ext uri="{28A0092B-C50C-407E-A947-70E740481C1C}">
                           <a14:useLocalDpi xmlns:a14="http://schemas.microsoft.com/office/drawing/2010/main" val="0"/>
@@ -8691,7 +8500,25 @@
           <w:sz w:val="28"/>
           <w:szCs w:val="28"/>
         </w:rPr>
-        <w:t>As a side note, the reason that the number of Monte Carlo replications always end 999, is so that the random data sets plus the one real data set is a multiple of one thousand. This ensures that the Monte carlo based p-values have a finite number of decimals, such as 0.</w:t>
+        <w:t>As a side note, the reason that the number of Monte Ca</w:t>
+      </w:r>
+      <w:r>
+        <w:rPr>
+          <w:rFonts w:ascii="Cambria" w:hAnsi="Cambria"/>
+          <w:noProof/>
+          <w:sz w:val="28"/>
+          <w:szCs w:val="28"/>
+        </w:rPr>
+        <w:t>rlo replications always end 999</w:t>
+      </w:r>
+      <w:r>
+        <w:rPr>
+          <w:rFonts w:ascii="Cambria" w:hAnsi="Cambria"/>
+          <w:noProof/>
+          <w:sz w:val="28"/>
+          <w:szCs w:val="28"/>
+        </w:rPr>
+        <w:t xml:space="preserve"> is that the random data sets plus the one real data set is a multiple of one thousand. This ensures that the Monte carlo based p-values have a finite number of decimals, such as 0.</w:t>
       </w:r>
       <w:r>
         <w:rPr>
@@ -8800,7 +8627,7 @@
                     <pic:cNvPicPr/>
                   </pic:nvPicPr>
                   <pic:blipFill>
-                    <a:blip r:embed="rId47">
+                    <a:blip r:embed="rId49">
                       <a:extLst>
                         <a:ext uri="{28A0092B-C50C-407E-A947-70E740481C1C}">
                           <a14:useLocalDpi xmlns:a14="http://schemas.microsoft.com/office/drawing/2010/main" val="0"/>
@@ -8984,16 +8811,34 @@
           <w:sz w:val="28"/>
           <w:szCs w:val="28"/>
         </w:rPr>
-        <w:t xml:space="preserve">results of the </w:t>
-      </w:r>
-      <w:r>
-        <w:rPr>
-          <w:rFonts w:ascii="Cambria" w:hAnsi="Cambria"/>
-          <w:noProof/>
-          <w:sz w:val="28"/>
-          <w:szCs w:val="28"/>
-        </w:rPr>
-        <w:t xml:space="preserve"> of the scan sttaistic analysis</w:t>
+        <w:t>results of the scan st</w:t>
+      </w:r>
+      <w:r>
+        <w:rPr>
+          <w:rFonts w:ascii="Cambria" w:hAnsi="Cambria"/>
+          <w:noProof/>
+          <w:sz w:val="28"/>
+          <w:szCs w:val="28"/>
+        </w:rPr>
+        <w:t>a</w:t>
+      </w:r>
+      <w:r>
+        <w:rPr>
+          <w:rFonts w:ascii="Cambria" w:hAnsi="Cambria"/>
+          <w:noProof/>
+          <w:sz w:val="28"/>
+          <w:szCs w:val="28"/>
+        </w:rPr>
+        <w:t>t</w:t>
+      </w:r>
+      <w:r>
+        <w:rPr>
+          <w:rFonts w:ascii="Cambria" w:hAnsi="Cambria"/>
+          <w:noProof/>
+          <w:sz w:val="28"/>
+          <w:szCs w:val="28"/>
+        </w:rPr>
+        <w:t>istic analysis</w:t>
       </w:r>
       <w:r>
         <w:rPr>
@@ -9120,7 +8965,7 @@
                     <pic:cNvPicPr/>
                   </pic:nvPicPr>
                   <pic:blipFill>
-                    <a:blip r:embed="rId48">
+                    <a:blip r:embed="rId50">
                       <a:extLst>
                         <a:ext uri="{28A0092B-C50C-407E-A947-70E740481C1C}">
                           <a14:useLocalDpi xmlns:a14="http://schemas.microsoft.com/office/drawing/2010/main" val="0"/>
@@ -9287,10 +9132,10 @@
           <w:szCs w:val="28"/>
         </w:rPr>
         <w:drawing>
-          <wp:inline distT="0" distB="0" distL="0" distR="0" wp14:anchorId="128DAF9E" wp14:editId="72882DFA">
-            <wp:extent cx="5011303" cy="3657600"/>
-            <wp:effectExtent l="0" t="0" r="0" b="0"/>
-            <wp:docPr id="13" name="Picture 13" title="Output tab"/>
+          <wp:inline distT="0" distB="0" distL="0" distR="0" wp14:anchorId="69CF8625" wp14:editId="1F557B14">
+            <wp:extent cx="4284921" cy="3114706"/>
+            <wp:effectExtent l="0" t="0" r="1905" b="0"/>
+            <wp:docPr id="272" name="Picture 272" descr="This picture illustrates the three sections of the Output tab." title="Three Sections of the Output Tab"/>
             <wp:cNvGraphicFramePr>
               <a:graphicFrameLocks xmlns:a="http://schemas.openxmlformats.org/drawingml/2006/main" noChangeAspect="1"/>
             </wp:cNvGraphicFramePr>
@@ -9298,11 +9143,11 @@
               <a:graphicData uri="http://schemas.openxmlformats.org/drawingml/2006/picture">
                 <pic:pic xmlns:pic="http://schemas.openxmlformats.org/drawingml/2006/picture">
                   <pic:nvPicPr>
-                    <pic:cNvPr id="13" name="7.0.2 Output Tab.jpg"/>
+                    <pic:cNvPr id="272" name="Image sec 7.0.2.jpg"/>
                     <pic:cNvPicPr/>
                   </pic:nvPicPr>
                   <pic:blipFill>
-                    <a:blip r:embed="rId49">
+                    <a:blip r:embed="rId51">
                       <a:extLst>
                         <a:ext uri="{28A0092B-C50C-407E-A947-70E740481C1C}">
                           <a14:useLocalDpi xmlns:a14="http://schemas.microsoft.com/office/drawing/2010/main" val="0"/>
@@ -9316,7 +9161,7 @@
                   <pic:spPr>
                     <a:xfrm>
                       <a:off x="0" y="0"/>
-                      <a:ext cx="5023583" cy="3666563"/>
+                      <a:ext cx="4297039" cy="3123514"/>
                     </a:xfrm>
                     <a:prstGeom prst="rect">
                       <a:avLst/>
@@ -9364,10 +9209,10 @@
           <w:noProof/>
         </w:rPr>
         <w:drawing>
-          <wp:inline distT="0" distB="0" distL="0" distR="0" wp14:anchorId="301BBE27" wp14:editId="065319F1">
+          <wp:inline distT="0" distB="0" distL="0" distR="0" wp14:anchorId="301BBE27" wp14:editId="04C81283">
             <wp:extent cx="238125" cy="200025"/>
             <wp:effectExtent l="0" t="0" r="9525" b="9525"/>
-            <wp:docPr id="4" name="Picture 4" title="Selection Button"/>
+            <wp:docPr id="4" name="Picture 4" descr="This button allows you to modify or select the location of the SaTScan output file." title="... Button"/>
             <wp:cNvGraphicFramePr>
               <a:graphicFrameLocks xmlns:a="http://schemas.openxmlformats.org/drawingml/2006/main" noChangeAspect="1"/>
             </wp:cNvGraphicFramePr>
@@ -9379,7 +9224,7 @@
                     <pic:cNvPicPr/>
                   </pic:nvPicPr>
                   <pic:blipFill>
-                    <a:blip r:embed="rId50" cstate="print"/>
+                    <a:blip r:embed="rId52" cstate="print"/>
                     <a:stretch>
                       <a:fillRect/>
                     </a:stretch>
@@ -9517,7 +9362,7 @@
                     <pic:cNvPicPr/>
                   </pic:nvPicPr>
                   <pic:blipFill>
-                    <a:blip r:embed="rId51">
+                    <a:blip r:embed="rId53">
                       <a:extLst>
                         <a:ext uri="{28A0092B-C50C-407E-A947-70E740481C1C}">
                           <a14:useLocalDpi xmlns:a14="http://schemas.microsoft.com/office/drawing/2010/main" val="0"/>
@@ -9584,10 +9429,10 @@
           <w:szCs w:val="28"/>
         </w:rPr>
         <w:drawing>
-          <wp:inline distT="0" distB="0" distL="0" distR="0" wp14:anchorId="3AB3FCDB" wp14:editId="4DA15A48">
+          <wp:inline distT="0" distB="0" distL="0" distR="0" wp14:anchorId="70CB3B34" wp14:editId="195A783A">
             <wp:extent cx="6267450" cy="3629025"/>
             <wp:effectExtent l="0" t="0" r="0" b="9525"/>
-            <wp:docPr id="275" name="Picture 275" descr="This image shows the selections that can be made on the Spatial Output tab." title="Spatial Output Tab"/>
+            <wp:docPr id="9" name="Picture 9" descr="This image shows the selections that can be made on the Spatial Output tab." title="Spatial Output Tab"/>
             <wp:cNvGraphicFramePr>
               <a:graphicFrameLocks xmlns:a="http://schemas.openxmlformats.org/drawingml/2006/main" noChangeAspect="1"/>
             </wp:cNvGraphicFramePr>
@@ -9595,11 +9440,11 @@
               <a:graphicData uri="http://schemas.openxmlformats.org/drawingml/2006/picture">
                 <pic:pic xmlns:pic="http://schemas.openxmlformats.org/drawingml/2006/picture">
                   <pic:nvPicPr>
-                    <pic:cNvPr id="275" name="Image sec 7.0.5.jpg"/>
+                    <pic:cNvPr id="9" name="Image sec 7.0.5 update.jpg"/>
                     <pic:cNvPicPr/>
                   </pic:nvPicPr>
                   <pic:blipFill>
-                    <a:blip r:embed="rId52">
+                    <a:blip r:embed="rId54">
                       <a:extLst>
                         <a:ext uri="{28A0092B-C50C-407E-A947-70E740481C1C}">
                           <a14:useLocalDpi xmlns:a14="http://schemas.microsoft.com/office/drawing/2010/main" val="0"/>
@@ -9693,14 +9538,6 @@
           <w:sz w:val="28"/>
           <w:szCs w:val="28"/>
         </w:rPr>
-        <w:t xml:space="preserve"> </w:t>
-      </w:r>
-      <w:r>
-        <w:rPr>
-          <w:rFonts w:ascii="Cambria" w:hAnsi="Cambria"/>
-          <w:sz w:val="28"/>
-          <w:szCs w:val="28"/>
-        </w:rPr>
         <w:t>In SaTScan there are options to report a different number of these overlapping clusters based on different criteria. For this tutorial, select ‘No Geographical Overlap’, which is the most restrictive choice.</w:t>
       </w:r>
       <w:r>
@@ -9728,6 +9565,7 @@
         <w:rPr>
           <w:rFonts w:ascii="Cambria" w:hAnsi="Cambria"/>
           <w:b/>
+          <w:sz w:val="28"/>
         </w:rPr>
       </w:pPr>
       <w:r>
@@ -9744,6 +9582,15 @@
         <w:jc w:val="both"/>
         <w:rPr>
           <w:rFonts w:ascii="Cambria" w:hAnsi="Cambria"/>
+          <w:b/>
+        </w:rPr>
+      </w:pPr>
+    </w:p>
+    <w:p>
+      <w:pPr>
+        <w:jc w:val="both"/>
+        <w:rPr>
+          <w:rFonts w:ascii="Cambria" w:hAnsi="Cambria"/>
           <w:noProof/>
           <w:sz w:val="28"/>
           <w:szCs w:val="28"/>
@@ -9757,10 +9604,10 @@
           <w:szCs w:val="28"/>
         </w:rPr>
         <w:drawing>
-          <wp:inline distT="0" distB="0" distL="0" distR="0" wp14:anchorId="6329B16B" wp14:editId="47F331D2">
+          <wp:inline distT="0" distB="0" distL="0" distR="0" wp14:anchorId="37D2E162" wp14:editId="4EF365A8">
             <wp:extent cx="6276975" cy="2543175"/>
             <wp:effectExtent l="0" t="0" r="9525" b="9525"/>
-            <wp:docPr id="276" name="Picture 276" descr="This image shows the selections that can be made on theSpatial Output tab." title="Spatial Output Tab"/>
+            <wp:docPr id="22" name="Picture 22" descr="This image shows the selections that can be made on theSpatial Output tab and the location of the Other Output Tab." title="Spatial Output Tab"/>
             <wp:cNvGraphicFramePr>
               <a:graphicFrameLocks xmlns:a="http://schemas.openxmlformats.org/drawingml/2006/main" noChangeAspect="1"/>
             </wp:cNvGraphicFramePr>
@@ -9768,11 +9615,11 @@
               <a:graphicData uri="http://schemas.openxmlformats.org/drawingml/2006/picture">
                 <pic:pic xmlns:pic="http://schemas.openxmlformats.org/drawingml/2006/picture">
                   <pic:nvPicPr>
-                    <pic:cNvPr id="276" name="Image sec 7.0.6.jpg"/>
+                    <pic:cNvPr id="22" name="Image sec 7.0.6 update.jpg"/>
                     <pic:cNvPicPr/>
                   </pic:nvPicPr>
                   <pic:blipFill>
-                    <a:blip r:embed="rId53">
+                    <a:blip r:embed="rId55">
                       <a:extLst>
                         <a:ext uri="{28A0092B-C50C-407E-A947-70E740481C1C}">
                           <a14:useLocalDpi xmlns:a14="http://schemas.microsoft.com/office/drawing/2010/main" val="0"/>
@@ -9850,10 +9697,10 @@
           <w:szCs w:val="28"/>
         </w:rPr>
         <w:drawing>
-          <wp:inline distT="0" distB="0" distL="0" distR="0" wp14:anchorId="75ABA1ED" wp14:editId="27F439CC">
+          <wp:inline distT="0" distB="0" distL="0" distR="0" wp14:anchorId="75ABA1ED" wp14:editId="62D96D01">
             <wp:extent cx="6543675" cy="3752850"/>
             <wp:effectExtent l="0" t="0" r="9525" b="0"/>
-            <wp:docPr id="277" name="Picture 277" descr="This image shows the selections that can be made on the Other Output tab." title="Other Spatial Tab"/>
+            <wp:docPr id="277" name="Picture 277" descr="This image shows the selections that can be made on the Other Output tab." title="Other Output Tab"/>
             <wp:cNvGraphicFramePr>
               <a:graphicFrameLocks xmlns:a="http://schemas.openxmlformats.org/drawingml/2006/main" noChangeAspect="1"/>
             </wp:cNvGraphicFramePr>
@@ -9865,7 +9712,7 @@
                     <pic:cNvPicPr/>
                   </pic:nvPicPr>
                   <pic:blipFill>
-                    <a:blip r:embed="rId54">
+                    <a:blip r:embed="rId56">
                       <a:extLst>
                         <a:ext uri="{28A0092B-C50C-407E-A947-70E740481C1C}">
                           <a14:useLocalDpi xmlns:a14="http://schemas.microsoft.com/office/drawing/2010/main" val="0"/>
@@ -10186,40 +10033,11 @@
           <w:sz w:val="28"/>
           <w:szCs w:val="28"/>
         </w:rPr>
-        <w:t xml:space="preserve">From Menu: </w:t>
-      </w:r>
-      <w:r>
-        <w:rPr>
-          <w:rFonts w:ascii="Cambria" w:hAnsi="Cambria"/>
-          <w:noProof/>
-          <w:sz w:val="28"/>
-          <w:szCs w:val="28"/>
-        </w:rPr>
-        <w:t>Session &gt; Execute</w:t>
-      </w:r>
-    </w:p>
-    <w:p>
-      <w:pPr>
-        <w:jc w:val="both"/>
-        <w:rPr>
-          <w:rFonts w:ascii="Cambria" w:hAnsi="Cambria"/>
-          <w:noProof/>
-          <w:sz w:val="28"/>
-          <w:szCs w:val="28"/>
-        </w:rPr>
-      </w:pPr>
-      <w:r>
-        <w:rPr>
-          <w:rFonts w:ascii="Cambria" w:hAnsi="Cambria"/>
-          <w:noProof/>
-          <w:sz w:val="28"/>
-          <w:szCs w:val="28"/>
-        </w:rPr>
         <w:drawing>
-          <wp:inline distT="0" distB="0" distL="0" distR="0" wp14:anchorId="5E4C5564" wp14:editId="45B233AB">
-            <wp:extent cx="2457450" cy="1019175"/>
-            <wp:effectExtent l="0" t="0" r="0" b="9525"/>
-            <wp:docPr id="278" name="Picture 278" descr="This image shows how to execute the session from the menu." title="Executing the Session from the Menu"/>
+          <wp:inline distT="0" distB="0" distL="0" distR="0" wp14:anchorId="77A97445" wp14:editId="1715F7F4">
+            <wp:extent cx="2260109" cy="682388"/>
+            <wp:effectExtent l="0" t="0" r="6985" b="3810"/>
+            <wp:docPr id="31" name="Picture 31" descr="This image show how to execute a session from the menu" title="Execute Session Menu"/>
             <wp:cNvGraphicFramePr>
               <a:graphicFrameLocks xmlns:a="http://schemas.openxmlformats.org/drawingml/2006/main" noChangeAspect="1"/>
             </wp:cNvGraphicFramePr>
@@ -10227,11 +10045,11 @@
               <a:graphicData uri="http://schemas.openxmlformats.org/drawingml/2006/picture">
                 <pic:pic xmlns:pic="http://schemas.openxmlformats.org/drawingml/2006/picture">
                   <pic:nvPicPr>
-                    <pic:cNvPr id="278" name="Image sec 7.0.8.jpg"/>
+                    <pic:cNvPr id="31" name="menu execute.jpg"/>
                     <pic:cNvPicPr/>
                   </pic:nvPicPr>
                   <pic:blipFill>
-                    <a:blip r:embed="rId55">
+                    <a:blip r:embed="rId57">
                       <a:extLst>
                         <a:ext uri="{28A0092B-C50C-407E-A947-70E740481C1C}">
                           <a14:useLocalDpi xmlns:a14="http://schemas.microsoft.com/office/drawing/2010/main" val="0"/>
@@ -10245,7 +10063,7 @@
                   <pic:spPr>
                     <a:xfrm>
                       <a:off x="0" y="0"/>
-                      <a:ext cx="2457450" cy="1019175"/>
+                      <a:ext cx="2409000" cy="727342"/>
                     </a:xfrm>
                     <a:prstGeom prst="rect">
                       <a:avLst/>
@@ -10257,14 +10075,45 @@
           </wp:inline>
         </w:drawing>
       </w:r>
-      <w:r>
-        <w:rPr>
-          <w:rFonts w:ascii="Cambria" w:hAnsi="Cambria"/>
-          <w:noProof/>
-          <w:sz w:val="28"/>
-          <w:szCs w:val="28"/>
-        </w:rPr>
-        <w:t xml:space="preserve"> </w:t>
+    </w:p>
+    <w:p>
+      <w:pPr>
+        <w:jc w:val="both"/>
+        <w:rPr>
+          <w:rFonts w:ascii="Cambria" w:hAnsi="Cambria"/>
+          <w:noProof/>
+          <w:sz w:val="28"/>
+          <w:szCs w:val="28"/>
+        </w:rPr>
+      </w:pPr>
+    </w:p>
+    <w:p>
+      <w:pPr>
+        <w:jc w:val="both"/>
+        <w:rPr>
+          <w:rFonts w:ascii="Cambria" w:hAnsi="Cambria"/>
+          <w:noProof/>
+          <w:sz w:val="28"/>
+          <w:szCs w:val="28"/>
+        </w:rPr>
+      </w:pPr>
+      <w:r>
+        <w:rPr>
+          <w:rFonts w:ascii="Cambria" w:hAnsi="Cambria"/>
+          <w:noProof/>
+          <w:sz w:val="28"/>
+          <w:szCs w:val="28"/>
+        </w:rPr>
+        <w:t xml:space="preserve">From Menu: </w:t>
+      </w:r>
+      <w:r>
+        <w:rPr>
+          <w:rFonts w:ascii="Cambria" w:hAnsi="Cambria"/>
+          <w:noProof/>
+          <w:sz w:val="28"/>
+          <w:szCs w:val="28"/>
+        </w:rPr>
+        <w:t>Session &gt; Execute</w:t>
       </w:r>
     </w:p>
     <w:p>
@@ -10349,7 +10198,7 @@
                     <pic:cNvPicPr/>
                   </pic:nvPicPr>
                   <pic:blipFill>
-                    <a:blip r:embed="rId56">
+                    <a:blip r:embed="rId58">
                       <a:extLst>
                         <a:ext uri="{28A0092B-C50C-407E-A947-70E740481C1C}">
                           <a14:useLocalDpi xmlns:a14="http://schemas.microsoft.com/office/drawing/2010/main" val="0"/>
@@ -10557,7 +10406,7 @@
           <w:sz w:val="28"/>
           <w:szCs w:val="28"/>
         </w:rPr>
-        <w:t xml:space="preserve">also saved in the file that you </w:t>
+        <w:t xml:space="preserve">saved in the file that you </w:t>
       </w:r>
       <w:r>
         <w:rPr>
@@ -10631,7 +10480,7 @@
                     <pic:cNvPicPr/>
                   </pic:nvPicPr>
                   <pic:blipFill>
-                    <a:blip r:embed="rId57" cstate="print"/>
+                    <a:blip r:embed="rId59" cstate="print"/>
                     <a:stretch>
                       <a:fillRect/>
                     </a:stretch>
@@ -10917,7 +10766,7 @@
                     <pic:cNvPicPr/>
                   </pic:nvPicPr>
                   <pic:blipFill>
-                    <a:blip r:embed="rId58" cstate="print"/>
+                    <a:blip r:embed="rId60" cstate="print"/>
                     <a:stretch>
                       <a:fillRect/>
                     </a:stretch>
@@ -11108,7 +10957,7 @@
                     <pic:cNvPicPr/>
                   </pic:nvPicPr>
                   <pic:blipFill>
-                    <a:blip r:embed="rId59">
+                    <a:blip r:embed="rId61">
                       <a:extLst>
                         <a:ext uri="{28A0092B-C50C-407E-A947-70E740481C1C}">
                           <a14:useLocalDpi xmlns:a14="http://schemas.microsoft.com/office/drawing/2010/main" val="0"/>
@@ -11319,7 +11168,7 @@
                     <pic:cNvPicPr/>
                   </pic:nvPicPr>
                   <pic:blipFill>
-                    <a:blip r:embed="rId60">
+                    <a:blip r:embed="rId62">
                       <a:extLst>
                         <a:ext uri="{28A0092B-C50C-407E-A947-70E740481C1C}">
                           <a14:useLocalDpi xmlns:a14="http://schemas.microsoft.com/office/drawing/2010/main" val="0"/>
@@ -11517,10 +11366,10 @@
           <w:szCs w:val="28"/>
         </w:rPr>
         <w:drawing>
-          <wp:inline distT="0" distB="0" distL="0" distR="0" wp14:anchorId="45FD03F8" wp14:editId="3875761B">
+          <wp:inline distT="0" distB="0" distL="0" distR="0" wp14:anchorId="45FD03F8" wp14:editId="00E1D869">
             <wp:extent cx="6858000" cy="5264150"/>
             <wp:effectExtent l="0" t="0" r="0" b="0"/>
-            <wp:docPr id="282" name="Picture 282" title="Goggle Map"/>
+            <wp:docPr id="282" name="Picture 282" title="Google Earth Map"/>
             <wp:cNvGraphicFramePr>
               <a:graphicFrameLocks xmlns:a="http://schemas.openxmlformats.org/drawingml/2006/main" noChangeAspect="1"/>
             </wp:cNvGraphicFramePr>
@@ -11532,7 +11381,7 @@
                     <pic:cNvPicPr/>
                   </pic:nvPicPr>
                   <pic:blipFill>
-                    <a:blip r:embed="rId61">
+                    <a:blip r:embed="rId63">
                       <a:extLst>
                         <a:ext uri="{28A0092B-C50C-407E-A947-70E740481C1C}">
                           <a14:useLocalDpi xmlns:a14="http://schemas.microsoft.com/office/drawing/2010/main" val="0"/>
@@ -11902,7 +11751,7 @@
                     <pic:cNvPicPr/>
                   </pic:nvPicPr>
                   <pic:blipFill>
-                    <a:blip r:embed="rId62">
+                    <a:blip r:embed="rId64">
                       <a:extLst>
                         <a:ext uri="{28A0092B-C50C-407E-A947-70E740481C1C}">
                           <a14:useLocalDpi xmlns:a14="http://schemas.microsoft.com/office/drawing/2010/main" val="0"/>
@@ -11986,7 +11835,7 @@
                     </pic:cNvPicPr>
                   </pic:nvPicPr>
                   <pic:blipFill>
-                    <a:blip r:embed="rId63" cstate="print">
+                    <a:blip r:embed="rId65" cstate="print">
                       <a:extLst>
                         <a:ext uri="{28A0092B-C50C-407E-A947-70E740481C1C}">
                           <a14:useLocalDpi xmlns:a14="http://schemas.microsoft.com/office/drawing/2010/main" val="0"/>
@@ -12188,7 +12037,7 @@
                     <pic:cNvPicPr/>
                   </pic:nvPicPr>
                   <pic:blipFill>
-                    <a:blip r:embed="rId64">
+                    <a:blip r:embed="rId66">
                       <a:extLst>
                         <a:ext uri="{28A0092B-C50C-407E-A947-70E740481C1C}">
                           <a14:useLocalDpi xmlns:a14="http://schemas.microsoft.com/office/drawing/2010/main" val="0"/>
@@ -12373,7 +12222,7 @@
                     <pic:cNvPicPr/>
                   </pic:nvPicPr>
                   <pic:blipFill>
-                    <a:blip r:embed="rId65">
+                    <a:blip r:embed="rId67">
                       <a:extLst>
                         <a:ext uri="{28A0092B-C50C-407E-A947-70E740481C1C}">
                           <a14:useLocalDpi xmlns:a14="http://schemas.microsoft.com/office/drawing/2010/main" val="0"/>
@@ -12491,7 +12340,6 @@
           <w:szCs w:val="28"/>
         </w:rPr>
       </w:pPr>
-      <w:bookmarkStart w:id="0" w:name="_GoBack"/>
       <w:r>
         <w:rPr>
           <w:rFonts w:ascii="Cambria" w:hAnsi="Cambria"/>
@@ -12515,7 +12363,7 @@
                     <pic:cNvPicPr/>
                   </pic:nvPicPr>
                   <pic:blipFill>
-                    <a:blip r:embed="rId66">
+                    <a:blip r:embed="rId68">
                       <a:extLst>
                         <a:ext uri="{28A0092B-C50C-407E-A947-70E740481C1C}">
                           <a14:useLocalDpi xmlns:a14="http://schemas.microsoft.com/office/drawing/2010/main" val="0"/>
@@ -12541,7 +12389,6 @@
           </wp:inline>
         </w:drawing>
       </w:r>
-      <w:bookmarkEnd w:id="0"/>
     </w:p>
     <w:p>
       <w:pPr>
@@ -12984,7 +12831,7 @@
         </w:rPr>
         <w:t xml:space="preserve">We also strongly recommend using the SaTScan User Guide. The User Guide is automatically downloaded together with the software, and can be found as a pdf file in the SaTScan directory. It can also be downloaded directly from the SaTScan web site: </w:t>
       </w:r>
-      <w:hyperlink r:id="rId67" w:history="1">
+      <w:hyperlink r:id="rId69" w:history="1">
         <w:r>
           <w:rPr>
             <w:rStyle w:val="Hyperlink"/>
@@ -12993,7 +12840,27 @@
             <w:sz w:val="28"/>
             <w:szCs w:val="28"/>
           </w:rPr>
-          <w:t>http://www.satscan.org/techdoc.html</w:t>
+          <w:t>http://www.</w:t>
+        </w:r>
+        <w:r>
+          <w:rPr>
+            <w:rStyle w:val="Hyperlink"/>
+            <w:rFonts w:ascii="Cambria" w:hAnsi="Cambria"/>
+            <w:noProof/>
+            <w:sz w:val="28"/>
+            <w:szCs w:val="28"/>
+          </w:rPr>
+          <w:t>s</w:t>
+        </w:r>
+        <w:r>
+          <w:rPr>
+            <w:rStyle w:val="Hyperlink"/>
+            <w:rFonts w:ascii="Cambria" w:hAnsi="Cambria"/>
+            <w:noProof/>
+            <w:sz w:val="28"/>
+            <w:szCs w:val="28"/>
+          </w:rPr>
+          <w:t>atscan.org/techdoc.html</w:t>
         </w:r>
       </w:hyperlink>
       <w:r>
@@ -13104,7 +12971,7 @@
         </w:rPr>
         <w:t>Kulldorff M. A spatial scan statistic. Communications in Statistics: Theory and Methods, 1997; 26:1481-1496. [</w:t>
       </w:r>
-      <w:hyperlink r:id="rId68" w:history="1">
+      <w:hyperlink r:id="rId70" w:history="1">
         <w:proofErr w:type="gramStart"/>
         <w:r>
           <w:rPr>
@@ -13113,7 +12980,25 @@
             <w:sz w:val="28"/>
             <w:szCs w:val="28"/>
           </w:rPr>
-          <w:t>online</w:t>
+          <w:t>onl</w:t>
+        </w:r>
+        <w:r>
+          <w:rPr>
+            <w:rStyle w:val="Hyperlink"/>
+            <w:rFonts w:ascii="Cambria" w:hAnsi="Cambria"/>
+            <w:sz w:val="28"/>
+            <w:szCs w:val="28"/>
+          </w:rPr>
+          <w:t>i</w:t>
+        </w:r>
+        <w:r>
+          <w:rPr>
+            <w:rStyle w:val="Hyperlink"/>
+            <w:rFonts w:ascii="Cambria" w:hAnsi="Cambria"/>
+            <w:sz w:val="28"/>
+            <w:szCs w:val="28"/>
+          </w:rPr>
+          <w:t>ne</w:t>
         </w:r>
         <w:proofErr w:type="gramEnd"/>
       </w:hyperlink>
@@ -13226,7 +13111,7 @@
         </w:rPr>
         <w:t>Breast cancer in northeastern United States: A geographical analysis. American Journal of Epidemiology, 146:161-170, 1997. [</w:t>
       </w:r>
-      <w:hyperlink r:id="rId69" w:history="1">
+      <w:hyperlink r:id="rId71" w:history="1">
         <w:proofErr w:type="gramStart"/>
         <w:r>
           <w:rPr>
@@ -13235,7 +13120,25 @@
             <w:sz w:val="28"/>
             <w:szCs w:val="28"/>
           </w:rPr>
-          <w:t>online</w:t>
+          <w:t>o</w:t>
+        </w:r>
+        <w:r>
+          <w:rPr>
+            <w:rStyle w:val="Hyperlink"/>
+            <w:rFonts w:ascii="Cambria" w:hAnsi="Cambria"/>
+            <w:sz w:val="28"/>
+            <w:szCs w:val="28"/>
+          </w:rPr>
+          <w:t>n</w:t>
+        </w:r>
+        <w:r>
+          <w:rPr>
+            <w:rStyle w:val="Hyperlink"/>
+            <w:rFonts w:ascii="Cambria" w:hAnsi="Cambria"/>
+            <w:sz w:val="28"/>
+            <w:szCs w:val="28"/>
+          </w:rPr>
+          <w:t>line</w:t>
         </w:r>
         <w:proofErr w:type="gramEnd"/>
       </w:hyperlink>
@@ -13304,7 +13207,7 @@
         </w:rPr>
         <w:t>[</w:t>
       </w:r>
-      <w:hyperlink r:id="rId70" w:history="1">
+      <w:hyperlink r:id="rId72" w:history="1">
         <w:proofErr w:type="gramStart"/>
         <w:r>
           <w:rPr>
@@ -13313,7 +13216,25 @@
             <w:sz w:val="28"/>
             <w:szCs w:val="28"/>
           </w:rPr>
-          <w:t>online</w:t>
+          <w:t>o</w:t>
+        </w:r>
+        <w:r>
+          <w:rPr>
+            <w:rStyle w:val="Hyperlink"/>
+            <w:rFonts w:ascii="Cambria" w:hAnsi="Cambria"/>
+            <w:sz w:val="28"/>
+            <w:szCs w:val="28"/>
+          </w:rPr>
+          <w:t>n</w:t>
+        </w:r>
+        <w:r>
+          <w:rPr>
+            <w:rStyle w:val="Hyperlink"/>
+            <w:rFonts w:ascii="Cambria" w:hAnsi="Cambria"/>
+            <w:sz w:val="28"/>
+            <w:szCs w:val="28"/>
+          </w:rPr>
+          <w:t>line</w:t>
         </w:r>
         <w:proofErr w:type="gramEnd"/>
       </w:hyperlink>
@@ -13365,7 +13286,7 @@
         </w:rPr>
         <w:t xml:space="preserve">Additional references of both a methodological and applied nature can be found in the SaTScan User Guide: </w:t>
       </w:r>
-      <w:hyperlink r:id="rId71" w:history="1">
+      <w:hyperlink r:id="rId73" w:history="1">
         <w:r>
           <w:rPr>
             <w:rStyle w:val="Hyperlink"/>
@@ -13374,7 +13295,27 @@
             <w:sz w:val="28"/>
             <w:szCs w:val="28"/>
           </w:rPr>
-          <w:t>http://www.satscan.org/techdoc.html</w:t>
+          <w:t>http://ww</w:t>
+        </w:r>
+        <w:r>
+          <w:rPr>
+            <w:rStyle w:val="Hyperlink"/>
+            <w:rFonts w:ascii="Cambria" w:hAnsi="Cambria"/>
+            <w:noProof/>
+            <w:sz w:val="28"/>
+            <w:szCs w:val="28"/>
+          </w:rPr>
+          <w:t>w</w:t>
+        </w:r>
+        <w:r>
+          <w:rPr>
+            <w:rStyle w:val="Hyperlink"/>
+            <w:rFonts w:ascii="Cambria" w:hAnsi="Cambria"/>
+            <w:noProof/>
+            <w:sz w:val="28"/>
+            <w:szCs w:val="28"/>
+          </w:rPr>
+          <w:t>.satscan.org/techdoc.html</w:t>
         </w:r>
       </w:hyperlink>
       <w:r>
@@ -13526,7 +13467,7 @@
           <w:szCs w:val="28"/>
         </w:rPr>
       </w:pPr>
-      <w:hyperlink r:id="rId72" w:history="1">
+      <w:hyperlink r:id="rId74" w:history="1">
         <w:r>
           <w:rPr>
             <w:rStyle w:val="Hyperlink"/>
@@ -13588,7 +13529,7 @@
           <w:szCs w:val="28"/>
         </w:rPr>
       </w:pPr>
-      <w:hyperlink r:id="rId73" w:history="1">
+      <w:hyperlink r:id="rId75" w:history="1">
         <w:r>
           <w:rPr>
             <w:rStyle w:val="Hyperlink"/>
@@ -13680,7 +13621,7 @@
           <w:lang w:val="sv-SE"/>
         </w:rPr>
       </w:pPr>
-      <w:hyperlink r:id="rId74" w:history="1">
+      <w:hyperlink r:id="rId76" w:history="1">
         <w:r>
           <w:rPr>
             <w:rStyle w:val="Hyperlink"/>
@@ -13797,7 +13738,7 @@
       </w:r>
     </w:p>
     <w:sectPr>
-      <w:footerReference w:type="default" r:id="rId75"/>
+      <w:footerReference w:type="default" r:id="rId77"/>
       <w:pgSz w:w="12240" w:h="15840" w:code="1"/>
       <w:pgMar w:top="720" w:right="720" w:bottom="720" w:left="720" w:header="576" w:footer="576" w:gutter="0"/>
       <w:cols w:space="720"/>
@@ -13898,7 +13839,7 @@
         <w:color w:val="996633"/>
         <w:lang w:val="es-NI"/>
       </w:rPr>
-      <w:t>32</w:t>
+      <w:t>2</w:t>
     </w:r>
     <w:r>
       <w:rPr>
@@ -16603,7 +16544,7 @@
 </file>
 
 <file path=customXml/itemProps1.xml><?xml version="1.0" encoding="utf-8"?>
-<ds:datastoreItem xmlns:ds="http://schemas.openxmlformats.org/officeDocument/2006/customXml" ds:itemID="{5F5F909A-F6DD-486D-A5B3-54EBECAE434B}">
+<ds:datastoreItem xmlns:ds="http://schemas.openxmlformats.org/officeDocument/2006/customXml" ds:itemID="{C920D8B6-B1F2-446D-9B17-A33869CD6A66}">
   <ds:schemaRefs>
     <ds:schemaRef ds:uri="http://schemas.openxmlformats.org/officeDocument/2006/bibliography"/>
   </ds:schemaRefs>
@@ -16611,7 +16552,7 @@
 </file>
 
 <file path=customXml/itemProps2.xml><?xml version="1.0" encoding="utf-8"?>
-<ds:datastoreItem xmlns:ds="http://schemas.openxmlformats.org/officeDocument/2006/customXml" ds:itemID="{0CB48C77-CB53-460B-9F1C-5393E45D86B3}">
+<ds:datastoreItem xmlns:ds="http://schemas.openxmlformats.org/officeDocument/2006/customXml" ds:itemID="{5A9CAB94-ED55-48C0-94C1-B4144847F2B2}">
   <ds:schemaRefs>
     <ds:schemaRef ds:uri="http://schemas.openxmlformats.org/officeDocument/2006/bibliography"/>
   </ds:schemaRefs>

</xml_diff>

<commit_message>
* https://www.squishlist.com/ims/satscan/66519/  - merged from 9.6 branch
</commit_message>
<xml_diff>
--- a/Doc/tutorials/tutorial1/SaTScanTutorial1v4.docx
+++ b/Doc/tutorials/tutorial1/SaTScanTutorial1v4.docx
@@ -4,867 +4,59 @@
   <w:body>
     <w:p>
       <w:pPr>
-        <w:jc w:val="both"/>
-        <w:rPr>
-          <w:rFonts w:ascii="Cambria" w:hAnsi="Cambria"/>
-          <w:noProof/>
-          <w:sz w:val="72"/>
-          <w:szCs w:val="72"/>
-        </w:rPr>
-      </w:pPr>
-      <w:r>
-        <w:rPr>
-          <w:rFonts w:ascii="Cambria" w:hAnsi="Cambria"/>
-          <w:noProof/>
-          <w:sz w:val="72"/>
-          <w:szCs w:val="72"/>
-        </w:rPr>
-        <mc:AlternateContent>
-          <mc:Choice Requires="wps">
-            <w:drawing>
-              <wp:anchor distT="0" distB="0" distL="114300" distR="114300" simplePos="0" relativeHeight="251603968" behindDoc="1" locked="0" layoutInCell="1" allowOverlap="1" wp14:anchorId="105AC178" wp14:editId="70A7130C">
-                <wp:simplePos x="0" y="0"/>
-                <wp:positionH relativeFrom="column">
-                  <wp:posOffset>9525</wp:posOffset>
-                </wp:positionH>
-                <wp:positionV relativeFrom="paragraph">
-                  <wp:posOffset>-9525</wp:posOffset>
-                </wp:positionV>
-                <wp:extent cx="6858000" cy="9144000"/>
-                <wp:effectExtent l="19050" t="19050" r="38100" b="57150"/>
-                <wp:wrapNone/>
-                <wp:docPr id="332" name="Rectangle 53"/>
-                <wp:cNvGraphicFramePr>
-                  <a:graphicFrameLocks xmlns:a="http://schemas.openxmlformats.org/drawingml/2006/main"/>
-                </wp:cNvGraphicFramePr>
-                <a:graphic xmlns:a="http://schemas.openxmlformats.org/drawingml/2006/main">
-                  <a:graphicData uri="http://schemas.microsoft.com/office/word/2010/wordprocessingShape">
-                    <wps:wsp>
-                      <wps:cNvSpPr>
-                        <a:spLocks noChangeArrowheads="1"/>
-                      </wps:cNvSpPr>
-                      <wps:spPr bwMode="auto">
-                        <a:xfrm>
-                          <a:off x="0" y="0"/>
-                          <a:ext cx="6858000" cy="9144000"/>
-                        </a:xfrm>
-                        <a:prstGeom prst="rect">
-                          <a:avLst/>
-                        </a:prstGeom>
-                        <a:solidFill>
-                          <a:srgbClr val="4BACC6"/>
-                        </a:solidFill>
-                        <a:ln w="38100" algn="ctr">
-                          <a:solidFill>
-                            <a:srgbClr val="F2F2F2"/>
-                          </a:solidFill>
-                          <a:miter lim="800000"/>
-                          <a:headEnd/>
-                          <a:tailEnd/>
-                        </a:ln>
-                        <a:effectLst>
-                          <a:outerShdw dist="28398" dir="3806097" algn="ctr" rotWithShape="0">
-                            <a:srgbClr val="205867">
-                              <a:alpha val="50000"/>
-                            </a:srgbClr>
-                          </a:outerShdw>
-                        </a:effectLst>
-                      </wps:spPr>
-                      <wps:bodyPr rot="0" vert="horz" wrap="square" lIns="91440" tIns="45720" rIns="91440" bIns="45720" anchor="t" anchorCtr="0" upright="1">
-                        <a:noAutofit/>
-                      </wps:bodyPr>
-                    </wps:wsp>
-                  </a:graphicData>
-                </a:graphic>
-                <wp14:sizeRelH relativeFrom="page">
-                  <wp14:pctWidth>0</wp14:pctWidth>
-                </wp14:sizeRelH>
-                <wp14:sizeRelV relativeFrom="page">
-                  <wp14:pctHeight>0</wp14:pctHeight>
-                </wp14:sizeRelV>
-              </wp:anchor>
-            </w:drawing>
-          </mc:Choice>
-          <mc:Fallback>
-            <w:pict>
-              <v:rect w14:anchorId="418719DD" id="Rectangle 53" o:spid="_x0000_s1026" style="position:absolute;margin-left:.75pt;margin-top:-.75pt;width:540pt;height:10in;z-index:-251712512;visibility:visible;mso-wrap-style:square;mso-width-percent:0;mso-height-percent:0;mso-wrap-distance-left:9pt;mso-wrap-distance-top:0;mso-wrap-distance-right:9pt;mso-wrap-distance-bottom:0;mso-position-horizontal:absolute;mso-position-horizontal-relative:text;mso-position-vertical:absolute;mso-position-vertical-relative:text;mso-width-percent:0;mso-height-percent:0;mso-width-relative:page;mso-height-relative:page;v-text-anchor:top" o:gfxdata="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" fillcolor="#4bacc6" strokecolor="#f2f2f2" strokeweight="3pt">
-                <v:shadow on="t" color="#205867" opacity=".5" offset="1pt"/>
-              </v:rect>
-            </w:pict>
-          </mc:Fallback>
-        </mc:AlternateContent>
-      </w:r>
-    </w:p>
-    <w:p>
-      <w:pPr>
-        <w:jc w:val="both"/>
-        <w:rPr>
-          <w:rFonts w:ascii="Cambria" w:hAnsi="Cambria"/>
-          <w:noProof/>
-          <w:sz w:val="22"/>
-          <w:szCs w:val="22"/>
-        </w:rPr>
-      </w:pPr>
-    </w:p>
-    <w:p>
-      <w:pPr>
-        <w:jc w:val="both"/>
-        <w:rPr>
-          <w:rFonts w:ascii="Cambria" w:hAnsi="Cambria"/>
-          <w:noProof/>
-          <w:sz w:val="72"/>
-          <w:szCs w:val="72"/>
-        </w:rPr>
-      </w:pPr>
-      <w:r>
-        <w:rPr>
-          <w:rFonts w:ascii="Cambria" w:hAnsi="Cambria"/>
-          <w:noProof/>
-          <w:sz w:val="72"/>
-          <w:szCs w:val="72"/>
-        </w:rPr>
-        <mc:AlternateContent>
-          <mc:Choice Requires="wps">
-            <w:drawing>
-              <wp:anchor distT="0" distB="0" distL="114300" distR="114300" simplePos="0" relativeHeight="251624448" behindDoc="0" locked="0" layoutInCell="1" allowOverlap="1" wp14:anchorId="04BCC6FA" wp14:editId="356A6A23">
-                <wp:simplePos x="0" y="0"/>
-                <wp:positionH relativeFrom="column">
-                  <wp:posOffset>676275</wp:posOffset>
-                </wp:positionH>
-                <wp:positionV relativeFrom="paragraph">
-                  <wp:posOffset>55245</wp:posOffset>
-                </wp:positionV>
-                <wp:extent cx="5562600" cy="666750"/>
-                <wp:effectExtent l="0" t="0" r="38100" b="57150"/>
-                <wp:wrapNone/>
-                <wp:docPr id="331" name="Text Box 51"/>
-                <wp:cNvGraphicFramePr>
-                  <a:graphicFrameLocks xmlns:a="http://schemas.openxmlformats.org/drawingml/2006/main"/>
-                </wp:cNvGraphicFramePr>
-                <a:graphic xmlns:a="http://schemas.openxmlformats.org/drawingml/2006/main">
-                  <a:graphicData uri="http://schemas.microsoft.com/office/word/2010/wordprocessingShape">
-                    <wps:wsp>
-                      <wps:cNvSpPr txBox="1">
-                        <a:spLocks noChangeArrowheads="1"/>
-                      </wps:cNvSpPr>
-                      <wps:spPr bwMode="auto">
-                        <a:xfrm>
-                          <a:off x="0" y="0"/>
-                          <a:ext cx="5562600" cy="666750"/>
-                        </a:xfrm>
-                        <a:prstGeom prst="rect">
-                          <a:avLst/>
-                        </a:prstGeom>
-                        <a:gradFill rotWithShape="0">
-                          <a:gsLst>
-                            <a:gs pos="0">
-                              <a:srgbClr val="92CDDC"/>
-                            </a:gs>
-                            <a:gs pos="50000">
-                              <a:srgbClr val="DAEEF3"/>
-                            </a:gs>
-                            <a:gs pos="100000">
-                              <a:srgbClr val="92CDDC"/>
-                            </a:gs>
-                          </a:gsLst>
-                          <a:lin ang="18900000" scaled="1"/>
-                        </a:gradFill>
-                        <a:ln w="12700">
-                          <a:solidFill>
-                            <a:srgbClr val="92CDDC"/>
-                          </a:solidFill>
-                          <a:miter lim="800000"/>
-                          <a:headEnd/>
-                          <a:tailEnd/>
-                        </a:ln>
-                        <a:effectLst>
-                          <a:outerShdw dist="28398" dir="3806097" algn="ctr" rotWithShape="0">
-                            <a:srgbClr val="205867">
-                              <a:alpha val="50000"/>
-                            </a:srgbClr>
-                          </a:outerShdw>
-                        </a:effectLst>
-                      </wps:spPr>
-                      <wps:txbx>
-                        <w:txbxContent>
-                          <w:p>
-                            <w:pPr>
-                              <w:jc w:val="center"/>
-                            </w:pPr>
-                            <w:r>
-                              <w:rPr>
-                                <w:noProof/>
-                                <w:sz w:val="72"/>
-                                <w:szCs w:val="72"/>
-                              </w:rPr>
-                              <w:t>SaTScan Tutorial #1</w:t>
-                            </w:r>
-                          </w:p>
-                        </w:txbxContent>
-                      </wps:txbx>
-                      <wps:bodyPr rot="0" vert="horz" wrap="square" lIns="91440" tIns="45720" rIns="91440" bIns="45720" anchor="t" anchorCtr="0" upright="1">
-                        <a:noAutofit/>
-                      </wps:bodyPr>
-                    </wps:wsp>
-                  </a:graphicData>
-                </a:graphic>
-                <wp14:sizeRelH relativeFrom="page">
-                  <wp14:pctWidth>0</wp14:pctWidth>
-                </wp14:sizeRelH>
-                <wp14:sizeRelV relativeFrom="page">
-                  <wp14:pctHeight>0</wp14:pctHeight>
-                </wp14:sizeRelV>
-              </wp:anchor>
-            </w:drawing>
-          </mc:Choice>
-          <mc:Fallback>
-            <w:pict>
-              <v:shapetype w14:anchorId="04BCC6FA" id="_x0000_t202" coordsize="21600,21600" o:spt="202" path="m,l,21600r21600,l21600,xe">
-                <v:stroke joinstyle="miter"/>
-                <v:path gradientshapeok="t" o:connecttype="rect"/>
-              </v:shapetype>
-              <v:shape id="Text Box 51" o:spid="_x0000_s1026" type="#_x0000_t202" style="position:absolute;left:0;text-align:left;margin-left:53.25pt;margin-top:4.35pt;width:438pt;height:52.5pt;z-index:251624448;visibility:visible;mso-wrap-style:square;mso-width-percent:0;mso-height-percent:0;mso-wrap-distance-left:9pt;mso-wrap-distance-top:0;mso-wrap-distance-right:9pt;mso-wrap-distance-bottom:0;mso-position-horizontal:absolute;mso-position-horizontal-relative:text;mso-position-vertical:absolute;mso-position-vertical-relative:text;mso-width-percent:0;mso-height-percent:0;mso-width-relative:page;mso-height-relative:page;v-text-anchor:top" o:gfxdata="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" fillcolor="#92cddc" strokecolor="#92cddc" strokeweight="1pt">
-                <v:fill color2="#daeef3" angle="135" focus="50%" type="gradient"/>
-                <v:shadow on="t" color="#205867" opacity=".5" offset="1pt"/>
-                <v:textbox>
-                  <w:txbxContent>
-                    <w:p>
-                      <w:pPr>
-                        <w:jc w:val="center"/>
-                      </w:pPr>
-                      <w:r>
-                        <w:rPr>
-                          <w:noProof/>
-                          <w:sz w:val="72"/>
-                          <w:szCs w:val="72"/>
-                        </w:rPr>
-                        <w:t>SaTScan Tutorial #1</w:t>
-                      </w:r>
-                    </w:p>
-                  </w:txbxContent>
-                </v:textbox>
-              </v:shape>
-            </w:pict>
-          </mc:Fallback>
-        </mc:AlternateContent>
-      </w:r>
-      <w:r>
-        <w:rPr>
-          <w:rFonts w:ascii="Cambria" w:hAnsi="Cambria"/>
-          <w:noProof/>
-          <w:sz w:val="72"/>
-          <w:szCs w:val="72"/>
-        </w:rPr>
-        <w:t xml:space="preserve"> </w:t>
-      </w:r>
-      <w:r>
-        <w:rPr>
-          <w:rFonts w:ascii="Cambria" w:hAnsi="Cambria"/>
-          <w:noProof/>
-          <w:sz w:val="72"/>
-          <w:szCs w:val="72"/>
-        </w:rPr>
-        <w:br/>
-      </w:r>
-    </w:p>
-    <w:p>
-      <w:pPr>
-        <w:jc w:val="both"/>
-        <w:rPr>
-          <w:rFonts w:ascii="Cambria" w:hAnsi="Cambria"/>
-          <w:noProof/>
-          <w:sz w:val="96"/>
-          <w:szCs w:val="96"/>
-        </w:rPr>
-      </w:pPr>
-      <w:r>
-        <w:rPr>
-          <w:rFonts w:ascii="Cambria" w:hAnsi="Cambria"/>
-          <w:noProof/>
-          <w:sz w:val="96"/>
-          <w:szCs w:val="96"/>
-        </w:rPr>
-        <mc:AlternateContent>
-          <mc:Choice Requires="wps">
-            <w:drawing>
-              <wp:anchor distT="0" distB="0" distL="114300" distR="114300" simplePos="0" relativeHeight="251623424" behindDoc="0" locked="0" layoutInCell="1" allowOverlap="1" wp14:anchorId="592A2901" wp14:editId="77F321AE">
-                <wp:simplePos x="0" y="0"/>
-                <wp:positionH relativeFrom="column">
-                  <wp:posOffset>676275</wp:posOffset>
-                </wp:positionH>
-                <wp:positionV relativeFrom="paragraph">
-                  <wp:posOffset>88900</wp:posOffset>
-                </wp:positionV>
-                <wp:extent cx="5562600" cy="2609850"/>
-                <wp:effectExtent l="0" t="0" r="38100" b="57150"/>
-                <wp:wrapNone/>
-                <wp:docPr id="330" name="Text Box 50"/>
-                <wp:cNvGraphicFramePr>
-                  <a:graphicFrameLocks xmlns:a="http://schemas.openxmlformats.org/drawingml/2006/main"/>
-                </wp:cNvGraphicFramePr>
-                <a:graphic xmlns:a="http://schemas.openxmlformats.org/drawingml/2006/main">
-                  <a:graphicData uri="http://schemas.microsoft.com/office/word/2010/wordprocessingShape">
-                    <wps:wsp>
-                      <wps:cNvSpPr txBox="1">
-                        <a:spLocks noChangeArrowheads="1"/>
-                      </wps:cNvSpPr>
-                      <wps:spPr bwMode="auto">
-                        <a:xfrm>
-                          <a:off x="0" y="0"/>
-                          <a:ext cx="5562600" cy="2609850"/>
-                        </a:xfrm>
-                        <a:prstGeom prst="rect">
-                          <a:avLst/>
-                        </a:prstGeom>
-                        <a:gradFill rotWithShape="0">
-                          <a:gsLst>
-                            <a:gs pos="0">
-                              <a:srgbClr val="95B3D7"/>
-                            </a:gs>
-                            <a:gs pos="50000">
-                              <a:srgbClr val="DBE5F1"/>
-                            </a:gs>
-                            <a:gs pos="100000">
-                              <a:srgbClr val="95B3D7"/>
-                            </a:gs>
-                          </a:gsLst>
-                          <a:lin ang="18900000" scaled="1"/>
-                        </a:gradFill>
-                        <a:ln w="12700">
-                          <a:solidFill>
-                            <a:srgbClr val="95B3D7"/>
-                          </a:solidFill>
-                          <a:miter lim="800000"/>
-                          <a:headEnd/>
-                          <a:tailEnd/>
-                        </a:ln>
-                        <a:effectLst>
-                          <a:outerShdw dist="28398" dir="3806097" algn="ctr" rotWithShape="0">
-                            <a:srgbClr val="243F60">
-                              <a:alpha val="50000"/>
-                            </a:srgbClr>
-                          </a:outerShdw>
-                        </a:effectLst>
-                      </wps:spPr>
-                      <wps:txbx>
-                        <w:txbxContent>
-                          <w:p>
-                            <w:pPr>
-                              <w:jc w:val="center"/>
-                              <w:rPr>
-                                <w:noProof/>
-                                <w:sz w:val="96"/>
-                                <w:szCs w:val="96"/>
-                              </w:rPr>
-                            </w:pPr>
-                            <w:r>
-                              <w:rPr>
-                                <w:noProof/>
-                                <w:sz w:val="96"/>
-                                <w:szCs w:val="96"/>
-                              </w:rPr>
-                              <w:t>Purely Spatial Poisson Scan Statistic for Cancer Incidence</w:t>
-                            </w:r>
-                          </w:p>
-                          <w:p/>
-                        </w:txbxContent>
-                      </wps:txbx>
-                      <wps:bodyPr rot="0" vert="horz" wrap="square" lIns="91440" tIns="45720" rIns="91440" bIns="45720" anchor="t" anchorCtr="0" upright="1">
-                        <a:noAutofit/>
-                      </wps:bodyPr>
-                    </wps:wsp>
-                  </a:graphicData>
-                </a:graphic>
-                <wp14:sizeRelH relativeFrom="page">
-                  <wp14:pctWidth>0</wp14:pctWidth>
-                </wp14:sizeRelH>
-                <wp14:sizeRelV relativeFrom="page">
-                  <wp14:pctHeight>0</wp14:pctHeight>
-                </wp14:sizeRelV>
-              </wp:anchor>
-            </w:drawing>
-          </mc:Choice>
-          <mc:Fallback>
-            <w:pict>
-              <v:shape w14:anchorId="592A2901" id="Text Box 50" o:spid="_x0000_s1027" type="#_x0000_t202" style="position:absolute;left:0;text-align:left;margin-left:53.25pt;margin-top:7pt;width:438pt;height:205.5pt;z-index:251623424;visibility:visible;mso-wrap-style:square;mso-width-percent:0;mso-height-percent:0;mso-wrap-distance-left:9pt;mso-wrap-distance-top:0;mso-wrap-distance-right:9pt;mso-wrap-distance-bottom:0;mso-position-horizontal:absolute;mso-position-horizontal-relative:text;mso-position-vertical:absolute;mso-position-vertical-relative:text;mso-width-percent:0;mso-height-percent:0;mso-width-relative:page;mso-height-relative:page;v-text-anchor:top" o:gfxdata="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" fillcolor="#95b3d7" strokecolor="#95b3d7" strokeweight="1pt">
-                <v:fill color2="#dbe5f1" angle="135" focus="50%" type="gradient"/>
-                <v:shadow on="t" color="#243f60" opacity=".5" offset="1pt"/>
-                <v:textbox>
-                  <w:txbxContent>
-                    <w:p>
-                      <w:pPr>
-                        <w:jc w:val="center"/>
-                        <w:rPr>
-                          <w:noProof/>
-                          <w:sz w:val="96"/>
-                          <w:szCs w:val="96"/>
-                        </w:rPr>
-                      </w:pPr>
-                      <w:r>
-                        <w:rPr>
-                          <w:noProof/>
-                          <w:sz w:val="96"/>
-                          <w:szCs w:val="96"/>
-                        </w:rPr>
-                        <w:t>Purely Spatial Poisson Scan Statistic for Cancer Incidence</w:t>
-                      </w:r>
-                    </w:p>
-                    <w:p/>
-                  </w:txbxContent>
-                </v:textbox>
-              </v:shape>
-            </w:pict>
-          </mc:Fallback>
-        </mc:AlternateContent>
-      </w:r>
-    </w:p>
-    <w:p>
-      <w:pPr>
-        <w:jc w:val="both"/>
-        <w:rPr>
-          <w:rFonts w:ascii="Cambria" w:hAnsi="Cambria"/>
-          <w:noProof/>
-          <w:sz w:val="96"/>
-          <w:szCs w:val="96"/>
-        </w:rPr>
-      </w:pPr>
-    </w:p>
-    <w:p>
-      <w:pPr>
-        <w:jc w:val="both"/>
-        <w:rPr>
-          <w:rFonts w:ascii="Cambria" w:hAnsi="Cambria"/>
-          <w:noProof/>
-          <w:sz w:val="96"/>
-          <w:szCs w:val="96"/>
-        </w:rPr>
-      </w:pPr>
-    </w:p>
-    <w:p>
-      <w:pPr>
-        <w:jc w:val="both"/>
-        <w:rPr>
-          <w:rFonts w:ascii="Cambria" w:hAnsi="Cambria"/>
-          <w:noProof/>
-          <w:sz w:val="96"/>
-          <w:szCs w:val="96"/>
-        </w:rPr>
-      </w:pPr>
-    </w:p>
-    <w:p>
-      <w:pPr>
-        <w:jc w:val="both"/>
-        <w:rPr>
-          <w:rFonts w:ascii="Cambria" w:hAnsi="Cambria"/>
-          <w:noProof/>
-        </w:rPr>
-      </w:pPr>
-    </w:p>
-    <w:p>
-      <w:pPr>
         <w:pStyle w:val="Heading1"/>
         <w:rPr>
           <w:noProof/>
         </w:rPr>
       </w:pPr>
-      <w:r>
-        <w:rPr>
-          <w:noProof/>
-          <w:sz w:val="96"/>
-          <w:szCs w:val="96"/>
-        </w:rPr>
-        <mc:AlternateContent>
-          <mc:Choice Requires="wps">
-            <w:drawing>
-              <wp:anchor distT="0" distB="0" distL="114300" distR="114300" simplePos="0" relativeHeight="251625472" behindDoc="0" locked="0" layoutInCell="1" allowOverlap="1" wp14:anchorId="4173F071" wp14:editId="1E66F279">
-                <wp:simplePos x="0" y="0"/>
-                <wp:positionH relativeFrom="column">
-                  <wp:posOffset>1076325</wp:posOffset>
-                </wp:positionH>
-                <wp:positionV relativeFrom="paragraph">
-                  <wp:posOffset>1763395</wp:posOffset>
-                </wp:positionV>
-                <wp:extent cx="4924425" cy="2068195"/>
-                <wp:effectExtent l="0" t="0" r="47625" b="65405"/>
-                <wp:wrapNone/>
-                <wp:docPr id="329" name="Text Box 52"/>
-                <wp:cNvGraphicFramePr>
-                  <a:graphicFrameLocks xmlns:a="http://schemas.openxmlformats.org/drawingml/2006/main"/>
-                </wp:cNvGraphicFramePr>
-                <a:graphic xmlns:a="http://schemas.openxmlformats.org/drawingml/2006/main">
-                  <a:graphicData uri="http://schemas.microsoft.com/office/word/2010/wordprocessingShape">
-                    <wps:wsp>
-                      <wps:cNvSpPr txBox="1">
-                        <a:spLocks noChangeArrowheads="1"/>
-                      </wps:cNvSpPr>
-                      <wps:spPr bwMode="auto">
-                        <a:xfrm>
-                          <a:off x="0" y="0"/>
-                          <a:ext cx="4924425" cy="2068195"/>
-                        </a:xfrm>
-                        <a:prstGeom prst="rect">
-                          <a:avLst/>
-                        </a:prstGeom>
-                        <a:gradFill rotWithShape="0">
-                          <a:gsLst>
-                            <a:gs pos="0">
-                              <a:srgbClr val="FFFFFF"/>
-                            </a:gs>
-                            <a:gs pos="100000">
-                              <a:srgbClr val="CCC0D9"/>
-                            </a:gs>
-                          </a:gsLst>
-                          <a:lin ang="5400000" scaled="1"/>
-                        </a:gradFill>
-                        <a:ln w="12700">
-                          <a:solidFill>
-                            <a:srgbClr val="B2A1C7"/>
-                          </a:solidFill>
-                          <a:miter lim="800000"/>
-                          <a:headEnd/>
-                          <a:tailEnd/>
-                        </a:ln>
-                        <a:effectLst>
-                          <a:outerShdw dist="28398" dir="3806097" algn="ctr" rotWithShape="0">
-                            <a:srgbClr val="3F3151">
-                              <a:alpha val="50000"/>
-                            </a:srgbClr>
-                          </a:outerShdw>
-                        </a:effectLst>
-                      </wps:spPr>
-                      <wps:txbx>
-                        <w:txbxContent>
-                          <w:p>
-                            <w:pPr>
-                              <w:jc w:val="center"/>
-                              <w:rPr>
-                                <w:color w:val="0070C0"/>
-                                <w:sz w:val="36"/>
-                                <w:szCs w:val="36"/>
-                              </w:rPr>
-                            </w:pPr>
-                          </w:p>
-                          <w:p>
-                            <w:pPr>
-                              <w:jc w:val="center"/>
-                              <w:rPr>
-                                <w:color w:val="0070C0"/>
-                                <w:sz w:val="36"/>
-                                <w:szCs w:val="36"/>
-                              </w:rPr>
-                            </w:pPr>
-                            <w:r>
-                              <w:rPr>
-                                <w:color w:val="0070C0"/>
-                                <w:sz w:val="36"/>
-                                <w:szCs w:val="36"/>
-                              </w:rPr>
-                              <w:t>Thomas Talbot and Sanjaya Kumar</w:t>
-                            </w:r>
-                          </w:p>
-                          <w:p>
-                            <w:pPr>
-                              <w:ind w:left="720" w:firstLine="720"/>
-                              <w:rPr>
-                                <w:color w:val="0070C0"/>
-                                <w:sz w:val="28"/>
-                                <w:szCs w:val="28"/>
-                              </w:rPr>
-                            </w:pPr>
-                            <w:r>
-                              <w:rPr>
-                                <w:color w:val="0070C0"/>
-                                <w:sz w:val="28"/>
-                                <w:szCs w:val="28"/>
-                              </w:rPr>
-                              <w:t>New York State Department of Health</w:t>
-                            </w:r>
-                          </w:p>
-                          <w:p>
-                            <w:pPr>
-                              <w:jc w:val="center"/>
-                              <w:rPr>
-                                <w:color w:val="0070C0"/>
-                                <w:sz w:val="36"/>
-                                <w:szCs w:val="36"/>
-                              </w:rPr>
-                            </w:pPr>
-                            <w:r>
-                              <w:rPr>
-                                <w:color w:val="0070C0"/>
-                                <w:sz w:val="36"/>
-                                <w:szCs w:val="36"/>
-                              </w:rPr>
-                              <w:t>Martin Kulldorff</w:t>
-                            </w:r>
-                          </w:p>
-                          <w:p>
-                            <w:pPr>
-                              <w:jc w:val="center"/>
-                              <w:rPr>
-                                <w:color w:val="0070C0"/>
-                                <w:sz w:val="28"/>
-                                <w:szCs w:val="28"/>
-                              </w:rPr>
-                            </w:pPr>
-                            <w:r>
-                              <w:rPr>
-                                <w:color w:val="0070C0"/>
-                                <w:sz w:val="28"/>
-                                <w:szCs w:val="28"/>
-                              </w:rPr>
-                              <w:t>Harvard Medical School</w:t>
-                            </w:r>
-                          </w:p>
-                          <w:p>
-                            <w:pPr>
-                              <w:jc w:val="center"/>
-                              <w:rPr>
-                                <w:color w:val="0070C0"/>
-                                <w:sz w:val="36"/>
-                                <w:szCs w:val="36"/>
-                              </w:rPr>
-                            </w:pPr>
-                            <w:r>
-                              <w:rPr>
-                                <w:color w:val="0070C0"/>
-                                <w:sz w:val="36"/>
-                                <w:szCs w:val="36"/>
-                              </w:rPr>
-                              <w:t>November</w:t>
-                            </w:r>
-                            <w:r>
-                              <w:rPr>
-                                <w:color w:val="0070C0"/>
-                                <w:sz w:val="36"/>
-                                <w:szCs w:val="36"/>
-                              </w:rPr>
-                              <w:t>, 2014</w:t>
-                            </w:r>
-                          </w:p>
-                          <w:p>
-                            <w:pPr>
-                              <w:jc w:val="center"/>
-                              <w:rPr>
-                                <w:color w:val="0070C0"/>
-                                <w:sz w:val="36"/>
-                                <w:szCs w:val="36"/>
-                              </w:rPr>
-                            </w:pPr>
-                            <w:r>
-                              <w:rPr>
-                                <w:color w:val="0070C0"/>
-                                <w:sz w:val="36"/>
-                                <w:szCs w:val="36"/>
-                              </w:rPr>
-                              <w:t>v1.0</w:t>
-                            </w:r>
-                          </w:p>
-                          <w:p>
-                            <w:pPr>
-                              <w:jc w:val="center"/>
-                              <w:rPr>
-                                <w:color w:val="0070C0"/>
-                                <w:sz w:val="36"/>
-                                <w:szCs w:val="36"/>
-                              </w:rPr>
-                            </w:pPr>
-                          </w:p>
-                          <w:p>
-                            <w:pPr>
-                              <w:jc w:val="center"/>
-                              <w:rPr>
-                                <w:color w:val="0070C0"/>
-                                <w:sz w:val="36"/>
-                                <w:szCs w:val="36"/>
-                              </w:rPr>
-                            </w:pPr>
-                          </w:p>
-                        </w:txbxContent>
-                      </wps:txbx>
-                      <wps:bodyPr rot="0" vert="horz" wrap="square" lIns="91440" tIns="45720" rIns="91440" bIns="45720" anchor="t" anchorCtr="0" upright="1">
-                        <a:noAutofit/>
-                      </wps:bodyPr>
-                    </wps:wsp>
-                  </a:graphicData>
-                </a:graphic>
-                <wp14:sizeRelH relativeFrom="page">
-                  <wp14:pctWidth>0</wp14:pctWidth>
-                </wp14:sizeRelH>
-                <wp14:sizeRelV relativeFrom="page">
-                  <wp14:pctHeight>0</wp14:pctHeight>
-                </wp14:sizeRelV>
-              </wp:anchor>
-            </w:drawing>
-          </mc:Choice>
-          <mc:Fallback>
-            <w:pict>
-              <v:shape w14:anchorId="4173F071" id="Text Box 52" o:spid="_x0000_s1028" type="#_x0000_t202" style="position:absolute;margin-left:84.75pt;margin-top:138.85pt;width:387.75pt;height:162.85pt;z-index:251625472;visibility:visible;mso-wrap-style:square;mso-width-percent:0;mso-height-percent:0;mso-wrap-distance-left:9pt;mso-wrap-distance-top:0;mso-wrap-distance-right:9pt;mso-wrap-distance-bottom:0;mso-position-horizontal:absolute;mso-position-horizontal-relative:text;mso-position-vertical:absolute;mso-position-vertical-relative:text;mso-width-percent:0;mso-height-percent:0;mso-width-relative:page;mso-height-relative:page;v-text-anchor:top" o:gfxdata="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" strokecolor="#b2a1c7" strokeweight="1pt">
-                <v:fill color2="#ccc0d9" focus="100%" type="gradient"/>
-                <v:shadow on="t" color="#3f3151" opacity=".5" offset="1pt"/>
-                <v:textbox>
-                  <w:txbxContent>
-                    <w:p>
-                      <w:pPr>
-                        <w:jc w:val="center"/>
-                        <w:rPr>
-                          <w:color w:val="0070C0"/>
-                          <w:sz w:val="36"/>
-                          <w:szCs w:val="36"/>
-                        </w:rPr>
-                      </w:pPr>
-                    </w:p>
-                    <w:p>
-                      <w:pPr>
-                        <w:jc w:val="center"/>
-                        <w:rPr>
-                          <w:color w:val="0070C0"/>
-                          <w:sz w:val="36"/>
-                          <w:szCs w:val="36"/>
-                        </w:rPr>
-                      </w:pPr>
-                      <w:r>
-                        <w:rPr>
-                          <w:color w:val="0070C0"/>
-                          <w:sz w:val="36"/>
-                          <w:szCs w:val="36"/>
-                        </w:rPr>
-                        <w:t>Thomas Talbot and Sanjaya Kumar</w:t>
-                      </w:r>
-                    </w:p>
-                    <w:p>
-                      <w:pPr>
-                        <w:ind w:left="720" w:firstLine="720"/>
-                        <w:rPr>
-                          <w:color w:val="0070C0"/>
-                          <w:sz w:val="28"/>
-                          <w:szCs w:val="28"/>
-                        </w:rPr>
-                      </w:pPr>
-                      <w:r>
-                        <w:rPr>
-                          <w:color w:val="0070C0"/>
-                          <w:sz w:val="28"/>
-                          <w:szCs w:val="28"/>
-                        </w:rPr>
-                        <w:t>New York State Department of Health</w:t>
-                      </w:r>
-                    </w:p>
-                    <w:p>
-                      <w:pPr>
-                        <w:jc w:val="center"/>
-                        <w:rPr>
-                          <w:color w:val="0070C0"/>
-                          <w:sz w:val="36"/>
-                          <w:szCs w:val="36"/>
-                        </w:rPr>
-                      </w:pPr>
-                      <w:r>
-                        <w:rPr>
-                          <w:color w:val="0070C0"/>
-                          <w:sz w:val="36"/>
-                          <w:szCs w:val="36"/>
-                        </w:rPr>
-                        <w:t>Martin Kulldorff</w:t>
-                      </w:r>
-                    </w:p>
-                    <w:p>
-                      <w:pPr>
-                        <w:jc w:val="center"/>
-                        <w:rPr>
-                          <w:color w:val="0070C0"/>
-                          <w:sz w:val="28"/>
-                          <w:szCs w:val="28"/>
-                        </w:rPr>
-                      </w:pPr>
-                      <w:r>
-                        <w:rPr>
-                          <w:color w:val="0070C0"/>
-                          <w:sz w:val="28"/>
-                          <w:szCs w:val="28"/>
-                        </w:rPr>
-                        <w:t>Harvard Medical School</w:t>
-                      </w:r>
-                    </w:p>
-                    <w:p>
-                      <w:pPr>
-                        <w:jc w:val="center"/>
-                        <w:rPr>
-                          <w:color w:val="0070C0"/>
-                          <w:sz w:val="36"/>
-                          <w:szCs w:val="36"/>
-                        </w:rPr>
-                      </w:pPr>
-                      <w:r>
-                        <w:rPr>
-                          <w:color w:val="0070C0"/>
-                          <w:sz w:val="36"/>
-                          <w:szCs w:val="36"/>
-                        </w:rPr>
-                        <w:t>November</w:t>
-                      </w:r>
-                      <w:r>
-                        <w:rPr>
-                          <w:color w:val="0070C0"/>
-                          <w:sz w:val="36"/>
-                          <w:szCs w:val="36"/>
-                        </w:rPr>
-                        <w:t>, 2014</w:t>
-                      </w:r>
-                    </w:p>
-                    <w:p>
-                      <w:pPr>
-                        <w:jc w:val="center"/>
-                        <w:rPr>
-                          <w:color w:val="0070C0"/>
-                          <w:sz w:val="36"/>
-                          <w:szCs w:val="36"/>
-                        </w:rPr>
-                      </w:pPr>
-                      <w:r>
-                        <w:rPr>
-                          <w:color w:val="0070C0"/>
-                          <w:sz w:val="36"/>
-                          <w:szCs w:val="36"/>
-                        </w:rPr>
-                        <w:t>v1.0</w:t>
-                      </w:r>
-                    </w:p>
-                    <w:p>
-                      <w:pPr>
-                        <w:jc w:val="center"/>
-                        <w:rPr>
-                          <w:color w:val="0070C0"/>
-                          <w:sz w:val="36"/>
-                          <w:szCs w:val="36"/>
-                        </w:rPr>
-                      </w:pPr>
-                    </w:p>
-                    <w:p>
-                      <w:pPr>
-                        <w:jc w:val="center"/>
-                        <w:rPr>
-                          <w:color w:val="0070C0"/>
-                          <w:sz w:val="36"/>
-                          <w:szCs w:val="36"/>
-                        </w:rPr>
-                      </w:pPr>
-                    </w:p>
-                  </w:txbxContent>
-                </v:textbox>
-              </v:shape>
-            </w:pict>
-          </mc:Fallback>
-        </mc:AlternateContent>
-      </w:r>
-      <w:r>
-        <w:rPr>
-          <w:noProof/>
-          <w:sz w:val="96"/>
-          <w:szCs w:val="96"/>
-        </w:rPr>
-        <w:br w:type="page"/>
-      </w:r>
+      <w:bookmarkStart w:id="0" w:name="_GoBack"/>
+      <w:r>
+        <w:rPr>
+          <w:noProof/>
+        </w:rPr>
+        <w:drawing>
+          <wp:inline distT="0" distB="0" distL="0" distR="0" wp14:anchorId="72181031" wp14:editId="1F504EFA">
+            <wp:extent cx="6963508" cy="9195402"/>
+            <wp:effectExtent l="0" t="0" r="8890" b="6350"/>
+            <wp:docPr id="13" name="Picture 13" descr="Purely Spatial Poisson Scan Statistic for Cancer Incidence." title="SatSCan Tutorial #1"/>
+            <wp:cNvGraphicFramePr>
+              <a:graphicFrameLocks xmlns:a="http://schemas.openxmlformats.org/drawingml/2006/main" noChangeAspect="1"/>
+            </wp:cNvGraphicFramePr>
+            <a:graphic xmlns:a="http://schemas.openxmlformats.org/drawingml/2006/main">
+              <a:graphicData uri="http://schemas.openxmlformats.org/drawingml/2006/picture">
+                <pic:pic xmlns:pic="http://schemas.openxmlformats.org/drawingml/2006/picture">
+                  <pic:nvPicPr>
+                    <pic:cNvPr id="13" name="Title Page.jpg"/>
+                    <pic:cNvPicPr/>
+                  </pic:nvPicPr>
+                  <pic:blipFill>
+                    <a:blip r:embed="rId9">
+                      <a:extLst>
+                        <a:ext uri="{28A0092B-C50C-407E-A947-70E740481C1C}">
+                          <a14:useLocalDpi xmlns:a14="http://schemas.microsoft.com/office/drawing/2010/main" val="0"/>
+                        </a:ext>
+                      </a:extLst>
+                    </a:blip>
+                    <a:stretch>
+                      <a:fillRect/>
+                    </a:stretch>
+                  </pic:blipFill>
+                  <pic:spPr>
+                    <a:xfrm>
+                      <a:off x="0" y="0"/>
+                      <a:ext cx="6979126" cy="9216026"/>
+                    </a:xfrm>
+                    <a:prstGeom prst="rect">
+                      <a:avLst/>
+                    </a:prstGeom>
+                  </pic:spPr>
+                </pic:pic>
+              </a:graphicData>
+            </a:graphic>
+          </wp:inline>
+        </w:drawing>
+      </w:r>
+      <w:bookmarkEnd w:id="0"/>
       <w:r>
         <w:rPr>
           <w:noProof/>
@@ -1031,7 +223,7 @@
         </w:rPr>
         <w:t xml:space="preserve">application areas can be found in the SaTScan bibliography: </w:t>
       </w:r>
-      <w:hyperlink r:id="rId9" w:history="1">
+      <w:hyperlink r:id="rId10" w:history="1">
         <w:r>
           <w:rPr>
             <w:rStyle w:val="Hyperlink"/>
@@ -1588,7 +780,7 @@
         </w:rPr>
         <w:t xml:space="preserve"> </w:t>
       </w:r>
-      <w:hyperlink r:id="rId10" w:tgtFrame="_blank" w:tooltip="Short link, opens in new window" w:history="1">
+      <w:hyperlink r:id="rId11" w:tgtFrame="_blank" w:tooltip="Short link, opens in new window" w:history="1">
         <w:r>
           <w:rPr>
             <w:rStyle w:val="Hyperlink"/>
@@ -1695,7 +887,23 @@
           <w:sz w:val="28"/>
           <w:szCs w:val="28"/>
         </w:rPr>
-        <w:t xml:space="preserve"> to have a minimum of 6 tumors diagnosed among males and females separately. Block groups not meeting this threshold were merged with neighboring block groups. This resulted in a reduction in the number of block groups. </w:t>
+        <w:t xml:space="preserve"> to have a minimum of </w:t>
+      </w:r>
+      <w:r>
+        <w:rPr>
+          <w:rFonts w:ascii="Cambria" w:hAnsi="Cambria"/>
+          <w:sz w:val="28"/>
+          <w:szCs w:val="28"/>
+        </w:rPr>
+        <w:t>six</w:t>
+      </w:r>
+      <w:r>
+        <w:rPr>
+          <w:rFonts w:ascii="Cambria" w:hAnsi="Cambria"/>
+          <w:sz w:val="28"/>
+          <w:szCs w:val="28"/>
+        </w:rPr>
+        <w:t xml:space="preserve"> tumors diagnosed among males and females separately. Block groups not meeting this threshold were merged with neighboring block groups. This resulted in a reduction in the number of block groups. </w:t>
       </w:r>
     </w:p>
     <w:p>
@@ -1950,7 +1158,7 @@
         </w:rPr>
         <w:t xml:space="preserve"> </w:t>
       </w:r>
-      <w:hyperlink r:id="rId11" w:history="1">
+      <w:hyperlink r:id="rId12" w:history="1">
         <w:r>
           <w:rPr>
             <w:rStyle w:val="Hyperlink"/>
@@ -1958,7 +1166,25 @@
             <w:sz w:val="28"/>
             <w:szCs w:val="28"/>
           </w:rPr>
-          <w:t>http://www.health.ny.gov/statistics/cancer/registry/</w:t>
+          <w:t>http://www.h</w:t>
+        </w:r>
+        <w:r>
+          <w:rPr>
+            <w:rStyle w:val="Hyperlink"/>
+            <w:rFonts w:ascii="Cambria" w:hAnsi="Cambria"/>
+            <w:sz w:val="28"/>
+            <w:szCs w:val="28"/>
+          </w:rPr>
+          <w:t>e</w:t>
+        </w:r>
+        <w:r>
+          <w:rPr>
+            <w:rStyle w:val="Hyperlink"/>
+            <w:rFonts w:ascii="Cambria" w:hAnsi="Cambria"/>
+            <w:sz w:val="28"/>
+            <w:szCs w:val="28"/>
+          </w:rPr>
+          <w:t>alth.ny.gov/statistics/cancer/registry/</w:t>
         </w:r>
       </w:hyperlink>
       <w:r>
@@ -1977,7 +1203,7 @@
         </w:rPr>
         <w:t xml:space="preserve">and </w:t>
       </w:r>
-      <w:hyperlink r:id="rId12" w:history="1">
+      <w:hyperlink r:id="rId13" w:history="1">
         <w:r>
           <w:rPr>
             <w:rStyle w:val="Hyperlink"/>
@@ -2049,10 +1275,12 @@
         <w:tblInd w:w="93" w:type="dxa"/>
         <w:tblLayout w:type="fixed"/>
         <w:tblLook w:val="04A0" w:firstRow="1" w:lastRow="0" w:firstColumn="1" w:lastColumn="0" w:noHBand="0" w:noVBand="1"/>
+        <w:tblCaption w:val="Links to Data Sources"/>
+        <w:tblDescription w:val="Links to cancer data, populationdata, and SES Data"/>
       </w:tblPr>
       <w:tblGrid>
-        <w:gridCol w:w="2625"/>
-        <w:gridCol w:w="8190"/>
+        <w:gridCol w:w="2687"/>
+        <w:gridCol w:w="8128"/>
       </w:tblGrid>
       <w:tr>
         <w:trPr>
@@ -2060,8 +1288,7 @@
         </w:trPr>
         <w:tc>
           <w:tcPr>
-            <w:tcW w:w="10815" w:type="dxa"/>
-            <w:gridSpan w:val="2"/>
+            <w:tcW w:w="2687" w:type="dxa"/>
             <w:tcBorders>
               <w:top w:val="single" w:sz="8" w:space="0" w:color="auto"/>
               <w:left w:val="single" w:sz="8" w:space="0" w:color="auto"/>
@@ -2094,6 +1321,39 @@
             </w:r>
           </w:p>
         </w:tc>
+        <w:tc>
+          <w:tcPr>
+            <w:tcW w:w="8128" w:type="dxa"/>
+            <w:tcBorders>
+              <w:top w:val="single" w:sz="8" w:space="0" w:color="auto"/>
+              <w:left w:val="single" w:sz="8" w:space="0" w:color="auto"/>
+              <w:bottom w:val="single" w:sz="8" w:space="0" w:color="auto"/>
+              <w:right w:val="single" w:sz="8" w:space="0" w:color="000000"/>
+            </w:tcBorders>
+            <w:shd w:val="clear" w:color="auto" w:fill="auto"/>
+            <w:vAlign w:val="bottom"/>
+          </w:tcPr>
+          <w:p>
+            <w:pPr>
+              <w:jc w:val="both"/>
+              <w:rPr>
+                <w:rFonts w:ascii="Cambria" w:eastAsia="Times New Roman" w:hAnsi="Cambria" w:cs="Calibri"/>
+                <w:color w:val="000000"/>
+                <w:sz w:val="28"/>
+                <w:szCs w:val="28"/>
+              </w:rPr>
+            </w:pPr>
+            <w:r>
+              <w:rPr>
+                <w:rFonts w:ascii="Cambria" w:eastAsia="Times New Roman" w:hAnsi="Cambria" w:cs="Calibri"/>
+                <w:color w:val="000000"/>
+                <w:sz w:val="28"/>
+                <w:szCs w:val="28"/>
+              </w:rPr>
+              <w:t>Links</w:t>
+            </w:r>
+          </w:p>
+        </w:tc>
       </w:tr>
       <w:tr>
         <w:trPr>
@@ -2101,7 +1361,7 @@
         </w:trPr>
         <w:tc>
           <w:tcPr>
-            <w:tcW w:w="2625" w:type="dxa"/>
+            <w:tcW w:w="2687" w:type="dxa"/>
             <w:tcBorders>
               <w:top w:val="nil"/>
               <w:left w:val="single" w:sz="8" w:space="0" w:color="auto"/>
@@ -2135,7 +1395,7 @@
         </w:tc>
         <w:tc>
           <w:tcPr>
-            <w:tcW w:w="8190" w:type="dxa"/>
+            <w:tcW w:w="8128" w:type="dxa"/>
             <w:tcBorders>
               <w:top w:val="nil"/>
               <w:left w:val="nil"/>
@@ -2156,7 +1416,7 @@
                 <w:szCs w:val="28"/>
               </w:rPr>
             </w:pPr>
-            <w:hyperlink r:id="rId13" w:history="1">
+            <w:hyperlink r:id="rId14" w:history="1">
               <w:r>
                 <w:rPr>
                   <w:rStyle w:val="Hyperlink"/>
@@ -2164,7 +1424,43 @@
                   <w:sz w:val="28"/>
                   <w:szCs w:val="28"/>
                 </w:rPr>
-                <w:t>https://health.data.ny.gov/d/cw3n-fkji?category=Health&amp;view_name=Cancer-Mapping-Data-2005-2009</w:t>
+                <w:t>https://hea</w:t>
+              </w:r>
+              <w:r>
+                <w:rPr>
+                  <w:rStyle w:val="Hyperlink"/>
+                  <w:rFonts w:ascii="Cambria" w:eastAsia="Times New Roman" w:hAnsi="Cambria" w:cs="Calibri"/>
+                  <w:sz w:val="28"/>
+                  <w:szCs w:val="28"/>
+                </w:rPr>
+                <w:t>l</w:t>
+              </w:r>
+              <w:r>
+                <w:rPr>
+                  <w:rStyle w:val="Hyperlink"/>
+                  <w:rFonts w:ascii="Cambria" w:eastAsia="Times New Roman" w:hAnsi="Cambria" w:cs="Calibri"/>
+                  <w:sz w:val="28"/>
+                  <w:szCs w:val="28"/>
+                </w:rPr>
+                <w:t>th.data.ny.gov/d/cw3n-fkji?c</w:t>
+              </w:r>
+              <w:r>
+                <w:rPr>
+                  <w:rStyle w:val="Hyperlink"/>
+                  <w:rFonts w:ascii="Cambria" w:eastAsia="Times New Roman" w:hAnsi="Cambria" w:cs="Calibri"/>
+                  <w:sz w:val="28"/>
+                  <w:szCs w:val="28"/>
+                </w:rPr>
+                <w:t>a</w:t>
+              </w:r>
+              <w:r>
+                <w:rPr>
+                  <w:rStyle w:val="Hyperlink"/>
+                  <w:rFonts w:ascii="Cambria" w:eastAsia="Times New Roman" w:hAnsi="Cambria" w:cs="Calibri"/>
+                  <w:sz w:val="28"/>
+                  <w:szCs w:val="28"/>
+                </w:rPr>
+                <w:t>tegory=Health&amp;view_name=Cancer-Mapping-Data-2005-2009</w:t>
               </w:r>
             </w:hyperlink>
             <w:r>
@@ -2185,7 +1481,7 @@
         </w:trPr>
         <w:tc>
           <w:tcPr>
-            <w:tcW w:w="2625" w:type="dxa"/>
+            <w:tcW w:w="2687" w:type="dxa"/>
             <w:tcBorders>
               <w:top w:val="nil"/>
               <w:left w:val="single" w:sz="8" w:space="0" w:color="auto"/>
@@ -2219,7 +1515,7 @@
         </w:tc>
         <w:tc>
           <w:tcPr>
-            <w:tcW w:w="8190" w:type="dxa"/>
+            <w:tcW w:w="8128" w:type="dxa"/>
             <w:tcBorders>
               <w:top w:val="nil"/>
               <w:left w:val="nil"/>
@@ -2240,7 +1536,7 @@
                 <w:szCs w:val="28"/>
               </w:rPr>
             </w:pPr>
-            <w:hyperlink r:id="rId14" w:history="1">
+            <w:hyperlink r:id="rId15" w:history="1">
               <w:r>
                 <w:rPr>
                   <w:rStyle w:val="Hyperlink"/>
@@ -2248,7 +1544,25 @@
                   <w:sz w:val="28"/>
                   <w:szCs w:val="28"/>
                 </w:rPr>
-                <w:t>http://www2.census.gov/census_2010/04-Summary_File_1/</w:t>
+                <w:t>http://</w:t>
+              </w:r>
+              <w:r>
+                <w:rPr>
+                  <w:rStyle w:val="Hyperlink"/>
+                  <w:rFonts w:ascii="Cambria" w:eastAsia="Times New Roman" w:hAnsi="Cambria" w:cs="Calibri"/>
+                  <w:sz w:val="28"/>
+                  <w:szCs w:val="28"/>
+                </w:rPr>
+                <w:t>w</w:t>
+              </w:r>
+              <w:r>
+                <w:rPr>
+                  <w:rStyle w:val="Hyperlink"/>
+                  <w:rFonts w:ascii="Cambria" w:eastAsia="Times New Roman" w:hAnsi="Cambria" w:cs="Calibri"/>
+                  <w:sz w:val="28"/>
+                  <w:szCs w:val="28"/>
+                </w:rPr>
+                <w:t>ww2.census.gov/census_2010/04-Summary_File_1/</w:t>
               </w:r>
             </w:hyperlink>
             <w:r>
@@ -2269,7 +1583,7 @@
         </w:trPr>
         <w:tc>
           <w:tcPr>
-            <w:tcW w:w="2625" w:type="dxa"/>
+            <w:tcW w:w="2687" w:type="dxa"/>
             <w:tcBorders>
               <w:top w:val="nil"/>
               <w:left w:val="single" w:sz="8" w:space="0" w:color="auto"/>
@@ -2303,7 +1617,7 @@
         </w:tc>
         <w:tc>
           <w:tcPr>
-            <w:tcW w:w="8190" w:type="dxa"/>
+            <w:tcW w:w="8128" w:type="dxa"/>
             <w:tcBorders>
               <w:top w:val="nil"/>
               <w:left w:val="nil"/>
@@ -2324,7 +1638,7 @@
                 <w:szCs w:val="28"/>
               </w:rPr>
             </w:pPr>
-            <w:hyperlink r:id="rId15" w:history="1">
+            <w:hyperlink r:id="rId16" w:history="1">
               <w:r>
                 <w:rPr>
                   <w:rStyle w:val="Hyperlink"/>
@@ -2332,7 +1646,43 @@
                   <w:sz w:val="28"/>
                   <w:szCs w:val="28"/>
                 </w:rPr>
-                <w:t>http://www.census.gov/acs/www/about_the_survey/american_community_survey_and_2010_census/</w:t>
+                <w:t>http://w</w:t>
+              </w:r>
+              <w:r>
+                <w:rPr>
+                  <w:rStyle w:val="Hyperlink"/>
+                  <w:rFonts w:ascii="Cambria" w:eastAsia="Times New Roman" w:hAnsi="Cambria" w:cs="Calibri"/>
+                  <w:sz w:val="28"/>
+                  <w:szCs w:val="28"/>
+                </w:rPr>
+                <w:t>w</w:t>
+              </w:r>
+              <w:r>
+                <w:rPr>
+                  <w:rStyle w:val="Hyperlink"/>
+                  <w:rFonts w:ascii="Cambria" w:eastAsia="Times New Roman" w:hAnsi="Cambria" w:cs="Calibri"/>
+                  <w:sz w:val="28"/>
+                  <w:szCs w:val="28"/>
+                </w:rPr>
+                <w:t>w.c</w:t>
+              </w:r>
+              <w:r>
+                <w:rPr>
+                  <w:rStyle w:val="Hyperlink"/>
+                  <w:rFonts w:ascii="Cambria" w:eastAsia="Times New Roman" w:hAnsi="Cambria" w:cs="Calibri"/>
+                  <w:sz w:val="28"/>
+                  <w:szCs w:val="28"/>
+                </w:rPr>
+                <w:t>e</w:t>
+              </w:r>
+              <w:r>
+                <w:rPr>
+                  <w:rStyle w:val="Hyperlink"/>
+                  <w:rFonts w:ascii="Cambria" w:eastAsia="Times New Roman" w:hAnsi="Cambria" w:cs="Calibri"/>
+                  <w:sz w:val="28"/>
+                  <w:szCs w:val="28"/>
+                </w:rPr>
+                <w:t>nsus.gov/acs/www/about_the_survey/american_community_survey_and_2010_census/</w:t>
               </w:r>
             </w:hyperlink>
             <w:r>
@@ -2428,7 +1778,7 @@
         </w:rPr>
         <w:t xml:space="preserve">The data required for this tutorial can be found on the SatScan website, at </w:t>
       </w:r>
-      <w:hyperlink r:id="rId16" w:history="1">
+      <w:hyperlink r:id="rId17" w:history="1">
         <w:r>
           <w:rPr>
             <w:rStyle w:val="Hyperlink"/>
@@ -2436,7 +1786,25 @@
             <w:sz w:val="28"/>
             <w:szCs w:val="28"/>
           </w:rPr>
-          <w:t>http://www.satscan.org/datasets</w:t>
+          <w:t>http://www.s</w:t>
+        </w:r>
+        <w:r>
+          <w:rPr>
+            <w:rStyle w:val="Hyperlink"/>
+            <w:rFonts w:ascii="Cambria" w:hAnsi="Cambria"/>
+            <w:sz w:val="28"/>
+            <w:szCs w:val="28"/>
+          </w:rPr>
+          <w:t>a</w:t>
+        </w:r>
+        <w:r>
+          <w:rPr>
+            <w:rStyle w:val="Hyperlink"/>
+            <w:rFonts w:ascii="Cambria" w:hAnsi="Cambria"/>
+            <w:sz w:val="28"/>
+            <w:szCs w:val="28"/>
+          </w:rPr>
+          <w:t>tscan.org/datasets</w:t>
         </w:r>
         <w:r>
           <w:rPr>
@@ -3157,7 +2525,7 @@
         </w:rPr>
         <w:t xml:space="preserve">To download the free SaTScan software, please go to </w:t>
       </w:r>
-      <w:hyperlink r:id="rId17" w:history="1">
+      <w:hyperlink r:id="rId18" w:history="1">
         <w:r>
           <w:rPr>
             <w:rStyle w:val="Hyperlink"/>
@@ -3254,7 +2622,7 @@
         </w:rPr>
         <w:t xml:space="preserve"> To download, go to </w:t>
       </w:r>
-      <w:hyperlink r:id="rId18" w:history="1">
+      <w:hyperlink r:id="rId19" w:history="1">
         <w:r>
           <w:rPr>
             <w:rStyle w:val="Hyperlink"/>
@@ -3262,7 +2630,25 @@
             <w:sz w:val="28"/>
             <w:szCs w:val="28"/>
           </w:rPr>
-          <w:t>http://www.google.com/earth/index.html</w:t>
+          <w:t>http://www</w:t>
+        </w:r>
+        <w:r>
+          <w:rPr>
+            <w:rStyle w:val="Hyperlink"/>
+            <w:rFonts w:ascii="Cambria" w:eastAsia="Times New Roman" w:hAnsi="Cambria" w:cs="Calibri"/>
+            <w:sz w:val="28"/>
+            <w:szCs w:val="28"/>
+          </w:rPr>
+          <w:t>.</w:t>
+        </w:r>
+        <w:r>
+          <w:rPr>
+            <w:rStyle w:val="Hyperlink"/>
+            <w:rFonts w:ascii="Cambria" w:eastAsia="Times New Roman" w:hAnsi="Cambria" w:cs="Calibri"/>
+            <w:sz w:val="28"/>
+            <w:szCs w:val="28"/>
+          </w:rPr>
+          <w:t>google.com/earth/index.html</w:t>
         </w:r>
       </w:hyperlink>
       <w:r>
@@ -3491,7 +2877,7 @@
                     <pic:cNvPicPr/>
                   </pic:nvPicPr>
                   <pic:blipFill>
-                    <a:blip r:embed="rId19">
+                    <a:blip r:embed="rId20">
                       <a:extLst>
                         <a:ext uri="{28A0092B-C50C-407E-A947-70E740481C1C}">
                           <a14:useLocalDpi xmlns:a14="http://schemas.microsoft.com/office/drawing/2010/main" val="0"/>
@@ -3632,7 +3018,7 @@
                     <pic:cNvPicPr/>
                   </pic:nvPicPr>
                   <pic:blipFill>
-                    <a:blip r:embed="rId20">
+                    <a:blip r:embed="rId21">
                       <a:extLst>
                         <a:ext uri="{28A0092B-C50C-407E-A947-70E740481C1C}">
                           <a14:useLocalDpi xmlns:a14="http://schemas.microsoft.com/office/drawing/2010/main" val="0"/>
@@ -3803,7 +3189,7 @@
                     <pic:cNvPicPr/>
                   </pic:nvPicPr>
                   <pic:blipFill>
-                    <a:blip r:embed="rId21">
+                    <a:blip r:embed="rId22">
                       <a:extLst>
                         <a:ext uri="{28A0092B-C50C-407E-A947-70E740481C1C}">
                           <a14:useLocalDpi xmlns:a14="http://schemas.microsoft.com/office/drawing/2010/main" val="0"/>
@@ -4648,7 +4034,7 @@
                     <pic:cNvPicPr/>
                   </pic:nvPicPr>
                   <pic:blipFill>
-                    <a:blip r:embed="rId22">
+                    <a:blip r:embed="rId23">
                       <a:extLst>
                         <a:ext uri="{28A0092B-C50C-407E-A947-70E740481C1C}">
                           <a14:useLocalDpi xmlns:a14="http://schemas.microsoft.com/office/drawing/2010/main" val="0"/>
@@ -4781,7 +4167,25 @@
           <w:sz w:val="28"/>
           <w:szCs w:val="28"/>
         </w:rPr>
-        <w:t xml:space="preserve">Once the import file has been selected, you must assign columns to each of the required SaTScan variables. For the case file, we first need to specify the column for the location ID, which in our case is DOHREGION. Click on the word “unassigned” that is to the right of the Location ID variable name, and then select DOHREGION. The next step is to repeat the same procedure for the number of cases. Since we are interested in breast cancer, we select OBREAST. The O in OBREAT stands for the Observed number of breast cancer cases. After finishing this tutorial, you can reapeat the analysis for a different cancer site such as bladder, bone or brain cancer. As a third step, assign YEAR as the date/time. For a purely spatial analysis, this step is optional. </w:t>
+        <w:t>Once the import file has been selected, you must assign columns to each of the required SaTScan variables. For the case file, we first need to specify the column for the location ID, which in our case is DOHREGION. Click on the word “unassigned” that is to the right of the Location ID variable name, and then select DOHREGION. The next step is to repeat the same procedure for the number of cases. Since we are interested in breast cancer, we select OBREAST. The O in OBREA</w:t>
+      </w:r>
+      <w:r>
+        <w:rPr>
+          <w:rFonts w:ascii="Cambria" w:hAnsi="Cambria"/>
+          <w:noProof/>
+          <w:sz w:val="28"/>
+          <w:szCs w:val="28"/>
+        </w:rPr>
+        <w:t>S</w:t>
+      </w:r>
+      <w:r>
+        <w:rPr>
+          <w:rFonts w:ascii="Cambria" w:hAnsi="Cambria"/>
+          <w:noProof/>
+          <w:sz w:val="28"/>
+          <w:szCs w:val="28"/>
+        </w:rPr>
+        <w:t xml:space="preserve">T stands for the Observed number of breast cancer cases. After finishing this tutorial, you can reapeat the analysis for a different cancer site such as bladder, bone or brain cancer. As a third step, assign YEAR as the date/time. For a purely spatial analysis, this step is optional. </w:t>
       </w:r>
     </w:p>
     <w:p>
@@ -4823,7 +4227,7 @@
                     <pic:cNvPicPr/>
                   </pic:nvPicPr>
                   <pic:blipFill>
-                    <a:blip r:embed="rId23">
+                    <a:blip r:embed="rId24">
                       <a:extLst>
                         <a:ext uri="{28A0092B-C50C-407E-A947-70E740481C1C}">
                           <a14:useLocalDpi xmlns:a14="http://schemas.microsoft.com/office/drawing/2010/main" val="0"/>
@@ -4902,7 +4306,7 @@
                     <pic:cNvPicPr/>
                   </pic:nvPicPr>
                   <pic:blipFill>
-                    <a:blip r:embed="rId24">
+                    <a:blip r:embed="rId25">
                       <a:extLst>
                         <a:ext uri="{28A0092B-C50C-407E-A947-70E740481C1C}">
                           <a14:useLocalDpi xmlns:a14="http://schemas.microsoft.com/office/drawing/2010/main" val="0"/>
@@ -5120,7 +4524,7 @@
                     <pic:cNvPicPr/>
                   </pic:nvPicPr>
                   <pic:blipFill>
-                    <a:blip r:embed="rId25">
+                    <a:blip r:embed="rId26">
                       <a:extLst>
                         <a:ext uri="{28A0092B-C50C-407E-A947-70E740481C1C}">
                           <a14:useLocalDpi xmlns:a14="http://schemas.microsoft.com/office/drawing/2010/main" val="0"/>
@@ -5212,7 +4616,7 @@
                     <pic:cNvPicPr/>
                   </pic:nvPicPr>
                   <pic:blipFill>
-                    <a:blip r:embed="rId26">
+                    <a:blip r:embed="rId27">
                       <a:extLst>
                         <a:ext uri="{28A0092B-C50C-407E-A947-70E740481C1C}">
                           <a14:useLocalDpi xmlns:a14="http://schemas.microsoft.com/office/drawing/2010/main" val="0"/>
@@ -5479,7 +4883,7 @@
                     <pic:cNvPicPr/>
                   </pic:nvPicPr>
                   <pic:blipFill>
-                    <a:blip r:embed="rId27">
+                    <a:blip r:embed="rId28">
                       <a:extLst>
                         <a:ext uri="{28A0092B-C50C-407E-A947-70E740481C1C}">
                           <a14:useLocalDpi xmlns:a14="http://schemas.microsoft.com/office/drawing/2010/main" val="0"/>
@@ -5548,7 +4952,7 @@
                     <pic:cNvPicPr/>
                   </pic:nvPicPr>
                   <pic:blipFill>
-                    <a:blip r:embed="rId28">
+                    <a:blip r:embed="rId29">
                       <a:extLst>
                         <a:ext uri="{28A0092B-C50C-407E-A947-70E740481C1C}">
                           <a14:useLocalDpi xmlns:a14="http://schemas.microsoft.com/office/drawing/2010/main" val="0"/>
@@ -5616,7 +5020,7 @@
                     <pic:cNvPicPr/>
                   </pic:nvPicPr>
                   <pic:blipFill>
-                    <a:blip r:embed="rId29">
+                    <a:blip r:embed="rId30">
                       <a:extLst>
                         <a:ext uri="{28A0092B-C50C-407E-A947-70E740481C1C}">
                           <a14:useLocalDpi xmlns:a14="http://schemas.microsoft.com/office/drawing/2010/main" val="0"/>
@@ -5747,7 +5151,7 @@
                     <pic:cNvPicPr/>
                   </pic:nvPicPr>
                   <pic:blipFill>
-                    <a:blip r:embed="rId30">
+                    <a:blip r:embed="rId31">
                       <a:extLst>
                         <a:ext uri="{28A0092B-C50C-407E-A947-70E740481C1C}">
                           <a14:useLocalDpi xmlns:a14="http://schemas.microsoft.com/office/drawing/2010/main" val="0"/>
@@ -5867,7 +5271,7 @@
                     <pic:cNvPicPr/>
                   </pic:nvPicPr>
                   <pic:blipFill>
-                    <a:blip r:embed="rId31">
+                    <a:blip r:embed="rId32">
                       <a:extLst>
                         <a:ext uri="{28A0092B-C50C-407E-A947-70E740481C1C}">
                           <a14:useLocalDpi xmlns:a14="http://schemas.microsoft.com/office/drawing/2010/main" val="0"/>
@@ -6006,7 +5410,7 @@
                     <pic:cNvPicPr/>
                   </pic:nvPicPr>
                   <pic:blipFill>
-                    <a:blip r:embed="rId32">
+                    <a:blip r:embed="rId33">
                       <a:extLst>
                         <a:ext uri="{28A0092B-C50C-407E-A947-70E740481C1C}">
                           <a14:useLocalDpi xmlns:a14="http://schemas.microsoft.com/office/drawing/2010/main" val="0"/>
@@ -6234,7 +5638,7 @@
                     <pic:cNvPicPr/>
                   </pic:nvPicPr>
                   <pic:blipFill>
-                    <a:blip r:embed="rId33">
+                    <a:blip r:embed="rId34">
                       <a:extLst>
                         <a:ext uri="{28A0092B-C50C-407E-A947-70E740481C1C}">
                           <a14:useLocalDpi xmlns:a14="http://schemas.microsoft.com/office/drawing/2010/main" val="0"/>
@@ -6291,7 +5695,7 @@
                     <pic:cNvPicPr/>
                   </pic:nvPicPr>
                   <pic:blipFill>
-                    <a:blip r:embed="rId34">
+                    <a:blip r:embed="rId35">
                       <a:extLst>
                         <a:ext uri="{28A0092B-C50C-407E-A947-70E740481C1C}">
                           <a14:useLocalDpi xmlns:a14="http://schemas.microsoft.com/office/drawing/2010/main" val="0"/>
@@ -6359,7 +5763,7 @@
                     <pic:cNvPicPr/>
                   </pic:nvPicPr>
                   <pic:blipFill>
-                    <a:blip r:embed="rId35">
+                    <a:blip r:embed="rId36">
                       <a:extLst>
                         <a:ext uri="{28A0092B-C50C-407E-A947-70E740481C1C}">
                           <a14:useLocalDpi xmlns:a14="http://schemas.microsoft.com/office/drawing/2010/main" val="0"/>
@@ -6418,7 +5822,7 @@
                     <pic:cNvPicPr/>
                   </pic:nvPicPr>
                   <pic:blipFill>
-                    <a:blip r:embed="rId36">
+                    <a:blip r:embed="rId37">
                       <a:extLst>
                         <a:ext uri="{28A0092B-C50C-407E-A947-70E740481C1C}">
                           <a14:useLocalDpi xmlns:a14="http://schemas.microsoft.com/office/drawing/2010/main" val="0"/>
@@ -6550,7 +5954,7 @@
                     <pic:cNvPicPr/>
                   </pic:nvPicPr>
                   <pic:blipFill>
-                    <a:blip r:embed="rId37">
+                    <a:blip r:embed="rId38">
                       <a:extLst>
                         <a:ext uri="{28A0092B-C50C-407E-A947-70E740481C1C}">
                           <a14:useLocalDpi xmlns:a14="http://schemas.microsoft.com/office/drawing/2010/main" val="0"/>
@@ -6701,7 +6105,7 @@
                     <pic:cNvPicPr/>
                   </pic:nvPicPr>
                   <pic:blipFill>
-                    <a:blip r:embed="rId38">
+                    <a:blip r:embed="rId39">
                       <a:extLst>
                         <a:ext uri="{28A0092B-C50C-407E-A947-70E740481C1C}">
                           <a14:useLocalDpi xmlns:a14="http://schemas.microsoft.com/office/drawing/2010/main" val="0"/>
@@ -6901,7 +6305,7 @@
                     <pic:cNvPicPr/>
                   </pic:nvPicPr>
                   <pic:blipFill>
-                    <a:blip r:embed="rId39">
+                    <a:blip r:embed="rId40">
                       <a:extLst>
                         <a:ext uri="{28A0092B-C50C-407E-A947-70E740481C1C}">
                           <a14:useLocalDpi xmlns:a14="http://schemas.microsoft.com/office/drawing/2010/main" val="0"/>
@@ -7210,7 +6614,7 @@
                     </pic:cNvPicPr>
                   </pic:nvPicPr>
                   <pic:blipFill>
-                    <a:blip r:embed="rId40" cstate="print">
+                    <a:blip r:embed="rId41" cstate="print">
                       <a:extLst>
                         <a:ext uri="{28A0092B-C50C-407E-A947-70E740481C1C}">
                           <a14:useLocalDpi xmlns:a14="http://schemas.microsoft.com/office/drawing/2010/main" val="0"/>
@@ -7405,7 +6809,7 @@
                     <pic:cNvPicPr/>
                   </pic:nvPicPr>
                   <pic:blipFill>
-                    <a:blip r:embed="rId41">
+                    <a:blip r:embed="rId42">
                       <a:extLst>
                         <a:ext uri="{28A0092B-C50C-407E-A947-70E740481C1C}">
                           <a14:useLocalDpi xmlns:a14="http://schemas.microsoft.com/office/drawing/2010/main" val="0"/>
@@ -7571,15 +6975,23 @@
       <w:r>
         <w:rPr>
           <w:rFonts w:ascii="Cambria" w:hAnsi="Cambria"/>
-          <w:b/>
-          <w:noProof/>
-          <w:sz w:val="28"/>
+          <w:noProof/>
+          <w:sz w:val="28"/>
+          <w:szCs w:val="28"/>
         </w:rPr>
         <w:drawing>
-          <wp:inline distT="0" distB="0" distL="0" distR="0" wp14:anchorId="6DC5F8EE" wp14:editId="6E6BE2C8">
-            <wp:extent cx="4935415" cy="4925156"/>
-            <wp:effectExtent l="0" t="0" r="0" b="8890"/>
-            <wp:docPr id="9" name="Picture 9" title="Final Check Input Tab"/>
+          <wp:anchor distT="0" distB="0" distL="114300" distR="114300" simplePos="0" relativeHeight="251813888" behindDoc="0" locked="0" layoutInCell="1" allowOverlap="1" wp14:anchorId="7440F05B" wp14:editId="7A51D6C8">
+            <wp:simplePos x="0" y="0"/>
+            <wp:positionH relativeFrom="column">
+              <wp:posOffset>4017645</wp:posOffset>
+            </wp:positionH>
+            <wp:positionV relativeFrom="paragraph">
+              <wp:posOffset>464185</wp:posOffset>
+            </wp:positionV>
+            <wp:extent cx="228600" cy="238125"/>
+            <wp:effectExtent l="0" t="0" r="0" b="9525"/>
+            <wp:wrapNone/>
+            <wp:docPr id="23" name="Picture 1"/>
             <wp:cNvGraphicFramePr>
               <a:graphicFrameLocks xmlns:a="http://schemas.openxmlformats.org/drawingml/2006/main" noChangeAspect="1"/>
             </wp:cNvGraphicFramePr>
@@ -7587,17 +6999,384 @@
               <a:graphicData uri="http://schemas.openxmlformats.org/drawingml/2006/picture">
                 <pic:pic xmlns:pic="http://schemas.openxmlformats.org/drawingml/2006/picture">
                   <pic:nvPicPr>
-                    <pic:cNvPr id="9" name="Input final check 5.5.1.jpg"/>
-                    <pic:cNvPicPr/>
+                    <pic:cNvPr id="0" name="Picture 1"/>
+                    <pic:cNvPicPr>
+                      <a:picLocks noChangeAspect="1" noChangeArrowheads="1"/>
+                    </pic:cNvPicPr>
                   </pic:nvPicPr>
                   <pic:blipFill>
-                    <a:blip r:embed="rId42">
+                    <a:blip r:embed="rId43" cstate="print">
                       <a:extLst>
                         <a:ext uri="{28A0092B-C50C-407E-A947-70E740481C1C}">
                           <a14:useLocalDpi xmlns:a14="http://schemas.microsoft.com/office/drawing/2010/main" val="0"/>
                         </a:ext>
                       </a:extLst>
                     </a:blip>
+                    <a:srcRect/>
+                    <a:stretch>
+                      <a:fillRect/>
+                    </a:stretch>
+                  </pic:blipFill>
+                  <pic:spPr bwMode="auto">
+                    <a:xfrm>
+                      <a:off x="0" y="0"/>
+                      <a:ext cx="228600" cy="238125"/>
+                    </a:xfrm>
+                    <a:prstGeom prst="rect">
+                      <a:avLst/>
+                    </a:prstGeom>
+                    <a:noFill/>
+                    <a:ln>
+                      <a:noFill/>
+                    </a:ln>
+                  </pic:spPr>
+                </pic:pic>
+              </a:graphicData>
+            </a:graphic>
+          </wp:anchor>
+        </w:drawing>
+      </w:r>
+      <w:r>
+        <w:rPr>
+          <w:rFonts w:ascii="Cambria" w:hAnsi="Cambria"/>
+          <w:noProof/>
+          <w:sz w:val="28"/>
+          <w:szCs w:val="28"/>
+        </w:rPr>
+        <w:drawing>
+          <wp:anchor distT="0" distB="0" distL="114300" distR="114300" simplePos="0" relativeHeight="251812864" behindDoc="0" locked="0" layoutInCell="1" allowOverlap="1" wp14:anchorId="30A99D16" wp14:editId="75FC1427">
+            <wp:simplePos x="0" y="0"/>
+            <wp:positionH relativeFrom="column">
+              <wp:posOffset>4122420</wp:posOffset>
+            </wp:positionH>
+            <wp:positionV relativeFrom="paragraph">
+              <wp:posOffset>2854960</wp:posOffset>
+            </wp:positionV>
+            <wp:extent cx="228600" cy="238125"/>
+            <wp:effectExtent l="0" t="0" r="0" b="9525"/>
+            <wp:wrapNone/>
+            <wp:docPr id="24" name="Picture 1"/>
+            <wp:cNvGraphicFramePr>
+              <a:graphicFrameLocks xmlns:a="http://schemas.openxmlformats.org/drawingml/2006/main" noChangeAspect="1"/>
+            </wp:cNvGraphicFramePr>
+            <a:graphic xmlns:a="http://schemas.openxmlformats.org/drawingml/2006/main">
+              <a:graphicData uri="http://schemas.openxmlformats.org/drawingml/2006/picture">
+                <pic:pic xmlns:pic="http://schemas.openxmlformats.org/drawingml/2006/picture">
+                  <pic:nvPicPr>
+                    <pic:cNvPr id="0" name="Picture 1"/>
+                    <pic:cNvPicPr>
+                      <a:picLocks noChangeAspect="1" noChangeArrowheads="1"/>
+                    </pic:cNvPicPr>
+                  </pic:nvPicPr>
+                  <pic:blipFill>
+                    <a:blip r:embed="rId43" cstate="print">
+                      <a:extLst>
+                        <a:ext uri="{28A0092B-C50C-407E-A947-70E740481C1C}">
+                          <a14:useLocalDpi xmlns:a14="http://schemas.microsoft.com/office/drawing/2010/main" val="0"/>
+                        </a:ext>
+                      </a:extLst>
+                    </a:blip>
+                    <a:srcRect/>
+                    <a:stretch>
+                      <a:fillRect/>
+                    </a:stretch>
+                  </pic:blipFill>
+                  <pic:spPr bwMode="auto">
+                    <a:xfrm>
+                      <a:off x="0" y="0"/>
+                      <a:ext cx="228600" cy="238125"/>
+                    </a:xfrm>
+                    <a:prstGeom prst="rect">
+                      <a:avLst/>
+                    </a:prstGeom>
+                    <a:noFill/>
+                    <a:ln>
+                      <a:noFill/>
+                    </a:ln>
+                  </pic:spPr>
+                </pic:pic>
+              </a:graphicData>
+            </a:graphic>
+          </wp:anchor>
+        </w:drawing>
+      </w:r>
+      <w:r>
+        <w:rPr>
+          <w:rFonts w:ascii="Cambria" w:hAnsi="Cambria"/>
+          <w:noProof/>
+          <w:sz w:val="28"/>
+          <w:szCs w:val="28"/>
+        </w:rPr>
+        <w:drawing>
+          <wp:anchor distT="0" distB="0" distL="114300" distR="114300" simplePos="0" relativeHeight="251811840" behindDoc="0" locked="0" layoutInCell="1" allowOverlap="1" wp14:anchorId="629E2117" wp14:editId="6768522F">
+            <wp:simplePos x="0" y="0"/>
+            <wp:positionH relativeFrom="column">
+              <wp:posOffset>83820</wp:posOffset>
+            </wp:positionH>
+            <wp:positionV relativeFrom="paragraph">
+              <wp:posOffset>1927860</wp:posOffset>
+            </wp:positionV>
+            <wp:extent cx="228600" cy="238125"/>
+            <wp:effectExtent l="0" t="0" r="0" b="9525"/>
+            <wp:wrapNone/>
+            <wp:docPr id="25" name="Picture 1"/>
+            <wp:cNvGraphicFramePr>
+              <a:graphicFrameLocks xmlns:a="http://schemas.openxmlformats.org/drawingml/2006/main" noChangeAspect="1"/>
+            </wp:cNvGraphicFramePr>
+            <a:graphic xmlns:a="http://schemas.openxmlformats.org/drawingml/2006/main">
+              <a:graphicData uri="http://schemas.openxmlformats.org/drawingml/2006/picture">
+                <pic:pic xmlns:pic="http://schemas.openxmlformats.org/drawingml/2006/picture">
+                  <pic:nvPicPr>
+                    <pic:cNvPr id="0" name="Picture 1"/>
+                    <pic:cNvPicPr>
+                      <a:picLocks noChangeAspect="1" noChangeArrowheads="1"/>
+                    </pic:cNvPicPr>
+                  </pic:nvPicPr>
+                  <pic:blipFill>
+                    <a:blip r:embed="rId43" cstate="print">
+                      <a:extLst>
+                        <a:ext uri="{28A0092B-C50C-407E-A947-70E740481C1C}">
+                          <a14:useLocalDpi xmlns:a14="http://schemas.microsoft.com/office/drawing/2010/main" val="0"/>
+                        </a:ext>
+                      </a:extLst>
+                    </a:blip>
+                    <a:srcRect/>
+                    <a:stretch>
+                      <a:fillRect/>
+                    </a:stretch>
+                  </pic:blipFill>
+                  <pic:spPr bwMode="auto">
+                    <a:xfrm>
+                      <a:off x="0" y="0"/>
+                      <a:ext cx="228600" cy="238125"/>
+                    </a:xfrm>
+                    <a:prstGeom prst="rect">
+                      <a:avLst/>
+                    </a:prstGeom>
+                    <a:noFill/>
+                    <a:ln>
+                      <a:noFill/>
+                    </a:ln>
+                  </pic:spPr>
+                </pic:pic>
+              </a:graphicData>
+            </a:graphic>
+          </wp:anchor>
+        </w:drawing>
+      </w:r>
+      <w:r>
+        <w:rPr>
+          <w:rFonts w:ascii="Cambria" w:hAnsi="Cambria"/>
+          <w:noProof/>
+          <w:sz w:val="28"/>
+          <w:szCs w:val="28"/>
+        </w:rPr>
+        <w:drawing>
+          <wp:anchor distT="0" distB="0" distL="114300" distR="114300" simplePos="0" relativeHeight="251810816" behindDoc="0" locked="0" layoutInCell="1" allowOverlap="1" wp14:anchorId="2825C552" wp14:editId="4C0F9203">
+            <wp:simplePos x="0" y="0"/>
+            <wp:positionH relativeFrom="column">
+              <wp:posOffset>83820</wp:posOffset>
+            </wp:positionH>
+            <wp:positionV relativeFrom="paragraph">
+              <wp:posOffset>3054985</wp:posOffset>
+            </wp:positionV>
+            <wp:extent cx="228600" cy="238125"/>
+            <wp:effectExtent l="0" t="0" r="0" b="9525"/>
+            <wp:wrapNone/>
+            <wp:docPr id="26" name="Picture 1"/>
+            <wp:cNvGraphicFramePr>
+              <a:graphicFrameLocks xmlns:a="http://schemas.openxmlformats.org/drawingml/2006/main" noChangeAspect="1"/>
+            </wp:cNvGraphicFramePr>
+            <a:graphic xmlns:a="http://schemas.openxmlformats.org/drawingml/2006/main">
+              <a:graphicData uri="http://schemas.openxmlformats.org/drawingml/2006/picture">
+                <pic:pic xmlns:pic="http://schemas.openxmlformats.org/drawingml/2006/picture">
+                  <pic:nvPicPr>
+                    <pic:cNvPr id="0" name="Picture 1"/>
+                    <pic:cNvPicPr>
+                      <a:picLocks noChangeAspect="1" noChangeArrowheads="1"/>
+                    </pic:cNvPicPr>
+                  </pic:nvPicPr>
+                  <pic:blipFill>
+                    <a:blip r:embed="rId43" cstate="print">
+                      <a:extLst>
+                        <a:ext uri="{28A0092B-C50C-407E-A947-70E740481C1C}">
+                          <a14:useLocalDpi xmlns:a14="http://schemas.microsoft.com/office/drawing/2010/main" val="0"/>
+                        </a:ext>
+                      </a:extLst>
+                    </a:blip>
+                    <a:srcRect/>
+                    <a:stretch>
+                      <a:fillRect/>
+                    </a:stretch>
+                  </pic:blipFill>
+                  <pic:spPr bwMode="auto">
+                    <a:xfrm>
+                      <a:off x="0" y="0"/>
+                      <a:ext cx="228600" cy="238125"/>
+                    </a:xfrm>
+                    <a:prstGeom prst="rect">
+                      <a:avLst/>
+                    </a:prstGeom>
+                    <a:noFill/>
+                    <a:ln>
+                      <a:noFill/>
+                    </a:ln>
+                  </pic:spPr>
+                </pic:pic>
+              </a:graphicData>
+            </a:graphic>
+          </wp:anchor>
+        </w:drawing>
+      </w:r>
+      <w:r>
+        <w:rPr>
+          <w:rFonts w:ascii="Cambria" w:hAnsi="Cambria"/>
+          <w:noProof/>
+          <w:sz w:val="28"/>
+          <w:szCs w:val="28"/>
+        </w:rPr>
+        <w:drawing>
+          <wp:anchor distT="0" distB="0" distL="114300" distR="114300" simplePos="0" relativeHeight="251809792" behindDoc="0" locked="0" layoutInCell="1" allowOverlap="1" wp14:anchorId="0C6151EA" wp14:editId="0C9022CD">
+            <wp:simplePos x="0" y="0"/>
+            <wp:positionH relativeFrom="column">
+              <wp:posOffset>83820</wp:posOffset>
+            </wp:positionH>
+            <wp:positionV relativeFrom="paragraph">
+              <wp:posOffset>2435860</wp:posOffset>
+            </wp:positionV>
+            <wp:extent cx="228600" cy="238125"/>
+            <wp:effectExtent l="0" t="0" r="0" b="9525"/>
+            <wp:wrapNone/>
+            <wp:docPr id="27" name="Picture 1"/>
+            <wp:cNvGraphicFramePr>
+              <a:graphicFrameLocks xmlns:a="http://schemas.openxmlformats.org/drawingml/2006/main" noChangeAspect="1"/>
+            </wp:cNvGraphicFramePr>
+            <a:graphic xmlns:a="http://schemas.openxmlformats.org/drawingml/2006/main">
+              <a:graphicData uri="http://schemas.openxmlformats.org/drawingml/2006/picture">
+                <pic:pic xmlns:pic="http://schemas.openxmlformats.org/drawingml/2006/picture">
+                  <pic:nvPicPr>
+                    <pic:cNvPr id="0" name="Picture 1"/>
+                    <pic:cNvPicPr>
+                      <a:picLocks noChangeAspect="1" noChangeArrowheads="1"/>
+                    </pic:cNvPicPr>
+                  </pic:nvPicPr>
+                  <pic:blipFill>
+                    <a:blip r:embed="rId43" cstate="print">
+                      <a:extLst>
+                        <a:ext uri="{28A0092B-C50C-407E-A947-70E740481C1C}">
+                          <a14:useLocalDpi xmlns:a14="http://schemas.microsoft.com/office/drawing/2010/main" val="0"/>
+                        </a:ext>
+                      </a:extLst>
+                    </a:blip>
+                    <a:srcRect/>
+                    <a:stretch>
+                      <a:fillRect/>
+                    </a:stretch>
+                  </pic:blipFill>
+                  <pic:spPr bwMode="auto">
+                    <a:xfrm>
+                      <a:off x="0" y="0"/>
+                      <a:ext cx="228600" cy="238125"/>
+                    </a:xfrm>
+                    <a:prstGeom prst="rect">
+                      <a:avLst/>
+                    </a:prstGeom>
+                    <a:noFill/>
+                    <a:ln>
+                      <a:noFill/>
+                    </a:ln>
+                  </pic:spPr>
+                </pic:pic>
+              </a:graphicData>
+            </a:graphic>
+          </wp:anchor>
+        </w:drawing>
+      </w:r>
+      <w:r>
+        <w:rPr>
+          <w:rFonts w:ascii="Cambria" w:hAnsi="Cambria"/>
+          <w:noProof/>
+          <w:sz w:val="28"/>
+          <w:szCs w:val="28"/>
+        </w:rPr>
+        <w:drawing>
+          <wp:anchor distT="0" distB="0" distL="114300" distR="114300" simplePos="0" relativeHeight="251808768" behindDoc="0" locked="0" layoutInCell="1" allowOverlap="1" wp14:anchorId="1093CD12" wp14:editId="112EE0AB">
+            <wp:simplePos x="0" y="0"/>
+            <wp:positionH relativeFrom="column">
+              <wp:posOffset>83820</wp:posOffset>
+            </wp:positionH>
+            <wp:positionV relativeFrom="paragraph">
+              <wp:posOffset>635635</wp:posOffset>
+            </wp:positionV>
+            <wp:extent cx="228600" cy="238125"/>
+            <wp:effectExtent l="0" t="0" r="0" b="9525"/>
+            <wp:wrapNone/>
+            <wp:docPr id="28" name="Picture 1"/>
+            <wp:cNvGraphicFramePr>
+              <a:graphicFrameLocks xmlns:a="http://schemas.openxmlformats.org/drawingml/2006/main" noChangeAspect="1"/>
+            </wp:cNvGraphicFramePr>
+            <a:graphic xmlns:a="http://schemas.openxmlformats.org/drawingml/2006/main">
+              <a:graphicData uri="http://schemas.openxmlformats.org/drawingml/2006/picture">
+                <pic:pic xmlns:pic="http://schemas.openxmlformats.org/drawingml/2006/picture">
+                  <pic:nvPicPr>
+                    <pic:cNvPr id="0" name="Picture 1"/>
+                    <pic:cNvPicPr>
+                      <a:picLocks noChangeAspect="1" noChangeArrowheads="1"/>
+                    </pic:cNvPicPr>
+                  </pic:nvPicPr>
+                  <pic:blipFill>
+                    <a:blip r:embed="rId43" cstate="print">
+                      <a:extLst>
+                        <a:ext uri="{28A0092B-C50C-407E-A947-70E740481C1C}">
+                          <a14:useLocalDpi xmlns:a14="http://schemas.microsoft.com/office/drawing/2010/main" val="0"/>
+                        </a:ext>
+                      </a:extLst>
+                    </a:blip>
+                    <a:srcRect/>
+                    <a:stretch>
+                      <a:fillRect/>
+                    </a:stretch>
+                  </pic:blipFill>
+                  <pic:spPr bwMode="auto">
+                    <a:xfrm>
+                      <a:off x="0" y="0"/>
+                      <a:ext cx="228600" cy="238125"/>
+                    </a:xfrm>
+                    <a:prstGeom prst="rect">
+                      <a:avLst/>
+                    </a:prstGeom>
+                    <a:noFill/>
+                    <a:ln>
+                      <a:noFill/>
+                    </a:ln>
+                  </pic:spPr>
+                </pic:pic>
+              </a:graphicData>
+            </a:graphic>
+          </wp:anchor>
+        </w:drawing>
+      </w:r>
+      <w:r>
+        <w:rPr>
+          <w:noProof/>
+        </w:rPr>
+        <w:drawing>
+          <wp:inline distT="0" distB="0" distL="0" distR="0" wp14:anchorId="4E6DAB47" wp14:editId="31429852">
+            <wp:extent cx="5419725" cy="5334000"/>
+            <wp:effectExtent l="0" t="0" r="9525" b="0"/>
+            <wp:docPr id="29" name="Picture 128" descr="This image shows what you should chack on the Input tab before continuing." title="Final Check of the Input Tab"/>
+            <wp:cNvGraphicFramePr>
+              <a:graphicFrameLocks xmlns:a="http://schemas.openxmlformats.org/drawingml/2006/main" noChangeAspect="1"/>
+            </wp:cNvGraphicFramePr>
+            <a:graphic xmlns:a="http://schemas.openxmlformats.org/drawingml/2006/main">
+              <a:graphicData uri="http://schemas.openxmlformats.org/drawingml/2006/picture">
+                <pic:pic xmlns:pic="http://schemas.openxmlformats.org/drawingml/2006/picture">
+                  <pic:nvPicPr>
+                    <pic:cNvPr id="1" name=""/>
+                    <pic:cNvPicPr/>
+                  </pic:nvPicPr>
+                  <pic:blipFill>
+                    <a:blip r:embed="rId44" cstate="print"/>
                     <a:stretch>
                       <a:fillRect/>
                     </a:stretch>
@@ -7605,7 +7384,7 @@
                   <pic:spPr>
                     <a:xfrm>
                       <a:off x="0" y="0"/>
-                      <a:ext cx="5006621" cy="4996214"/>
+                      <a:ext cx="5419725" cy="5334000"/>
                     </a:xfrm>
                     <a:prstGeom prst="rect">
                       <a:avLst/>
@@ -7773,7 +7552,7 @@
                     <pic:cNvPicPr/>
                   </pic:nvPicPr>
                   <pic:blipFill>
-                    <a:blip r:embed="rId43">
+                    <a:blip r:embed="rId45">
                       <a:extLst>
                         <a:ext uri="{28A0092B-C50C-407E-A947-70E740481C1C}">
                           <a14:useLocalDpi xmlns:a14="http://schemas.microsoft.com/office/drawing/2010/main" val="0"/>
@@ -7865,7 +7644,7 @@
           <w:sz w:val="28"/>
           <w:szCs w:val="28"/>
         </w:rPr>
-        <w:t xml:space="preserve">oral or a space-time scan statistic. We are not inetrested in time, so we will do a purely spatial analysis. </w:t>
+        <w:t xml:space="preserve">oral or a space-time scan statistic. We are not intrested in time, so we will do a purely spatial analysis. </w:t>
       </w:r>
     </w:p>
     <w:p>
@@ -7912,7 +7691,7 @@
                     <pic:cNvPicPr/>
                   </pic:nvPicPr>
                   <pic:blipFill>
-                    <a:blip r:embed="rId44">
+                    <a:blip r:embed="rId46">
                       <a:extLst>
                         <a:ext uri="{28A0092B-C50C-407E-A947-70E740481C1C}">
                           <a14:useLocalDpi xmlns:a14="http://schemas.microsoft.com/office/drawing/2010/main" val="0"/>
@@ -8113,7 +7892,37 @@
           <w:sz w:val="28"/>
           <w:szCs w:val="28"/>
         </w:rPr>
-        <w:t>Time Agagregation</w:t>
+        <w:t>Time A</w:t>
+      </w:r>
+      <w:r>
+        <w:rPr>
+          <w:rFonts w:ascii="Cambria" w:hAnsi="Cambria"/>
+          <w:i/>
+          <w:noProof/>
+          <w:sz w:val="28"/>
+          <w:szCs w:val="28"/>
+        </w:rPr>
+        <w:t>g</w:t>
+      </w:r>
+      <w:r>
+        <w:rPr>
+          <w:rFonts w:ascii="Cambria" w:hAnsi="Cambria"/>
+          <w:i/>
+          <w:noProof/>
+          <w:sz w:val="28"/>
+          <w:szCs w:val="28"/>
+        </w:rPr>
+        <w:t>g</w:t>
+      </w:r>
+      <w:r>
+        <w:rPr>
+          <w:rFonts w:ascii="Cambria" w:hAnsi="Cambria"/>
+          <w:i/>
+          <w:noProof/>
+          <w:sz w:val="28"/>
+          <w:szCs w:val="28"/>
+        </w:rPr>
+        <w:t>regation</w:t>
       </w:r>
       <w:r>
         <w:rPr>
@@ -8272,7 +8081,7 @@
                     <pic:cNvPicPr/>
                   </pic:nvPicPr>
                   <pic:blipFill>
-                    <a:blip r:embed="rId45">
+                    <a:blip r:embed="rId47">
                       <a:extLst>
                         <a:ext uri="{28A0092B-C50C-407E-A947-70E740481C1C}">
                           <a14:useLocalDpi xmlns:a14="http://schemas.microsoft.com/office/drawing/2010/main" val="0"/>
@@ -8455,7 +8264,7 @@
                     <pic:cNvPicPr/>
                   </pic:nvPicPr>
                   <pic:blipFill>
-                    <a:blip r:embed="rId46">
+                    <a:blip r:embed="rId48">
                       <a:extLst>
                         <a:ext uri="{28A0092B-C50C-407E-A947-70E740481C1C}">
                           <a14:useLocalDpi xmlns:a14="http://schemas.microsoft.com/office/drawing/2010/main" val="0"/>
@@ -8691,7 +8500,25 @@
           <w:sz w:val="28"/>
           <w:szCs w:val="28"/>
         </w:rPr>
-        <w:t>As a side note, the reason that the number of Monte Carlo replications always end 999, is so that the random data sets plus the one real data set is a multiple of one thousand. This ensures that the Monte carlo based p-values have a finite number of decimals, such as 0.</w:t>
+        <w:t>As a side note, the reason that the number of Monte Ca</w:t>
+      </w:r>
+      <w:r>
+        <w:rPr>
+          <w:rFonts w:ascii="Cambria" w:hAnsi="Cambria"/>
+          <w:noProof/>
+          <w:sz w:val="28"/>
+          <w:szCs w:val="28"/>
+        </w:rPr>
+        <w:t>rlo replications always end 999</w:t>
+      </w:r>
+      <w:r>
+        <w:rPr>
+          <w:rFonts w:ascii="Cambria" w:hAnsi="Cambria"/>
+          <w:noProof/>
+          <w:sz w:val="28"/>
+          <w:szCs w:val="28"/>
+        </w:rPr>
+        <w:t xml:space="preserve"> is that the random data sets plus the one real data set is a multiple of one thousand. This ensures that the Monte carlo based p-values have a finite number of decimals, such as 0.</w:t>
       </w:r>
       <w:r>
         <w:rPr>
@@ -8800,7 +8627,7 @@
                     <pic:cNvPicPr/>
                   </pic:nvPicPr>
                   <pic:blipFill>
-                    <a:blip r:embed="rId47">
+                    <a:blip r:embed="rId49">
                       <a:extLst>
                         <a:ext uri="{28A0092B-C50C-407E-A947-70E740481C1C}">
                           <a14:useLocalDpi xmlns:a14="http://schemas.microsoft.com/office/drawing/2010/main" val="0"/>
@@ -8984,16 +8811,34 @@
           <w:sz w:val="28"/>
           <w:szCs w:val="28"/>
         </w:rPr>
-        <w:t xml:space="preserve">results of the </w:t>
-      </w:r>
-      <w:r>
-        <w:rPr>
-          <w:rFonts w:ascii="Cambria" w:hAnsi="Cambria"/>
-          <w:noProof/>
-          <w:sz w:val="28"/>
-          <w:szCs w:val="28"/>
-        </w:rPr>
-        <w:t xml:space="preserve"> of the scan sttaistic analysis</w:t>
+        <w:t>results of the scan st</w:t>
+      </w:r>
+      <w:r>
+        <w:rPr>
+          <w:rFonts w:ascii="Cambria" w:hAnsi="Cambria"/>
+          <w:noProof/>
+          <w:sz w:val="28"/>
+          <w:szCs w:val="28"/>
+        </w:rPr>
+        <w:t>a</w:t>
+      </w:r>
+      <w:r>
+        <w:rPr>
+          <w:rFonts w:ascii="Cambria" w:hAnsi="Cambria"/>
+          <w:noProof/>
+          <w:sz w:val="28"/>
+          <w:szCs w:val="28"/>
+        </w:rPr>
+        <w:t>t</w:t>
+      </w:r>
+      <w:r>
+        <w:rPr>
+          <w:rFonts w:ascii="Cambria" w:hAnsi="Cambria"/>
+          <w:noProof/>
+          <w:sz w:val="28"/>
+          <w:szCs w:val="28"/>
+        </w:rPr>
+        <w:t>istic analysis</w:t>
       </w:r>
       <w:r>
         <w:rPr>
@@ -9120,7 +8965,7 @@
                     <pic:cNvPicPr/>
                   </pic:nvPicPr>
                   <pic:blipFill>
-                    <a:blip r:embed="rId48">
+                    <a:blip r:embed="rId50">
                       <a:extLst>
                         <a:ext uri="{28A0092B-C50C-407E-A947-70E740481C1C}">
                           <a14:useLocalDpi xmlns:a14="http://schemas.microsoft.com/office/drawing/2010/main" val="0"/>
@@ -9287,10 +9132,10 @@
           <w:szCs w:val="28"/>
         </w:rPr>
         <w:drawing>
-          <wp:inline distT="0" distB="0" distL="0" distR="0" wp14:anchorId="128DAF9E" wp14:editId="72882DFA">
-            <wp:extent cx="5011303" cy="3657600"/>
-            <wp:effectExtent l="0" t="0" r="0" b="0"/>
-            <wp:docPr id="13" name="Picture 13" title="Output tab"/>
+          <wp:inline distT="0" distB="0" distL="0" distR="0" wp14:anchorId="69CF8625" wp14:editId="1F557B14">
+            <wp:extent cx="4284921" cy="3114706"/>
+            <wp:effectExtent l="0" t="0" r="1905" b="0"/>
+            <wp:docPr id="272" name="Picture 272" descr="This picture illustrates the three sections of the Output tab." title="Three Sections of the Output Tab"/>
             <wp:cNvGraphicFramePr>
               <a:graphicFrameLocks xmlns:a="http://schemas.openxmlformats.org/drawingml/2006/main" noChangeAspect="1"/>
             </wp:cNvGraphicFramePr>
@@ -9298,11 +9143,11 @@
               <a:graphicData uri="http://schemas.openxmlformats.org/drawingml/2006/picture">
                 <pic:pic xmlns:pic="http://schemas.openxmlformats.org/drawingml/2006/picture">
                   <pic:nvPicPr>
-                    <pic:cNvPr id="13" name="7.0.2 Output Tab.jpg"/>
+                    <pic:cNvPr id="272" name="Image sec 7.0.2.jpg"/>
                     <pic:cNvPicPr/>
                   </pic:nvPicPr>
                   <pic:blipFill>
-                    <a:blip r:embed="rId49">
+                    <a:blip r:embed="rId51">
                       <a:extLst>
                         <a:ext uri="{28A0092B-C50C-407E-A947-70E740481C1C}">
                           <a14:useLocalDpi xmlns:a14="http://schemas.microsoft.com/office/drawing/2010/main" val="0"/>
@@ -9316,7 +9161,7 @@
                   <pic:spPr>
                     <a:xfrm>
                       <a:off x="0" y="0"/>
-                      <a:ext cx="5023583" cy="3666563"/>
+                      <a:ext cx="4297039" cy="3123514"/>
                     </a:xfrm>
                     <a:prstGeom prst="rect">
                       <a:avLst/>
@@ -9364,10 +9209,10 @@
           <w:noProof/>
         </w:rPr>
         <w:drawing>
-          <wp:inline distT="0" distB="0" distL="0" distR="0" wp14:anchorId="301BBE27" wp14:editId="065319F1">
+          <wp:inline distT="0" distB="0" distL="0" distR="0" wp14:anchorId="301BBE27" wp14:editId="04C81283">
             <wp:extent cx="238125" cy="200025"/>
             <wp:effectExtent l="0" t="0" r="9525" b="9525"/>
-            <wp:docPr id="4" name="Picture 4" title="Selection Button"/>
+            <wp:docPr id="4" name="Picture 4" descr="This button allows you to modify or select the location of the SaTScan output file." title="... Button"/>
             <wp:cNvGraphicFramePr>
               <a:graphicFrameLocks xmlns:a="http://schemas.openxmlformats.org/drawingml/2006/main" noChangeAspect="1"/>
             </wp:cNvGraphicFramePr>
@@ -9379,7 +9224,7 @@
                     <pic:cNvPicPr/>
                   </pic:nvPicPr>
                   <pic:blipFill>
-                    <a:blip r:embed="rId50" cstate="print"/>
+                    <a:blip r:embed="rId52" cstate="print"/>
                     <a:stretch>
                       <a:fillRect/>
                     </a:stretch>
@@ -9517,7 +9362,7 @@
                     <pic:cNvPicPr/>
                   </pic:nvPicPr>
                   <pic:blipFill>
-                    <a:blip r:embed="rId51">
+                    <a:blip r:embed="rId53">
                       <a:extLst>
                         <a:ext uri="{28A0092B-C50C-407E-A947-70E740481C1C}">
                           <a14:useLocalDpi xmlns:a14="http://schemas.microsoft.com/office/drawing/2010/main" val="0"/>
@@ -9584,10 +9429,10 @@
           <w:szCs w:val="28"/>
         </w:rPr>
         <w:drawing>
-          <wp:inline distT="0" distB="0" distL="0" distR="0" wp14:anchorId="3AB3FCDB" wp14:editId="4DA15A48">
+          <wp:inline distT="0" distB="0" distL="0" distR="0" wp14:anchorId="70CB3B34" wp14:editId="195A783A">
             <wp:extent cx="6267450" cy="3629025"/>
             <wp:effectExtent l="0" t="0" r="0" b="9525"/>
-            <wp:docPr id="275" name="Picture 275" descr="This image shows the selections that can be made on the Spatial Output tab." title="Spatial Output Tab"/>
+            <wp:docPr id="9" name="Picture 9" descr="This image shows the selections that can be made on the Spatial Output tab." title="Spatial Output Tab"/>
             <wp:cNvGraphicFramePr>
               <a:graphicFrameLocks xmlns:a="http://schemas.openxmlformats.org/drawingml/2006/main" noChangeAspect="1"/>
             </wp:cNvGraphicFramePr>
@@ -9595,11 +9440,11 @@
               <a:graphicData uri="http://schemas.openxmlformats.org/drawingml/2006/picture">
                 <pic:pic xmlns:pic="http://schemas.openxmlformats.org/drawingml/2006/picture">
                   <pic:nvPicPr>
-                    <pic:cNvPr id="275" name="Image sec 7.0.5.jpg"/>
+                    <pic:cNvPr id="9" name="Image sec 7.0.5 update.jpg"/>
                     <pic:cNvPicPr/>
                   </pic:nvPicPr>
                   <pic:blipFill>
-                    <a:blip r:embed="rId52">
+                    <a:blip r:embed="rId54">
                       <a:extLst>
                         <a:ext uri="{28A0092B-C50C-407E-A947-70E740481C1C}">
                           <a14:useLocalDpi xmlns:a14="http://schemas.microsoft.com/office/drawing/2010/main" val="0"/>
@@ -9693,14 +9538,6 @@
           <w:sz w:val="28"/>
           <w:szCs w:val="28"/>
         </w:rPr>
-        <w:t xml:space="preserve"> </w:t>
-      </w:r>
-      <w:r>
-        <w:rPr>
-          <w:rFonts w:ascii="Cambria" w:hAnsi="Cambria"/>
-          <w:sz w:val="28"/>
-          <w:szCs w:val="28"/>
-        </w:rPr>
         <w:t>In SaTScan there are options to report a different number of these overlapping clusters based on different criteria. For this tutorial, select ‘No Geographical Overlap’, which is the most restrictive choice.</w:t>
       </w:r>
       <w:r>
@@ -9728,6 +9565,7 @@
         <w:rPr>
           <w:rFonts w:ascii="Cambria" w:hAnsi="Cambria"/>
           <w:b/>
+          <w:sz w:val="28"/>
         </w:rPr>
       </w:pPr>
       <w:r>
@@ -9744,6 +9582,15 @@
         <w:jc w:val="both"/>
         <w:rPr>
           <w:rFonts w:ascii="Cambria" w:hAnsi="Cambria"/>
+          <w:b/>
+        </w:rPr>
+      </w:pPr>
+    </w:p>
+    <w:p>
+      <w:pPr>
+        <w:jc w:val="both"/>
+        <w:rPr>
+          <w:rFonts w:ascii="Cambria" w:hAnsi="Cambria"/>
           <w:noProof/>
           <w:sz w:val="28"/>
           <w:szCs w:val="28"/>
@@ -9757,10 +9604,10 @@
           <w:szCs w:val="28"/>
         </w:rPr>
         <w:drawing>
-          <wp:inline distT="0" distB="0" distL="0" distR="0" wp14:anchorId="6329B16B" wp14:editId="47F331D2">
+          <wp:inline distT="0" distB="0" distL="0" distR="0" wp14:anchorId="37D2E162" wp14:editId="4EF365A8">
             <wp:extent cx="6276975" cy="2543175"/>
             <wp:effectExtent l="0" t="0" r="9525" b="9525"/>
-            <wp:docPr id="276" name="Picture 276" descr="This image shows the selections that can be made on theSpatial Output tab." title="Spatial Output Tab"/>
+            <wp:docPr id="22" name="Picture 22" descr="This image shows the selections that can be made on theSpatial Output tab and the location of the Other Output Tab." title="Spatial Output Tab"/>
             <wp:cNvGraphicFramePr>
               <a:graphicFrameLocks xmlns:a="http://schemas.openxmlformats.org/drawingml/2006/main" noChangeAspect="1"/>
             </wp:cNvGraphicFramePr>
@@ -9768,11 +9615,11 @@
               <a:graphicData uri="http://schemas.openxmlformats.org/drawingml/2006/picture">
                 <pic:pic xmlns:pic="http://schemas.openxmlformats.org/drawingml/2006/picture">
                   <pic:nvPicPr>
-                    <pic:cNvPr id="276" name="Image sec 7.0.6.jpg"/>
+                    <pic:cNvPr id="22" name="Image sec 7.0.6 update.jpg"/>
                     <pic:cNvPicPr/>
                   </pic:nvPicPr>
                   <pic:blipFill>
-                    <a:blip r:embed="rId53">
+                    <a:blip r:embed="rId55">
                       <a:extLst>
                         <a:ext uri="{28A0092B-C50C-407E-A947-70E740481C1C}">
                           <a14:useLocalDpi xmlns:a14="http://schemas.microsoft.com/office/drawing/2010/main" val="0"/>
@@ -9850,10 +9697,10 @@
           <w:szCs w:val="28"/>
         </w:rPr>
         <w:drawing>
-          <wp:inline distT="0" distB="0" distL="0" distR="0" wp14:anchorId="75ABA1ED" wp14:editId="27F439CC">
+          <wp:inline distT="0" distB="0" distL="0" distR="0" wp14:anchorId="75ABA1ED" wp14:editId="62D96D01">
             <wp:extent cx="6543675" cy="3752850"/>
             <wp:effectExtent l="0" t="0" r="9525" b="0"/>
-            <wp:docPr id="277" name="Picture 277" descr="This image shows the selections that can be made on the Other Output tab." title="Other Spatial Tab"/>
+            <wp:docPr id="277" name="Picture 277" descr="This image shows the selections that can be made on the Other Output tab." title="Other Output Tab"/>
             <wp:cNvGraphicFramePr>
               <a:graphicFrameLocks xmlns:a="http://schemas.openxmlformats.org/drawingml/2006/main" noChangeAspect="1"/>
             </wp:cNvGraphicFramePr>
@@ -9865,7 +9712,7 @@
                     <pic:cNvPicPr/>
                   </pic:nvPicPr>
                   <pic:blipFill>
-                    <a:blip r:embed="rId54">
+                    <a:blip r:embed="rId56">
                       <a:extLst>
                         <a:ext uri="{28A0092B-C50C-407E-A947-70E740481C1C}">
                           <a14:useLocalDpi xmlns:a14="http://schemas.microsoft.com/office/drawing/2010/main" val="0"/>
@@ -10186,40 +10033,11 @@
           <w:sz w:val="28"/>
           <w:szCs w:val="28"/>
         </w:rPr>
-        <w:t xml:space="preserve">From Menu: </w:t>
-      </w:r>
-      <w:r>
-        <w:rPr>
-          <w:rFonts w:ascii="Cambria" w:hAnsi="Cambria"/>
-          <w:noProof/>
-          <w:sz w:val="28"/>
-          <w:szCs w:val="28"/>
-        </w:rPr>
-        <w:t>Session &gt; Execute</w:t>
-      </w:r>
-    </w:p>
-    <w:p>
-      <w:pPr>
-        <w:jc w:val="both"/>
-        <w:rPr>
-          <w:rFonts w:ascii="Cambria" w:hAnsi="Cambria"/>
-          <w:noProof/>
-          <w:sz w:val="28"/>
-          <w:szCs w:val="28"/>
-        </w:rPr>
-      </w:pPr>
-      <w:r>
-        <w:rPr>
-          <w:rFonts w:ascii="Cambria" w:hAnsi="Cambria"/>
-          <w:noProof/>
-          <w:sz w:val="28"/>
-          <w:szCs w:val="28"/>
-        </w:rPr>
         <w:drawing>
-          <wp:inline distT="0" distB="0" distL="0" distR="0" wp14:anchorId="5E4C5564" wp14:editId="45B233AB">
-            <wp:extent cx="2457450" cy="1019175"/>
-            <wp:effectExtent l="0" t="0" r="0" b="9525"/>
-            <wp:docPr id="278" name="Picture 278" descr="This image shows how to execute the session from the menu." title="Executing the Session from the Menu"/>
+          <wp:inline distT="0" distB="0" distL="0" distR="0" wp14:anchorId="77A97445" wp14:editId="1715F7F4">
+            <wp:extent cx="2260109" cy="682388"/>
+            <wp:effectExtent l="0" t="0" r="6985" b="3810"/>
+            <wp:docPr id="31" name="Picture 31" descr="This image show how to execute a session from the menu" title="Execute Session Menu"/>
             <wp:cNvGraphicFramePr>
               <a:graphicFrameLocks xmlns:a="http://schemas.openxmlformats.org/drawingml/2006/main" noChangeAspect="1"/>
             </wp:cNvGraphicFramePr>
@@ -10227,11 +10045,11 @@
               <a:graphicData uri="http://schemas.openxmlformats.org/drawingml/2006/picture">
                 <pic:pic xmlns:pic="http://schemas.openxmlformats.org/drawingml/2006/picture">
                   <pic:nvPicPr>
-                    <pic:cNvPr id="278" name="Image sec 7.0.8.jpg"/>
+                    <pic:cNvPr id="31" name="menu execute.jpg"/>
                     <pic:cNvPicPr/>
                   </pic:nvPicPr>
                   <pic:blipFill>
-                    <a:blip r:embed="rId55">
+                    <a:blip r:embed="rId57">
                       <a:extLst>
                         <a:ext uri="{28A0092B-C50C-407E-A947-70E740481C1C}">
                           <a14:useLocalDpi xmlns:a14="http://schemas.microsoft.com/office/drawing/2010/main" val="0"/>
@@ -10245,7 +10063,7 @@
                   <pic:spPr>
                     <a:xfrm>
                       <a:off x="0" y="0"/>
-                      <a:ext cx="2457450" cy="1019175"/>
+                      <a:ext cx="2409000" cy="727342"/>
                     </a:xfrm>
                     <a:prstGeom prst="rect">
                       <a:avLst/>
@@ -10257,14 +10075,45 @@
           </wp:inline>
         </w:drawing>
       </w:r>
-      <w:r>
-        <w:rPr>
-          <w:rFonts w:ascii="Cambria" w:hAnsi="Cambria"/>
-          <w:noProof/>
-          <w:sz w:val="28"/>
-          <w:szCs w:val="28"/>
-        </w:rPr>
-        <w:t xml:space="preserve"> </w:t>
+    </w:p>
+    <w:p>
+      <w:pPr>
+        <w:jc w:val="both"/>
+        <w:rPr>
+          <w:rFonts w:ascii="Cambria" w:hAnsi="Cambria"/>
+          <w:noProof/>
+          <w:sz w:val="28"/>
+          <w:szCs w:val="28"/>
+        </w:rPr>
+      </w:pPr>
+    </w:p>
+    <w:p>
+      <w:pPr>
+        <w:jc w:val="both"/>
+        <w:rPr>
+          <w:rFonts w:ascii="Cambria" w:hAnsi="Cambria"/>
+          <w:noProof/>
+          <w:sz w:val="28"/>
+          <w:szCs w:val="28"/>
+        </w:rPr>
+      </w:pPr>
+      <w:r>
+        <w:rPr>
+          <w:rFonts w:ascii="Cambria" w:hAnsi="Cambria"/>
+          <w:noProof/>
+          <w:sz w:val="28"/>
+          <w:szCs w:val="28"/>
+        </w:rPr>
+        <w:t xml:space="preserve">From Menu: </w:t>
+      </w:r>
+      <w:r>
+        <w:rPr>
+          <w:rFonts w:ascii="Cambria" w:hAnsi="Cambria"/>
+          <w:noProof/>
+          <w:sz w:val="28"/>
+          <w:szCs w:val="28"/>
+        </w:rPr>
+        <w:t>Session &gt; Execute</w:t>
       </w:r>
     </w:p>
     <w:p>
@@ -10349,7 +10198,7 @@
                     <pic:cNvPicPr/>
                   </pic:nvPicPr>
                   <pic:blipFill>
-                    <a:blip r:embed="rId56">
+                    <a:blip r:embed="rId58">
                       <a:extLst>
                         <a:ext uri="{28A0092B-C50C-407E-A947-70E740481C1C}">
                           <a14:useLocalDpi xmlns:a14="http://schemas.microsoft.com/office/drawing/2010/main" val="0"/>
@@ -10557,7 +10406,7 @@
           <w:sz w:val="28"/>
           <w:szCs w:val="28"/>
         </w:rPr>
-        <w:t xml:space="preserve">also saved in the file that you </w:t>
+        <w:t xml:space="preserve">saved in the file that you </w:t>
       </w:r>
       <w:r>
         <w:rPr>
@@ -10631,7 +10480,7 @@
                     <pic:cNvPicPr/>
                   </pic:nvPicPr>
                   <pic:blipFill>
-                    <a:blip r:embed="rId57" cstate="print"/>
+                    <a:blip r:embed="rId59" cstate="print"/>
                     <a:stretch>
                       <a:fillRect/>
                     </a:stretch>
@@ -10917,7 +10766,7 @@
                     <pic:cNvPicPr/>
                   </pic:nvPicPr>
                   <pic:blipFill>
-                    <a:blip r:embed="rId58" cstate="print"/>
+                    <a:blip r:embed="rId60" cstate="print"/>
                     <a:stretch>
                       <a:fillRect/>
                     </a:stretch>
@@ -11108,7 +10957,7 @@
                     <pic:cNvPicPr/>
                   </pic:nvPicPr>
                   <pic:blipFill>
-                    <a:blip r:embed="rId59">
+                    <a:blip r:embed="rId61">
                       <a:extLst>
                         <a:ext uri="{28A0092B-C50C-407E-A947-70E740481C1C}">
                           <a14:useLocalDpi xmlns:a14="http://schemas.microsoft.com/office/drawing/2010/main" val="0"/>
@@ -11319,7 +11168,7 @@
                     <pic:cNvPicPr/>
                   </pic:nvPicPr>
                   <pic:blipFill>
-                    <a:blip r:embed="rId60">
+                    <a:blip r:embed="rId62">
                       <a:extLst>
                         <a:ext uri="{28A0092B-C50C-407E-A947-70E740481C1C}">
                           <a14:useLocalDpi xmlns:a14="http://schemas.microsoft.com/office/drawing/2010/main" val="0"/>
@@ -11517,10 +11366,10 @@
           <w:szCs w:val="28"/>
         </w:rPr>
         <w:drawing>
-          <wp:inline distT="0" distB="0" distL="0" distR="0" wp14:anchorId="45FD03F8" wp14:editId="3875761B">
+          <wp:inline distT="0" distB="0" distL="0" distR="0" wp14:anchorId="45FD03F8" wp14:editId="00E1D869">
             <wp:extent cx="6858000" cy="5264150"/>
             <wp:effectExtent l="0" t="0" r="0" b="0"/>
-            <wp:docPr id="282" name="Picture 282" title="Goggle Map"/>
+            <wp:docPr id="282" name="Picture 282" title="Google Earth Map"/>
             <wp:cNvGraphicFramePr>
               <a:graphicFrameLocks xmlns:a="http://schemas.openxmlformats.org/drawingml/2006/main" noChangeAspect="1"/>
             </wp:cNvGraphicFramePr>
@@ -11532,7 +11381,7 @@
                     <pic:cNvPicPr/>
                   </pic:nvPicPr>
                   <pic:blipFill>
-                    <a:blip r:embed="rId61">
+                    <a:blip r:embed="rId63">
                       <a:extLst>
                         <a:ext uri="{28A0092B-C50C-407E-A947-70E740481C1C}">
                           <a14:useLocalDpi xmlns:a14="http://schemas.microsoft.com/office/drawing/2010/main" val="0"/>
@@ -11902,7 +11751,7 @@
                     <pic:cNvPicPr/>
                   </pic:nvPicPr>
                   <pic:blipFill>
-                    <a:blip r:embed="rId62">
+                    <a:blip r:embed="rId64">
                       <a:extLst>
                         <a:ext uri="{28A0092B-C50C-407E-A947-70E740481C1C}">
                           <a14:useLocalDpi xmlns:a14="http://schemas.microsoft.com/office/drawing/2010/main" val="0"/>
@@ -11986,7 +11835,7 @@
                     </pic:cNvPicPr>
                   </pic:nvPicPr>
                   <pic:blipFill>
-                    <a:blip r:embed="rId63" cstate="print">
+                    <a:blip r:embed="rId65" cstate="print">
                       <a:extLst>
                         <a:ext uri="{28A0092B-C50C-407E-A947-70E740481C1C}">
                           <a14:useLocalDpi xmlns:a14="http://schemas.microsoft.com/office/drawing/2010/main" val="0"/>
@@ -12188,7 +12037,7 @@
                     <pic:cNvPicPr/>
                   </pic:nvPicPr>
                   <pic:blipFill>
-                    <a:blip r:embed="rId64">
+                    <a:blip r:embed="rId66">
                       <a:extLst>
                         <a:ext uri="{28A0092B-C50C-407E-A947-70E740481C1C}">
                           <a14:useLocalDpi xmlns:a14="http://schemas.microsoft.com/office/drawing/2010/main" val="0"/>
@@ -12373,7 +12222,7 @@
                     <pic:cNvPicPr/>
                   </pic:nvPicPr>
                   <pic:blipFill>
-                    <a:blip r:embed="rId65">
+                    <a:blip r:embed="rId67">
                       <a:extLst>
                         <a:ext uri="{28A0092B-C50C-407E-A947-70E740481C1C}">
                           <a14:useLocalDpi xmlns:a14="http://schemas.microsoft.com/office/drawing/2010/main" val="0"/>
@@ -12491,7 +12340,6 @@
           <w:szCs w:val="28"/>
         </w:rPr>
       </w:pPr>
-      <w:bookmarkStart w:id="0" w:name="_GoBack"/>
       <w:r>
         <w:rPr>
           <w:rFonts w:ascii="Cambria" w:hAnsi="Cambria"/>
@@ -12515,7 +12363,7 @@
                     <pic:cNvPicPr/>
                   </pic:nvPicPr>
                   <pic:blipFill>
-                    <a:blip r:embed="rId66">
+                    <a:blip r:embed="rId68">
                       <a:extLst>
                         <a:ext uri="{28A0092B-C50C-407E-A947-70E740481C1C}">
                           <a14:useLocalDpi xmlns:a14="http://schemas.microsoft.com/office/drawing/2010/main" val="0"/>
@@ -12541,7 +12389,6 @@
           </wp:inline>
         </w:drawing>
       </w:r>
-      <w:bookmarkEnd w:id="0"/>
     </w:p>
     <w:p>
       <w:pPr>
@@ -12984,7 +12831,7 @@
         </w:rPr>
         <w:t xml:space="preserve">We also strongly recommend using the SaTScan User Guide. The User Guide is automatically downloaded together with the software, and can be found as a pdf file in the SaTScan directory. It can also be downloaded directly from the SaTScan web site: </w:t>
       </w:r>
-      <w:hyperlink r:id="rId67" w:history="1">
+      <w:hyperlink r:id="rId69" w:history="1">
         <w:r>
           <w:rPr>
             <w:rStyle w:val="Hyperlink"/>
@@ -12993,7 +12840,27 @@
             <w:sz w:val="28"/>
             <w:szCs w:val="28"/>
           </w:rPr>
-          <w:t>http://www.satscan.org/techdoc.html</w:t>
+          <w:t>http://www.</w:t>
+        </w:r>
+        <w:r>
+          <w:rPr>
+            <w:rStyle w:val="Hyperlink"/>
+            <w:rFonts w:ascii="Cambria" w:hAnsi="Cambria"/>
+            <w:noProof/>
+            <w:sz w:val="28"/>
+            <w:szCs w:val="28"/>
+          </w:rPr>
+          <w:t>s</w:t>
+        </w:r>
+        <w:r>
+          <w:rPr>
+            <w:rStyle w:val="Hyperlink"/>
+            <w:rFonts w:ascii="Cambria" w:hAnsi="Cambria"/>
+            <w:noProof/>
+            <w:sz w:val="28"/>
+            <w:szCs w:val="28"/>
+          </w:rPr>
+          <w:t>atscan.org/techdoc.html</w:t>
         </w:r>
       </w:hyperlink>
       <w:r>
@@ -13104,7 +12971,7 @@
         </w:rPr>
         <w:t>Kulldorff M. A spatial scan statistic. Communications in Statistics: Theory and Methods, 1997; 26:1481-1496. [</w:t>
       </w:r>
-      <w:hyperlink r:id="rId68" w:history="1">
+      <w:hyperlink r:id="rId70" w:history="1">
         <w:proofErr w:type="gramStart"/>
         <w:r>
           <w:rPr>
@@ -13113,7 +12980,25 @@
             <w:sz w:val="28"/>
             <w:szCs w:val="28"/>
           </w:rPr>
-          <w:t>online</w:t>
+          <w:t>onl</w:t>
+        </w:r>
+        <w:r>
+          <w:rPr>
+            <w:rStyle w:val="Hyperlink"/>
+            <w:rFonts w:ascii="Cambria" w:hAnsi="Cambria"/>
+            <w:sz w:val="28"/>
+            <w:szCs w:val="28"/>
+          </w:rPr>
+          <w:t>i</w:t>
+        </w:r>
+        <w:r>
+          <w:rPr>
+            <w:rStyle w:val="Hyperlink"/>
+            <w:rFonts w:ascii="Cambria" w:hAnsi="Cambria"/>
+            <w:sz w:val="28"/>
+            <w:szCs w:val="28"/>
+          </w:rPr>
+          <w:t>ne</w:t>
         </w:r>
         <w:proofErr w:type="gramEnd"/>
       </w:hyperlink>
@@ -13226,7 +13111,7 @@
         </w:rPr>
         <w:t>Breast cancer in northeastern United States: A geographical analysis. American Journal of Epidemiology, 146:161-170, 1997. [</w:t>
       </w:r>
-      <w:hyperlink r:id="rId69" w:history="1">
+      <w:hyperlink r:id="rId71" w:history="1">
         <w:proofErr w:type="gramStart"/>
         <w:r>
           <w:rPr>
@@ -13235,7 +13120,25 @@
             <w:sz w:val="28"/>
             <w:szCs w:val="28"/>
           </w:rPr>
-          <w:t>online</w:t>
+          <w:t>o</w:t>
+        </w:r>
+        <w:r>
+          <w:rPr>
+            <w:rStyle w:val="Hyperlink"/>
+            <w:rFonts w:ascii="Cambria" w:hAnsi="Cambria"/>
+            <w:sz w:val="28"/>
+            <w:szCs w:val="28"/>
+          </w:rPr>
+          <w:t>n</w:t>
+        </w:r>
+        <w:r>
+          <w:rPr>
+            <w:rStyle w:val="Hyperlink"/>
+            <w:rFonts w:ascii="Cambria" w:hAnsi="Cambria"/>
+            <w:sz w:val="28"/>
+            <w:szCs w:val="28"/>
+          </w:rPr>
+          <w:t>line</w:t>
         </w:r>
         <w:proofErr w:type="gramEnd"/>
       </w:hyperlink>
@@ -13304,7 +13207,7 @@
         </w:rPr>
         <w:t>[</w:t>
       </w:r>
-      <w:hyperlink r:id="rId70" w:history="1">
+      <w:hyperlink r:id="rId72" w:history="1">
         <w:proofErr w:type="gramStart"/>
         <w:r>
           <w:rPr>
@@ -13313,7 +13216,25 @@
             <w:sz w:val="28"/>
             <w:szCs w:val="28"/>
           </w:rPr>
-          <w:t>online</w:t>
+          <w:t>o</w:t>
+        </w:r>
+        <w:r>
+          <w:rPr>
+            <w:rStyle w:val="Hyperlink"/>
+            <w:rFonts w:ascii="Cambria" w:hAnsi="Cambria"/>
+            <w:sz w:val="28"/>
+            <w:szCs w:val="28"/>
+          </w:rPr>
+          <w:t>n</w:t>
+        </w:r>
+        <w:r>
+          <w:rPr>
+            <w:rStyle w:val="Hyperlink"/>
+            <w:rFonts w:ascii="Cambria" w:hAnsi="Cambria"/>
+            <w:sz w:val="28"/>
+            <w:szCs w:val="28"/>
+          </w:rPr>
+          <w:t>line</w:t>
         </w:r>
         <w:proofErr w:type="gramEnd"/>
       </w:hyperlink>
@@ -13365,7 +13286,7 @@
         </w:rPr>
         <w:t xml:space="preserve">Additional references of both a methodological and applied nature can be found in the SaTScan User Guide: </w:t>
       </w:r>
-      <w:hyperlink r:id="rId71" w:history="1">
+      <w:hyperlink r:id="rId73" w:history="1">
         <w:r>
           <w:rPr>
             <w:rStyle w:val="Hyperlink"/>
@@ -13374,7 +13295,27 @@
             <w:sz w:val="28"/>
             <w:szCs w:val="28"/>
           </w:rPr>
-          <w:t>http://www.satscan.org/techdoc.html</w:t>
+          <w:t>http://ww</w:t>
+        </w:r>
+        <w:r>
+          <w:rPr>
+            <w:rStyle w:val="Hyperlink"/>
+            <w:rFonts w:ascii="Cambria" w:hAnsi="Cambria"/>
+            <w:noProof/>
+            <w:sz w:val="28"/>
+            <w:szCs w:val="28"/>
+          </w:rPr>
+          <w:t>w</w:t>
+        </w:r>
+        <w:r>
+          <w:rPr>
+            <w:rStyle w:val="Hyperlink"/>
+            <w:rFonts w:ascii="Cambria" w:hAnsi="Cambria"/>
+            <w:noProof/>
+            <w:sz w:val="28"/>
+            <w:szCs w:val="28"/>
+          </w:rPr>
+          <w:t>.satscan.org/techdoc.html</w:t>
         </w:r>
       </w:hyperlink>
       <w:r>
@@ -13526,7 +13467,7 @@
           <w:szCs w:val="28"/>
         </w:rPr>
       </w:pPr>
-      <w:hyperlink r:id="rId72" w:history="1">
+      <w:hyperlink r:id="rId74" w:history="1">
         <w:r>
           <w:rPr>
             <w:rStyle w:val="Hyperlink"/>
@@ -13588,7 +13529,7 @@
           <w:szCs w:val="28"/>
         </w:rPr>
       </w:pPr>
-      <w:hyperlink r:id="rId73" w:history="1">
+      <w:hyperlink r:id="rId75" w:history="1">
         <w:r>
           <w:rPr>
             <w:rStyle w:val="Hyperlink"/>
@@ -13680,7 +13621,7 @@
           <w:lang w:val="sv-SE"/>
         </w:rPr>
       </w:pPr>
-      <w:hyperlink r:id="rId74" w:history="1">
+      <w:hyperlink r:id="rId76" w:history="1">
         <w:r>
           <w:rPr>
             <w:rStyle w:val="Hyperlink"/>
@@ -13797,7 +13738,7 @@
       </w:r>
     </w:p>
     <w:sectPr>
-      <w:footerReference w:type="default" r:id="rId75"/>
+      <w:footerReference w:type="default" r:id="rId77"/>
       <w:pgSz w:w="12240" w:h="15840" w:code="1"/>
       <w:pgMar w:top="720" w:right="720" w:bottom="720" w:left="720" w:header="576" w:footer="576" w:gutter="0"/>
       <w:cols w:space="720"/>
@@ -13898,7 +13839,7 @@
         <w:color w:val="996633"/>
         <w:lang w:val="es-NI"/>
       </w:rPr>
-      <w:t>32</w:t>
+      <w:t>2</w:t>
     </w:r>
     <w:r>
       <w:rPr>
@@ -16603,7 +16544,7 @@
 </file>
 
 <file path=customXml/itemProps1.xml><?xml version="1.0" encoding="utf-8"?>
-<ds:datastoreItem xmlns:ds="http://schemas.openxmlformats.org/officeDocument/2006/customXml" ds:itemID="{5F5F909A-F6DD-486D-A5B3-54EBECAE434B}">
+<ds:datastoreItem xmlns:ds="http://schemas.openxmlformats.org/officeDocument/2006/customXml" ds:itemID="{C920D8B6-B1F2-446D-9B17-A33869CD6A66}">
   <ds:schemaRefs>
     <ds:schemaRef ds:uri="http://schemas.openxmlformats.org/officeDocument/2006/bibliography"/>
   </ds:schemaRefs>
@@ -16611,7 +16552,7 @@
 </file>
 
 <file path=customXml/itemProps2.xml><?xml version="1.0" encoding="utf-8"?>
-<ds:datastoreItem xmlns:ds="http://schemas.openxmlformats.org/officeDocument/2006/customXml" ds:itemID="{0CB48C77-CB53-460B-9F1C-5393E45D86B3}">
+<ds:datastoreItem xmlns:ds="http://schemas.openxmlformats.org/officeDocument/2006/customXml" ds:itemID="{5A9CAB94-ED55-48C0-94C1-B4144847F2B2}">
   <ds:schemaRefs>
     <ds:schemaRef ds:uri="http://schemas.openxmlformats.org/officeDocument/2006/bibliography"/>
   </ds:schemaRefs>

</xml_diff>